<commit_message>
Edit login logout diagram an scenario
</commit_message>
<xml_diff>
--- a/Iteration II/Document/Scenario.docx
+++ b/Iteration II/Document/Scenario.docx
@@ -1,6 +1,6 @@
 
 <file path=word/document.xml><?xml version="1.0" encoding="utf-8"?>
-<w:document xmlns:ve="http://schemas.openxmlformats.org/markup-compatibility/2006" xmlns:o="urn:schemas-microsoft-com:office:office" xmlns:r="http://schemas.openxmlformats.org/officeDocument/2006/relationships" xmlns:m="http://schemas.openxmlformats.org/officeDocument/2006/math" xmlns:v="urn:schemas-microsoft-com:vml" xmlns:wp="http://schemas.openxmlformats.org/drawingml/2006/wordprocessingDrawing" xmlns:w10="urn:schemas-microsoft-com:office:word" xmlns:w="http://schemas.openxmlformats.org/wordprocessingml/2006/main" xmlns:wne="http://schemas.microsoft.com/office/word/2006/wordml">
+<w:document xmlns:wpc="http://schemas.microsoft.com/office/word/2010/wordprocessingCanvas" xmlns:mc="http://schemas.openxmlformats.org/markup-compatibility/2006" xmlns:o="urn:schemas-microsoft-com:office:office" xmlns:r="http://schemas.openxmlformats.org/officeDocument/2006/relationships" xmlns:m="http://schemas.openxmlformats.org/officeDocument/2006/math" xmlns:v="urn:schemas-microsoft-com:vml" xmlns:wp14="http://schemas.microsoft.com/office/word/2010/wordprocessingDrawing" xmlns:wp="http://schemas.openxmlformats.org/drawingml/2006/wordprocessingDrawing" xmlns:w10="urn:schemas-microsoft-com:office:word" xmlns:w="http://schemas.openxmlformats.org/wordprocessingml/2006/main" xmlns:w14="http://schemas.microsoft.com/office/word/2010/wordml" xmlns:wpg="http://schemas.microsoft.com/office/word/2010/wordprocessingGroup" xmlns:wpi="http://schemas.microsoft.com/office/word/2010/wordprocessingInk" xmlns:wne="http://schemas.microsoft.com/office/word/2006/wordml" xmlns:wps="http://schemas.microsoft.com/office/word/2010/wordprocessingShape" mc:Ignorable="w14 wp14">
   <w:body>
     <w:p>
       <w:pPr>
@@ -9,13 +9,24 @@
         </w:tabs>
         <w:jc w:val="right"/>
         <w:rPr>
-          <w:rFonts w:cs="0 Esfehan Bold"/>
+          <w:rFonts w:cs="0 Esfehan Bold" w:hint="cs"/>
+          <w:color w:val="365F91" w:themeColor="accent1" w:themeShade="BF"/>
+          <w:sz w:val="20"/>
+          <w:szCs w:val="20"/>
+          <w:rtl/>
+          <w:lang w:bidi="fa-IR"/>
+        </w:rPr>
+      </w:pPr>
+      <w:r>
+        <w:rPr>
+          <w:rFonts w:cs="0 Esfehan Bold" w:hint="cs"/>
           <w:color w:val="365F91" w:themeColor="accent1" w:themeShade="BF"/>
           <w:sz w:val="20"/>
           <w:szCs w:val="20"/>
           <w:rtl/>
         </w:rPr>
-      </w:pPr>
+        <w:t>کارخواست  ورود</w:t>
+      </w:r>
     </w:p>
     <w:tbl>
       <w:tblPr>
@@ -30,7 +41,7 @@
           <w:insideH w:val="single" w:sz="4" w:space="0" w:color="auto"/>
           <w:insideV w:val="single" w:sz="4" w:space="0" w:color="auto"/>
         </w:tblBorders>
-        <w:tblLook w:val="04A0"/>
+        <w:tblLook w:val="04A0" w:firstRow="1" w:lastRow="0" w:firstColumn="1" w:lastColumn="0" w:noHBand="0" w:noVBand="1"/>
       </w:tblPr>
       <w:tblGrid>
         <w:gridCol w:w="4878"/>
@@ -39,12 +50,12 @@
       </w:tblGrid>
       <w:tr>
         <w:trPr>
-          <w:cnfStyle w:val="100000000000"/>
+          <w:cnfStyle w:val="100000000000" w:firstRow="1" w:lastRow="0" w:firstColumn="0" w:lastColumn="0" w:oddVBand="0" w:evenVBand="0" w:oddHBand="0" w:evenHBand="0" w:firstRowFirstColumn="0" w:firstRowLastColumn="0" w:lastRowFirstColumn="0" w:lastRowLastColumn="0"/>
           <w:trHeight w:val="779"/>
         </w:trPr>
         <w:tc>
           <w:tcPr>
-            <w:cnfStyle w:val="001000000000"/>
+            <w:cnfStyle w:val="001000000000" w:firstRow="0" w:lastRow="0" w:firstColumn="1" w:lastColumn="0" w:oddVBand="0" w:evenVBand="0" w:oddHBand="0" w:evenHBand="0" w:firstRowFirstColumn="0" w:firstRowLastColumn="0" w:lastRowFirstColumn="0" w:lastRowLastColumn="0"/>
             <w:tcW w:w="7554" w:type="dxa"/>
             <w:gridSpan w:val="2"/>
             <w:tcBorders>
@@ -93,33 +104,33 @@
           <w:p>
             <w:pPr>
               <w:jc w:val="center"/>
-              <w:cnfStyle w:val="100000000000"/>
-              <w:rPr>
-                <w:color w:val="000000" w:themeColor="text1"/>
-                <w:rtl/>
-                <w:lang w:bidi="fa-IR"/>
-              </w:rPr>
-            </w:pPr>
-            <w:r>
-              <w:rPr>
-                <w:rFonts w:hint="cs"/>
-                <w:color w:val="000000" w:themeColor="text1"/>
-                <w:rtl/>
-                <w:lang w:bidi="fa-IR"/>
-              </w:rPr>
-              <w:t>مورد استفاده</w:t>
+              <w:cnfStyle w:val="100000000000" w:firstRow="1" w:lastRow="0" w:firstColumn="0" w:lastColumn="0" w:oddVBand="0" w:evenVBand="0" w:oddHBand="0" w:evenHBand="0" w:firstRowFirstColumn="0" w:firstRowLastColumn="0" w:lastRowFirstColumn="0" w:lastRowLastColumn="0"/>
+              <w:rPr>
+                <w:color w:val="000000" w:themeColor="text1"/>
+                <w:rtl/>
+                <w:lang w:bidi="fa-IR"/>
+              </w:rPr>
+            </w:pPr>
+            <w:r>
+              <w:rPr>
+                <w:rFonts w:hint="cs"/>
+                <w:color w:val="000000" w:themeColor="text1"/>
+                <w:rtl/>
+                <w:lang w:bidi="fa-IR"/>
+              </w:rPr>
+              <w:t>کارخواست</w:t>
             </w:r>
           </w:p>
         </w:tc>
       </w:tr>
       <w:tr>
         <w:trPr>
-          <w:cnfStyle w:val="000000100000"/>
+          <w:cnfStyle w:val="000000100000" w:firstRow="0" w:lastRow="0" w:firstColumn="0" w:lastColumn="0" w:oddVBand="0" w:evenVBand="0" w:oddHBand="1" w:evenHBand="0" w:firstRowFirstColumn="0" w:firstRowLastColumn="0" w:lastRowFirstColumn="0" w:lastRowLastColumn="0"/>
           <w:trHeight w:val="779"/>
         </w:trPr>
         <w:tc>
           <w:tcPr>
-            <w:cnfStyle w:val="001000000000"/>
+            <w:cnfStyle w:val="001000000000" w:firstRow="0" w:lastRow="0" w:firstColumn="1" w:lastColumn="0" w:oddVBand="0" w:evenVBand="0" w:oddHBand="0" w:evenHBand="0" w:firstRowFirstColumn="0" w:firstRowLastColumn="0" w:lastRowFirstColumn="0" w:lastRowLastColumn="0"/>
             <w:tcW w:w="7554" w:type="dxa"/>
             <w:gridSpan w:val="2"/>
             <w:tcBorders>
@@ -165,7 +176,7 @@
           <w:p>
             <w:pPr>
               <w:jc w:val="center"/>
-              <w:cnfStyle w:val="000000100000"/>
+              <w:cnfStyle w:val="000000100000" w:firstRow="0" w:lastRow="0" w:firstColumn="0" w:lastColumn="0" w:oddVBand="0" w:evenVBand="0" w:oddHBand="1" w:evenHBand="0" w:firstRowFirstColumn="0" w:firstRowLastColumn="0" w:lastRowFirstColumn="0" w:lastRowLastColumn="0"/>
               <w:rPr>
                 <w:b/>
                 <w:bCs/>
@@ -187,12 +198,12 @@
       </w:tr>
       <w:tr>
         <w:trPr>
-          <w:cnfStyle w:val="000000010000"/>
+          <w:cnfStyle w:val="000000010000" w:firstRow="0" w:lastRow="0" w:firstColumn="0" w:lastColumn="0" w:oddVBand="0" w:evenVBand="0" w:oddHBand="0" w:evenHBand="1" w:firstRowFirstColumn="0" w:firstRowLastColumn="0" w:lastRowFirstColumn="0" w:lastRowLastColumn="0"/>
           <w:trHeight w:val="779"/>
         </w:trPr>
         <w:tc>
           <w:tcPr>
-            <w:cnfStyle w:val="001000000000"/>
+            <w:cnfStyle w:val="001000000000" w:firstRow="0" w:lastRow="0" w:firstColumn="1" w:lastColumn="0" w:oddVBand="0" w:evenVBand="0" w:oddHBand="0" w:evenHBand="0" w:firstRowFirstColumn="0" w:firstRowLastColumn="0" w:lastRowFirstColumn="0" w:lastRowLastColumn="0"/>
             <w:tcW w:w="7554" w:type="dxa"/>
             <w:gridSpan w:val="2"/>
             <w:tcBorders>
@@ -238,7 +249,7 @@
           <w:p>
             <w:pPr>
               <w:jc w:val="center"/>
-              <w:cnfStyle w:val="000000010000"/>
+              <w:cnfStyle w:val="000000010000" w:firstRow="0" w:lastRow="0" w:firstColumn="0" w:lastColumn="0" w:oddVBand="0" w:evenVBand="0" w:oddHBand="0" w:evenHBand="1" w:firstRowFirstColumn="0" w:firstRowLastColumn="0" w:lastRowFirstColumn="0" w:lastRowLastColumn="0"/>
               <w:rPr>
                 <w:b/>
                 <w:bCs/>
@@ -260,12 +271,12 @@
       </w:tr>
       <w:tr>
         <w:trPr>
-          <w:cnfStyle w:val="000000100000"/>
+          <w:cnfStyle w:val="000000100000" w:firstRow="0" w:lastRow="0" w:firstColumn="0" w:lastColumn="0" w:oddVBand="0" w:evenVBand="0" w:oddHBand="1" w:evenHBand="0" w:firstRowFirstColumn="0" w:firstRowLastColumn="0" w:lastRowFirstColumn="0" w:lastRowLastColumn="0"/>
           <w:trHeight w:val="779"/>
         </w:trPr>
         <w:tc>
           <w:tcPr>
-            <w:cnfStyle w:val="001000000000"/>
+            <w:cnfStyle w:val="001000000000" w:firstRow="0" w:lastRow="0" w:firstColumn="1" w:lastColumn="0" w:oddVBand="0" w:evenVBand="0" w:oddHBand="0" w:evenHBand="0" w:firstRowFirstColumn="0" w:firstRowLastColumn="0" w:lastRowFirstColumn="0" w:lastRowLastColumn="0"/>
             <w:tcW w:w="7554" w:type="dxa"/>
             <w:gridSpan w:val="2"/>
             <w:tcBorders>
@@ -311,7 +322,7 @@
           <w:p>
             <w:pPr>
               <w:jc w:val="center"/>
-              <w:cnfStyle w:val="000000100000"/>
+              <w:cnfStyle w:val="000000100000" w:firstRow="0" w:lastRow="0" w:firstColumn="0" w:lastColumn="0" w:oddVBand="0" w:evenVBand="0" w:oddHBand="1" w:evenHBand="0" w:firstRowFirstColumn="0" w:firstRowLastColumn="0" w:lastRowFirstColumn="0" w:lastRowLastColumn="0"/>
               <w:rPr>
                 <w:b/>
                 <w:bCs/>
@@ -333,12 +344,12 @@
       </w:tr>
       <w:tr>
         <w:trPr>
-          <w:cnfStyle w:val="000000010000"/>
+          <w:cnfStyle w:val="000000010000" w:firstRow="0" w:lastRow="0" w:firstColumn="0" w:lastColumn="0" w:oddVBand="0" w:evenVBand="0" w:oddHBand="0" w:evenHBand="1" w:firstRowFirstColumn="0" w:firstRowLastColumn="0" w:lastRowFirstColumn="0" w:lastRowLastColumn="0"/>
           <w:trHeight w:val="779"/>
         </w:trPr>
         <w:tc>
           <w:tcPr>
-            <w:cnfStyle w:val="001000000000"/>
+            <w:cnfStyle w:val="001000000000" w:firstRow="0" w:lastRow="0" w:firstColumn="1" w:lastColumn="0" w:oddVBand="0" w:evenVBand="0" w:oddHBand="0" w:evenHBand="0" w:firstRowFirstColumn="0" w:firstRowLastColumn="0" w:lastRowFirstColumn="0" w:lastRowLastColumn="0"/>
             <w:tcW w:w="7554" w:type="dxa"/>
             <w:gridSpan w:val="2"/>
             <w:tcBorders>
@@ -394,7 +405,7 @@
           <w:p>
             <w:pPr>
               <w:jc w:val="center"/>
-              <w:cnfStyle w:val="000000010000"/>
+              <w:cnfStyle w:val="000000010000" w:firstRow="0" w:lastRow="0" w:firstColumn="0" w:lastColumn="0" w:oddVBand="0" w:evenVBand="0" w:oddHBand="0" w:evenHBand="1" w:firstRowFirstColumn="0" w:firstRowLastColumn="0" w:lastRowFirstColumn="0" w:lastRowLastColumn="0"/>
               <w:rPr>
                 <w:b/>
                 <w:bCs/>
@@ -416,12 +427,12 @@
       </w:tr>
       <w:tr>
         <w:trPr>
-          <w:cnfStyle w:val="000000100000"/>
+          <w:cnfStyle w:val="000000100000" w:firstRow="0" w:lastRow="0" w:firstColumn="0" w:lastColumn="0" w:oddVBand="0" w:evenVBand="0" w:oddHBand="1" w:evenHBand="0" w:firstRowFirstColumn="0" w:firstRowLastColumn="0" w:lastRowFirstColumn="0" w:lastRowLastColumn="0"/>
           <w:trHeight w:val="779"/>
         </w:trPr>
         <w:tc>
           <w:tcPr>
-            <w:cnfStyle w:val="001000000000"/>
+            <w:cnfStyle w:val="001000000000" w:firstRow="0" w:lastRow="0" w:firstColumn="1" w:lastColumn="0" w:oddVBand="0" w:evenVBand="0" w:oddHBand="0" w:evenHBand="0" w:firstRowFirstColumn="0" w:firstRowLastColumn="0" w:lastRowFirstColumn="0" w:lastRowLastColumn="0"/>
             <w:tcW w:w="7554" w:type="dxa"/>
             <w:gridSpan w:val="2"/>
             <w:tcBorders>
@@ -477,7 +488,7 @@
           <w:p>
             <w:pPr>
               <w:jc w:val="center"/>
-              <w:cnfStyle w:val="000000100000"/>
+              <w:cnfStyle w:val="000000100000" w:firstRow="0" w:lastRow="0" w:firstColumn="0" w:lastColumn="0" w:oddVBand="0" w:evenVBand="0" w:oddHBand="1" w:evenHBand="0" w:firstRowFirstColumn="0" w:firstRowLastColumn="0" w:lastRowFirstColumn="0" w:lastRowLastColumn="0"/>
               <w:rPr>
                 <w:b/>
                 <w:bCs/>
@@ -499,12 +510,12 @@
       </w:tr>
       <w:tr>
         <w:trPr>
-          <w:cnfStyle w:val="000000010000"/>
+          <w:cnfStyle w:val="000000010000" w:firstRow="0" w:lastRow="0" w:firstColumn="0" w:lastColumn="0" w:oddVBand="0" w:evenVBand="0" w:oddHBand="0" w:evenHBand="1" w:firstRowFirstColumn="0" w:firstRowLastColumn="0" w:lastRowFirstColumn="0" w:lastRowLastColumn="0"/>
           <w:trHeight w:val="779"/>
         </w:trPr>
         <w:tc>
           <w:tcPr>
-            <w:cnfStyle w:val="001000000000"/>
+            <w:cnfStyle w:val="001000000000" w:firstRow="0" w:lastRow="0" w:firstColumn="1" w:lastColumn="0" w:oddVBand="0" w:evenVBand="0" w:oddHBand="0" w:evenHBand="0" w:firstRowFirstColumn="0" w:firstRowLastColumn="0" w:lastRowFirstColumn="0" w:lastRowLastColumn="0"/>
             <w:tcW w:w="7554" w:type="dxa"/>
             <w:gridSpan w:val="2"/>
             <w:tcBorders>
@@ -560,7 +571,7 @@
           <w:p>
             <w:pPr>
               <w:jc w:val="center"/>
-              <w:cnfStyle w:val="000000010000"/>
+              <w:cnfStyle w:val="000000010000" w:firstRow="0" w:lastRow="0" w:firstColumn="0" w:lastColumn="0" w:oddVBand="0" w:evenVBand="0" w:oddHBand="0" w:evenHBand="1" w:firstRowFirstColumn="0" w:firstRowLastColumn="0" w:lastRowFirstColumn="0" w:lastRowLastColumn="0"/>
               <w:rPr>
                 <w:b/>
                 <w:bCs/>
@@ -582,12 +593,12 @@
       </w:tr>
       <w:tr>
         <w:trPr>
-          <w:cnfStyle w:val="000000100000"/>
+          <w:cnfStyle w:val="000000100000" w:firstRow="0" w:lastRow="0" w:firstColumn="0" w:lastColumn="0" w:oddVBand="0" w:evenVBand="0" w:oddHBand="1" w:evenHBand="0" w:firstRowFirstColumn="0" w:firstRowLastColumn="0" w:lastRowFirstColumn="0" w:lastRowLastColumn="0"/>
           <w:trHeight w:val="779"/>
         </w:trPr>
         <w:tc>
           <w:tcPr>
-            <w:cnfStyle w:val="001000000000"/>
+            <w:cnfStyle w:val="001000000000" w:firstRow="0" w:lastRow="0" w:firstColumn="1" w:lastColumn="0" w:oddVBand="0" w:evenVBand="0" w:oddHBand="0" w:evenHBand="0" w:firstRowFirstColumn="0" w:firstRowLastColumn="0" w:lastRowFirstColumn="0" w:lastRowLastColumn="0"/>
             <w:tcW w:w="7554" w:type="dxa"/>
             <w:gridSpan w:val="2"/>
             <w:tcBorders>
@@ -624,7 +635,7 @@
           <w:p>
             <w:pPr>
               <w:jc w:val="center"/>
-              <w:cnfStyle w:val="000000100000"/>
+              <w:cnfStyle w:val="000000100000" w:firstRow="0" w:lastRow="0" w:firstColumn="0" w:lastColumn="0" w:oddVBand="0" w:evenVBand="0" w:oddHBand="1" w:evenHBand="0" w:firstRowFirstColumn="0" w:firstRowLastColumn="0" w:lastRowFirstColumn="0" w:lastRowLastColumn="0"/>
               <w:rPr>
                 <w:b/>
                 <w:bCs/>
@@ -656,12 +667,12 @@
           </w:tblBorders>
         </w:tblPrEx>
         <w:trPr>
-          <w:cnfStyle w:val="000000010000"/>
+          <w:cnfStyle w:val="000000010000" w:firstRow="0" w:lastRow="0" w:firstColumn="0" w:lastColumn="0" w:oddVBand="0" w:evenVBand="0" w:oddHBand="0" w:evenHBand="1" w:firstRowFirstColumn="0" w:firstRowLastColumn="0" w:lastRowFirstColumn="0" w:lastRowLastColumn="0"/>
           <w:trHeight w:val="825"/>
         </w:trPr>
         <w:tc>
           <w:tcPr>
-            <w:cnfStyle w:val="001000000000"/>
+            <w:cnfStyle w:val="001000000000" w:firstRow="0" w:lastRow="0" w:firstColumn="1" w:lastColumn="0" w:oddVBand="0" w:evenVBand="0" w:oddHBand="0" w:evenHBand="0" w:firstRowFirstColumn="0" w:firstRowLastColumn="0" w:lastRowFirstColumn="0" w:lastRowLastColumn="0"/>
             <w:tcW w:w="4878" w:type="dxa"/>
             <w:tcBorders>
               <w:top w:val="single" w:sz="4" w:space="0" w:color="auto"/>
@@ -705,7 +716,7 @@
           <w:p>
             <w:pPr>
               <w:jc w:val="center"/>
-              <w:cnfStyle w:val="000000010000"/>
+              <w:cnfStyle w:val="000000010000" w:firstRow="0" w:lastRow="0" w:firstColumn="0" w:lastColumn="0" w:oddVBand="0" w:evenVBand="0" w:oddHBand="0" w:evenHBand="1" w:firstRowFirstColumn="0" w:firstRowLastColumn="0" w:lastRowFirstColumn="0" w:lastRowLastColumn="0"/>
               <w:rPr>
                 <w:b/>
                 <w:bCs/>
@@ -739,12 +750,12 @@
           </w:tblBorders>
         </w:tblPrEx>
         <w:trPr>
-          <w:cnfStyle w:val="000000100000"/>
+          <w:cnfStyle w:val="000000100000" w:firstRow="0" w:lastRow="0" w:firstColumn="0" w:lastColumn="0" w:oddVBand="0" w:evenVBand="0" w:oddHBand="1" w:evenHBand="0" w:firstRowFirstColumn="0" w:firstRowLastColumn="0" w:lastRowFirstColumn="0" w:lastRowLastColumn="0"/>
           <w:trHeight w:val="762"/>
         </w:trPr>
         <w:tc>
           <w:tcPr>
-            <w:cnfStyle w:val="001000000000"/>
+            <w:cnfStyle w:val="001000000000" w:firstRow="0" w:lastRow="0" w:firstColumn="1" w:lastColumn="0" w:oddVBand="0" w:evenVBand="0" w:oddHBand="0" w:evenHBand="0" w:firstRowFirstColumn="0" w:firstRowLastColumn="0" w:lastRowFirstColumn="0" w:lastRowLastColumn="0"/>
             <w:tcW w:w="4878" w:type="dxa"/>
             <w:tcBorders>
               <w:top w:val="single" w:sz="4" w:space="0" w:color="auto"/>
@@ -785,7 +796,7 @@
             <w:pPr>
               <w:bidi/>
               <w:jc w:val="both"/>
-              <w:cnfStyle w:val="000000100000"/>
+              <w:cnfStyle w:val="000000100000" w:firstRow="0" w:lastRow="0" w:firstColumn="0" w:lastColumn="0" w:oddVBand="0" w:evenVBand="0" w:oddHBand="1" w:evenHBand="0" w:firstRowFirstColumn="0" w:firstRowLastColumn="0" w:lastRowFirstColumn="0" w:lastRowLastColumn="0"/>
               <w:rPr>
                 <w:color w:val="000000" w:themeColor="text1"/>
                 <w:lang w:bidi="fa-IR"/>
@@ -858,12 +869,12 @@
           </w:tblBorders>
         </w:tblPrEx>
         <w:trPr>
-          <w:cnfStyle w:val="000000010000"/>
+          <w:cnfStyle w:val="000000010000" w:firstRow="0" w:lastRow="0" w:firstColumn="0" w:lastColumn="0" w:oddVBand="0" w:evenVBand="0" w:oddHBand="0" w:evenHBand="1" w:firstRowFirstColumn="0" w:firstRowLastColumn="0" w:lastRowFirstColumn="0" w:lastRowLastColumn="0"/>
           <w:trHeight w:val="762"/>
         </w:trPr>
         <w:tc>
           <w:tcPr>
-            <w:cnfStyle w:val="001000000000"/>
+            <w:cnfStyle w:val="001000000000" w:firstRow="0" w:lastRow="0" w:firstColumn="1" w:lastColumn="0" w:oddVBand="0" w:evenVBand="0" w:oddHBand="0" w:evenHBand="0" w:firstRowFirstColumn="0" w:firstRowLastColumn="0" w:lastRowFirstColumn="0" w:lastRowLastColumn="0"/>
             <w:tcW w:w="4878" w:type="dxa"/>
             <w:tcBorders>
               <w:top w:val="single" w:sz="4" w:space="0" w:color="auto"/>
@@ -915,8 +926,6 @@
               </w:rPr>
               <w:t xml:space="preserve"> صفحه</w:t>
             </w:r>
-            <w:bookmarkStart w:id="0" w:name="_GoBack"/>
-            <w:bookmarkEnd w:id="0"/>
             <w:r>
               <w:rPr>
                 <w:b w:val="0"/>
@@ -964,7 +973,7 @@
             <w:pPr>
               <w:bidi/>
               <w:jc w:val="both"/>
-              <w:cnfStyle w:val="000000010000"/>
+              <w:cnfStyle w:val="000000010000" w:firstRow="0" w:lastRow="0" w:firstColumn="0" w:lastColumn="0" w:oddVBand="0" w:evenVBand="0" w:oddHBand="0" w:evenHBand="1" w:firstRowFirstColumn="0" w:firstRowLastColumn="0" w:lastRowFirstColumn="0" w:lastRowLastColumn="0"/>
               <w:rPr>
                 <w:color w:val="000000" w:themeColor="text1"/>
                 <w:lang w:bidi="fa-IR"/>
@@ -1006,7 +1015,7 @@
         <w:tblStyle w:val="TableGrid"/>
         <w:tblpPr w:leftFromText="180" w:rightFromText="180" w:vertAnchor="text" w:horzAnchor="margin" w:tblpY="-33"/>
         <w:tblW w:w="9586" w:type="dxa"/>
-        <w:tblLook w:val="04A0"/>
+        <w:tblLook w:val="04A0" w:firstRow="1" w:lastRow="0" w:firstColumn="1" w:lastColumn="0" w:noHBand="0" w:noVBand="1"/>
       </w:tblPr>
       <w:tblGrid>
         <w:gridCol w:w="4793"/>
@@ -1212,6 +1221,19 @@
           <w:szCs w:val="20"/>
         </w:rPr>
       </w:pPr>
+      <w:r>
+        <w:rPr>
+          <w:rFonts w:cs="0 Esfehan Bold" w:hint="cs"/>
+          <w:color w:val="365F91" w:themeColor="accent1" w:themeShade="BF"/>
+          <w:sz w:val="20"/>
+          <w:szCs w:val="20"/>
+          <w:rtl/>
+        </w:rPr>
+        <w:lastRenderedPageBreak/>
+        <w:t>کار خواست خروج</w:t>
+      </w:r>
+      <w:bookmarkStart w:id="0" w:name="_GoBack"/>
+      <w:bookmarkEnd w:id="0"/>
     </w:p>
     <w:tbl>
       <w:tblPr>
@@ -1226,7 +1248,7 @@
           <w:insideH w:val="single" w:sz="4" w:space="0" w:color="auto"/>
           <w:insideV w:val="single" w:sz="4" w:space="0" w:color="auto"/>
         </w:tblBorders>
-        <w:tblLook w:val="04A0"/>
+        <w:tblLook w:val="04A0" w:firstRow="1" w:lastRow="0" w:firstColumn="1" w:lastColumn="0" w:noHBand="0" w:noVBand="1"/>
       </w:tblPr>
       <w:tblGrid>
         <w:gridCol w:w="4878"/>
@@ -1235,12 +1257,12 @@
       </w:tblGrid>
       <w:tr>
         <w:trPr>
-          <w:cnfStyle w:val="100000000000"/>
+          <w:cnfStyle w:val="100000000000" w:firstRow="1" w:lastRow="0" w:firstColumn="0" w:lastColumn="0" w:oddVBand="0" w:evenVBand="0" w:oddHBand="0" w:evenHBand="0" w:firstRowFirstColumn="0" w:firstRowLastColumn="0" w:lastRowFirstColumn="0" w:lastRowLastColumn="0"/>
           <w:trHeight w:val="779"/>
         </w:trPr>
         <w:tc>
           <w:tcPr>
-            <w:cnfStyle w:val="001000000000"/>
+            <w:cnfStyle w:val="001000000000" w:firstRow="0" w:lastRow="0" w:firstColumn="1" w:lastColumn="0" w:oddVBand="0" w:evenVBand="0" w:oddHBand="0" w:evenHBand="0" w:firstRowFirstColumn="0" w:firstRowLastColumn="0" w:lastRowFirstColumn="0" w:lastRowLastColumn="0"/>
             <w:tcW w:w="7554" w:type="dxa"/>
             <w:gridSpan w:val="2"/>
             <w:tcBorders>
@@ -1291,33 +1313,33 @@
           <w:p>
             <w:pPr>
               <w:jc w:val="center"/>
-              <w:cnfStyle w:val="100000000000"/>
-              <w:rPr>
-                <w:color w:val="000000" w:themeColor="text1"/>
-                <w:rtl/>
-                <w:lang w:bidi="fa-IR"/>
-              </w:rPr>
-            </w:pPr>
-            <w:r>
-              <w:rPr>
-                <w:rFonts w:hint="cs"/>
-                <w:color w:val="000000" w:themeColor="text1"/>
-                <w:rtl/>
-                <w:lang w:bidi="fa-IR"/>
-              </w:rPr>
-              <w:t>مورد استفاده</w:t>
+              <w:cnfStyle w:val="100000000000" w:firstRow="1" w:lastRow="0" w:firstColumn="0" w:lastColumn="0" w:oddVBand="0" w:evenVBand="0" w:oddHBand="0" w:evenHBand="0" w:firstRowFirstColumn="0" w:firstRowLastColumn="0" w:lastRowFirstColumn="0" w:lastRowLastColumn="0"/>
+              <w:rPr>
+                <w:color w:val="000000" w:themeColor="text1"/>
+                <w:rtl/>
+                <w:lang w:bidi="fa-IR"/>
+              </w:rPr>
+            </w:pPr>
+            <w:r>
+              <w:rPr>
+                <w:rFonts w:hint="cs"/>
+                <w:color w:val="000000" w:themeColor="text1"/>
+                <w:rtl/>
+                <w:lang w:bidi="fa-IR"/>
+              </w:rPr>
+              <w:t>کارخواست</w:t>
             </w:r>
           </w:p>
         </w:tc>
       </w:tr>
       <w:tr>
         <w:trPr>
-          <w:cnfStyle w:val="000000100000"/>
+          <w:cnfStyle w:val="000000100000" w:firstRow="0" w:lastRow="0" w:firstColumn="0" w:lastColumn="0" w:oddVBand="0" w:evenVBand="0" w:oddHBand="1" w:evenHBand="0" w:firstRowFirstColumn="0" w:firstRowLastColumn="0" w:lastRowFirstColumn="0" w:lastRowLastColumn="0"/>
           <w:trHeight w:val="779"/>
         </w:trPr>
         <w:tc>
           <w:tcPr>
-            <w:cnfStyle w:val="001000000000"/>
+            <w:cnfStyle w:val="001000000000" w:firstRow="0" w:lastRow="0" w:firstColumn="1" w:lastColumn="0" w:oddVBand="0" w:evenVBand="0" w:oddHBand="0" w:evenHBand="0" w:firstRowFirstColumn="0" w:firstRowLastColumn="0" w:lastRowFirstColumn="0" w:lastRowLastColumn="0"/>
             <w:tcW w:w="7554" w:type="dxa"/>
             <w:gridSpan w:val="2"/>
             <w:tcBorders>
@@ -1362,7 +1384,7 @@
           <w:p>
             <w:pPr>
               <w:jc w:val="center"/>
-              <w:cnfStyle w:val="000000100000"/>
+              <w:cnfStyle w:val="000000100000" w:firstRow="0" w:lastRow="0" w:firstColumn="0" w:lastColumn="0" w:oddVBand="0" w:evenVBand="0" w:oddHBand="1" w:evenHBand="0" w:firstRowFirstColumn="0" w:firstRowLastColumn="0" w:lastRowFirstColumn="0" w:lastRowLastColumn="0"/>
               <w:rPr>
                 <w:b/>
                 <w:bCs/>
@@ -1384,12 +1406,12 @@
       </w:tr>
       <w:tr>
         <w:trPr>
-          <w:cnfStyle w:val="000000010000"/>
+          <w:cnfStyle w:val="000000010000" w:firstRow="0" w:lastRow="0" w:firstColumn="0" w:lastColumn="0" w:oddVBand="0" w:evenVBand="0" w:oddHBand="0" w:evenHBand="1" w:firstRowFirstColumn="0" w:firstRowLastColumn="0" w:lastRowFirstColumn="0" w:lastRowLastColumn="0"/>
           <w:trHeight w:val="779"/>
         </w:trPr>
         <w:tc>
           <w:tcPr>
-            <w:cnfStyle w:val="001000000000"/>
+            <w:cnfStyle w:val="001000000000" w:firstRow="0" w:lastRow="0" w:firstColumn="1" w:lastColumn="0" w:oddVBand="0" w:evenVBand="0" w:oddHBand="0" w:evenHBand="0" w:firstRowFirstColumn="0" w:firstRowLastColumn="0" w:lastRowFirstColumn="0" w:lastRowLastColumn="0"/>
             <w:tcW w:w="7554" w:type="dxa"/>
             <w:gridSpan w:val="2"/>
             <w:tcBorders>
@@ -1434,7 +1456,7 @@
           <w:p>
             <w:pPr>
               <w:jc w:val="center"/>
-              <w:cnfStyle w:val="000000010000"/>
+              <w:cnfStyle w:val="000000010000" w:firstRow="0" w:lastRow="0" w:firstColumn="0" w:lastColumn="0" w:oddVBand="0" w:evenVBand="0" w:oddHBand="0" w:evenHBand="1" w:firstRowFirstColumn="0" w:firstRowLastColumn="0" w:lastRowFirstColumn="0" w:lastRowLastColumn="0"/>
               <w:rPr>
                 <w:b/>
                 <w:bCs/>
@@ -1456,12 +1478,12 @@
       </w:tr>
       <w:tr>
         <w:trPr>
-          <w:cnfStyle w:val="000000100000"/>
+          <w:cnfStyle w:val="000000100000" w:firstRow="0" w:lastRow="0" w:firstColumn="0" w:lastColumn="0" w:oddVBand="0" w:evenVBand="0" w:oddHBand="1" w:evenHBand="0" w:firstRowFirstColumn="0" w:firstRowLastColumn="0" w:lastRowFirstColumn="0" w:lastRowLastColumn="0"/>
           <w:trHeight w:val="779"/>
         </w:trPr>
         <w:tc>
           <w:tcPr>
-            <w:cnfStyle w:val="001000000000"/>
+            <w:cnfStyle w:val="001000000000" w:firstRow="0" w:lastRow="0" w:firstColumn="1" w:lastColumn="0" w:oddVBand="0" w:evenVBand="0" w:oddHBand="0" w:evenHBand="0" w:firstRowFirstColumn="0" w:firstRowLastColumn="0" w:lastRowFirstColumn="0" w:lastRowLastColumn="0"/>
             <w:tcW w:w="7554" w:type="dxa"/>
             <w:gridSpan w:val="2"/>
             <w:tcBorders>
@@ -1506,7 +1528,7 @@
           <w:p>
             <w:pPr>
               <w:jc w:val="center"/>
-              <w:cnfStyle w:val="000000100000"/>
+              <w:cnfStyle w:val="000000100000" w:firstRow="0" w:lastRow="0" w:firstColumn="0" w:lastColumn="0" w:oddVBand="0" w:evenVBand="0" w:oddHBand="1" w:evenHBand="0" w:firstRowFirstColumn="0" w:firstRowLastColumn="0" w:lastRowFirstColumn="0" w:lastRowLastColumn="0"/>
               <w:rPr>
                 <w:b/>
                 <w:bCs/>
@@ -1528,12 +1550,12 @@
       </w:tr>
       <w:tr>
         <w:trPr>
-          <w:cnfStyle w:val="000000010000"/>
+          <w:cnfStyle w:val="000000010000" w:firstRow="0" w:lastRow="0" w:firstColumn="0" w:lastColumn="0" w:oddVBand="0" w:evenVBand="0" w:oddHBand="0" w:evenHBand="1" w:firstRowFirstColumn="0" w:firstRowLastColumn="0" w:lastRowFirstColumn="0" w:lastRowLastColumn="0"/>
           <w:trHeight w:val="779"/>
         </w:trPr>
         <w:tc>
           <w:tcPr>
-            <w:cnfStyle w:val="001000000000"/>
+            <w:cnfStyle w:val="001000000000" w:firstRow="0" w:lastRow="0" w:firstColumn="1" w:lastColumn="0" w:oddVBand="0" w:evenVBand="0" w:oddHBand="0" w:evenHBand="0" w:firstRowFirstColumn="0" w:firstRowLastColumn="0" w:lastRowFirstColumn="0" w:lastRowLastColumn="0"/>
             <w:tcW w:w="7554" w:type="dxa"/>
             <w:gridSpan w:val="2"/>
             <w:tcBorders>
@@ -1578,7 +1600,7 @@
           <w:p>
             <w:pPr>
               <w:jc w:val="center"/>
-              <w:cnfStyle w:val="000000010000"/>
+              <w:cnfStyle w:val="000000010000" w:firstRow="0" w:lastRow="0" w:firstColumn="0" w:lastColumn="0" w:oddVBand="0" w:evenVBand="0" w:oddHBand="0" w:evenHBand="1" w:firstRowFirstColumn="0" w:firstRowLastColumn="0" w:lastRowFirstColumn="0" w:lastRowLastColumn="0"/>
               <w:rPr>
                 <w:b/>
                 <w:bCs/>
@@ -1600,12 +1622,12 @@
       </w:tr>
       <w:tr>
         <w:trPr>
-          <w:cnfStyle w:val="000000100000"/>
+          <w:cnfStyle w:val="000000100000" w:firstRow="0" w:lastRow="0" w:firstColumn="0" w:lastColumn="0" w:oddVBand="0" w:evenVBand="0" w:oddHBand="1" w:evenHBand="0" w:firstRowFirstColumn="0" w:firstRowLastColumn="0" w:lastRowFirstColumn="0" w:lastRowLastColumn="0"/>
           <w:trHeight w:val="779"/>
         </w:trPr>
         <w:tc>
           <w:tcPr>
-            <w:cnfStyle w:val="001000000000"/>
+            <w:cnfStyle w:val="001000000000" w:firstRow="0" w:lastRow="0" w:firstColumn="1" w:lastColumn="0" w:oddVBand="0" w:evenVBand="0" w:oddHBand="0" w:evenHBand="0" w:firstRowFirstColumn="0" w:firstRowLastColumn="0" w:lastRowFirstColumn="0" w:lastRowLastColumn="0"/>
             <w:tcW w:w="7554" w:type="dxa"/>
             <w:gridSpan w:val="2"/>
             <w:tcBorders>
@@ -1650,7 +1672,7 @@
           <w:p>
             <w:pPr>
               <w:jc w:val="center"/>
-              <w:cnfStyle w:val="000000100000"/>
+              <w:cnfStyle w:val="000000100000" w:firstRow="0" w:lastRow="0" w:firstColumn="0" w:lastColumn="0" w:oddVBand="0" w:evenVBand="0" w:oddHBand="1" w:evenHBand="0" w:firstRowFirstColumn="0" w:firstRowLastColumn="0" w:lastRowFirstColumn="0" w:lastRowLastColumn="0"/>
               <w:rPr>
                 <w:b/>
                 <w:bCs/>
@@ -1672,12 +1694,12 @@
       </w:tr>
       <w:tr>
         <w:trPr>
-          <w:cnfStyle w:val="000000010000"/>
+          <w:cnfStyle w:val="000000010000" w:firstRow="0" w:lastRow="0" w:firstColumn="0" w:lastColumn="0" w:oddVBand="0" w:evenVBand="0" w:oddHBand="0" w:evenHBand="1" w:firstRowFirstColumn="0" w:firstRowLastColumn="0" w:lastRowFirstColumn="0" w:lastRowLastColumn="0"/>
           <w:trHeight w:val="779"/>
         </w:trPr>
         <w:tc>
           <w:tcPr>
-            <w:cnfStyle w:val="001000000000"/>
+            <w:cnfStyle w:val="001000000000" w:firstRow="0" w:lastRow="0" w:firstColumn="1" w:lastColumn="0" w:oddVBand="0" w:evenVBand="0" w:oddHBand="0" w:evenHBand="0" w:firstRowFirstColumn="0" w:firstRowLastColumn="0" w:lastRowFirstColumn="0" w:lastRowLastColumn="0"/>
             <w:tcW w:w="7554" w:type="dxa"/>
             <w:gridSpan w:val="2"/>
             <w:tcBorders>
@@ -1722,7 +1744,7 @@
           <w:p>
             <w:pPr>
               <w:jc w:val="center"/>
-              <w:cnfStyle w:val="000000010000"/>
+              <w:cnfStyle w:val="000000010000" w:firstRow="0" w:lastRow="0" w:firstColumn="0" w:lastColumn="0" w:oddVBand="0" w:evenVBand="0" w:oddHBand="0" w:evenHBand="1" w:firstRowFirstColumn="0" w:firstRowLastColumn="0" w:lastRowFirstColumn="0" w:lastRowLastColumn="0"/>
               <w:rPr>
                 <w:b/>
                 <w:bCs/>
@@ -1744,12 +1766,12 @@
       </w:tr>
       <w:tr>
         <w:trPr>
-          <w:cnfStyle w:val="000000100000"/>
+          <w:cnfStyle w:val="000000100000" w:firstRow="0" w:lastRow="0" w:firstColumn="0" w:lastColumn="0" w:oddVBand="0" w:evenVBand="0" w:oddHBand="1" w:evenHBand="0" w:firstRowFirstColumn="0" w:firstRowLastColumn="0" w:lastRowFirstColumn="0" w:lastRowLastColumn="0"/>
           <w:trHeight w:val="779"/>
         </w:trPr>
         <w:tc>
           <w:tcPr>
-            <w:cnfStyle w:val="001000000000"/>
+            <w:cnfStyle w:val="001000000000" w:firstRow="0" w:lastRow="0" w:firstColumn="1" w:lastColumn="0" w:oddVBand="0" w:evenVBand="0" w:oddHBand="0" w:evenHBand="0" w:firstRowFirstColumn="0" w:firstRowLastColumn="0" w:lastRowFirstColumn="0" w:lastRowLastColumn="0"/>
             <w:tcW w:w="7554" w:type="dxa"/>
             <w:gridSpan w:val="2"/>
             <w:tcBorders>
@@ -1785,7 +1807,7 @@
           <w:p>
             <w:pPr>
               <w:jc w:val="center"/>
-              <w:cnfStyle w:val="000000100000"/>
+              <w:cnfStyle w:val="000000100000" w:firstRow="0" w:lastRow="0" w:firstColumn="0" w:lastColumn="0" w:oddVBand="0" w:evenVBand="0" w:oddHBand="1" w:evenHBand="0" w:firstRowFirstColumn="0" w:firstRowLastColumn="0" w:lastRowFirstColumn="0" w:lastRowLastColumn="0"/>
               <w:rPr>
                 <w:b/>
                 <w:bCs/>
@@ -1817,12 +1839,12 @@
           </w:tblBorders>
         </w:tblPrEx>
         <w:trPr>
-          <w:cnfStyle w:val="000000010000"/>
+          <w:cnfStyle w:val="000000010000" w:firstRow="0" w:lastRow="0" w:firstColumn="0" w:lastColumn="0" w:oddVBand="0" w:evenVBand="0" w:oddHBand="0" w:evenHBand="1" w:firstRowFirstColumn="0" w:firstRowLastColumn="0" w:lastRowFirstColumn="0" w:lastRowLastColumn="0"/>
           <w:trHeight w:val="825"/>
         </w:trPr>
         <w:tc>
           <w:tcPr>
-            <w:cnfStyle w:val="001000000000"/>
+            <w:cnfStyle w:val="001000000000" w:firstRow="0" w:lastRow="0" w:firstColumn="1" w:lastColumn="0" w:oddVBand="0" w:evenVBand="0" w:oddHBand="0" w:evenHBand="0" w:firstRowFirstColumn="0" w:firstRowLastColumn="0" w:lastRowFirstColumn="0" w:lastRowLastColumn="0"/>
             <w:tcW w:w="4878" w:type="dxa"/>
             <w:tcBorders>
               <w:top w:val="single" w:sz="4" w:space="0" w:color="auto"/>
@@ -1866,7 +1888,7 @@
           <w:p>
             <w:pPr>
               <w:jc w:val="center"/>
-              <w:cnfStyle w:val="000000010000"/>
+              <w:cnfStyle w:val="000000010000" w:firstRow="0" w:lastRow="0" w:firstColumn="0" w:lastColumn="0" w:oddVBand="0" w:evenVBand="0" w:oddHBand="0" w:evenHBand="1" w:firstRowFirstColumn="0" w:firstRowLastColumn="0" w:lastRowFirstColumn="0" w:lastRowLastColumn="0"/>
               <w:rPr>
                 <w:b/>
                 <w:bCs/>
@@ -1900,12 +1922,12 @@
           </w:tblBorders>
         </w:tblPrEx>
         <w:trPr>
-          <w:cnfStyle w:val="000000100000"/>
+          <w:cnfStyle w:val="000000100000" w:firstRow="0" w:lastRow="0" w:firstColumn="0" w:lastColumn="0" w:oddVBand="0" w:evenVBand="0" w:oddHBand="1" w:evenHBand="0" w:firstRowFirstColumn="0" w:firstRowLastColumn="0" w:lastRowFirstColumn="0" w:lastRowLastColumn="0"/>
           <w:trHeight w:val="762"/>
         </w:trPr>
         <w:tc>
           <w:tcPr>
-            <w:cnfStyle w:val="001000000000"/>
+            <w:cnfStyle w:val="001000000000" w:firstRow="0" w:lastRow="0" w:firstColumn="1" w:lastColumn="0" w:oddVBand="0" w:evenVBand="0" w:oddHBand="0" w:evenHBand="0" w:firstRowFirstColumn="0" w:firstRowLastColumn="0" w:lastRowFirstColumn="0" w:lastRowLastColumn="0"/>
             <w:tcW w:w="4878" w:type="dxa"/>
             <w:tcBorders>
               <w:top w:val="single" w:sz="4" w:space="0" w:color="auto"/>
@@ -1944,7 +1966,7 @@
           <w:p>
             <w:pPr>
               <w:jc w:val="right"/>
-              <w:cnfStyle w:val="000000100000"/>
+              <w:cnfStyle w:val="000000100000" w:firstRow="0" w:lastRow="0" w:firstColumn="0" w:lastColumn="0" w:oddVBand="0" w:evenVBand="0" w:oddHBand="1" w:evenHBand="0" w:firstRowFirstColumn="0" w:firstRowLastColumn="0" w:lastRowFirstColumn="0" w:lastRowLastColumn="0"/>
               <w:rPr>
                 <w:color w:val="000000" w:themeColor="text1"/>
                 <w:lang w:bidi="fa-IR"/>
@@ -1974,12 +1996,12 @@
           </w:tblBorders>
         </w:tblPrEx>
         <w:trPr>
-          <w:cnfStyle w:val="000000010000"/>
+          <w:cnfStyle w:val="000000010000" w:firstRow="0" w:lastRow="0" w:firstColumn="0" w:lastColumn="0" w:oddVBand="0" w:evenVBand="0" w:oddHBand="0" w:evenHBand="1" w:firstRowFirstColumn="0" w:firstRowLastColumn="0" w:lastRowFirstColumn="0" w:lastRowLastColumn="0"/>
           <w:trHeight w:val="762"/>
         </w:trPr>
         <w:tc>
           <w:tcPr>
-            <w:cnfStyle w:val="001000000000"/>
+            <w:cnfStyle w:val="001000000000" w:firstRow="0" w:lastRow="0" w:firstColumn="1" w:lastColumn="0" w:oddVBand="0" w:evenVBand="0" w:oddHBand="0" w:evenHBand="0" w:firstRowFirstColumn="0" w:firstRowLastColumn="0" w:lastRowFirstColumn="0" w:lastRowLastColumn="0"/>
             <w:tcW w:w="4878" w:type="dxa"/>
             <w:tcBorders>
               <w:top w:val="single" w:sz="4" w:space="0" w:color="auto"/>
@@ -2051,7 +2073,7 @@
           <w:p>
             <w:pPr>
               <w:jc w:val="right"/>
-              <w:cnfStyle w:val="000000010000"/>
+              <w:cnfStyle w:val="000000010000" w:firstRow="0" w:lastRow="0" w:firstColumn="0" w:lastColumn="0" w:oddVBand="0" w:evenVBand="0" w:oddHBand="0" w:evenHBand="1" w:firstRowFirstColumn="0" w:firstRowLastColumn="0" w:lastRowFirstColumn="0" w:lastRowLastColumn="0"/>
             </w:pPr>
           </w:p>
         </w:tc>
@@ -2065,7 +2087,6 @@
     <w:p>
       <w:pPr>
         <w:rPr>
-          <w:rFonts w:hint="cs"/>
           <w:rtl/>
         </w:rPr>
       </w:pPr>
@@ -2073,7 +2094,6 @@
     <w:p>
       <w:pPr>
         <w:rPr>
-          <w:rFonts w:hint="cs"/>
           <w:rtl/>
         </w:rPr>
       </w:pPr>
@@ -2081,7 +2101,6 @@
     <w:p>
       <w:pPr>
         <w:rPr>
-          <w:rFonts w:hint="cs"/>
           <w:rtl/>
         </w:rPr>
       </w:pPr>
@@ -2089,7 +2108,6 @@
     <w:p>
       <w:pPr>
         <w:rPr>
-          <w:rFonts w:hint="cs"/>
           <w:rtl/>
         </w:rPr>
       </w:pPr>
@@ -2097,7 +2115,6 @@
     <w:p>
       <w:pPr>
         <w:rPr>
-          <w:rFonts w:hint="cs"/>
           <w:rtl/>
         </w:rPr>
       </w:pPr>
@@ -2140,7 +2157,7 @@
           <w:insideH w:val="single" w:sz="4" w:space="0" w:color="auto"/>
           <w:insideV w:val="single" w:sz="4" w:space="0" w:color="auto"/>
         </w:tblBorders>
-        <w:tblLook w:val="04A0"/>
+        <w:tblLook w:val="04A0" w:firstRow="1" w:lastRow="0" w:firstColumn="1" w:lastColumn="0" w:noHBand="0" w:noVBand="1"/>
       </w:tblPr>
       <w:tblGrid>
         <w:gridCol w:w="4889"/>
@@ -2150,12 +2167,12 @@
       </w:tblGrid>
       <w:tr>
         <w:trPr>
-          <w:cnfStyle w:val="100000000000"/>
+          <w:cnfStyle w:val="100000000000" w:firstRow="1" w:lastRow="0" w:firstColumn="0" w:lastColumn="0" w:oddVBand="0" w:evenVBand="0" w:oddHBand="0" w:evenHBand="0" w:firstRowFirstColumn="0" w:firstRowLastColumn="0" w:lastRowFirstColumn="0" w:lastRowLastColumn="0"/>
           <w:trHeight w:val="866"/>
         </w:trPr>
         <w:tc>
           <w:tcPr>
-            <w:cnfStyle w:val="001000000000"/>
+            <w:cnfStyle w:val="001000000000" w:firstRow="0" w:lastRow="0" w:firstColumn="1" w:lastColumn="0" w:oddVBand="0" w:evenVBand="0" w:oddHBand="0" w:evenHBand="0" w:firstRowFirstColumn="0" w:firstRowLastColumn="0" w:lastRowFirstColumn="0" w:lastRowLastColumn="0"/>
             <w:tcW w:w="7581" w:type="dxa"/>
             <w:gridSpan w:val="3"/>
             <w:tcBorders>
@@ -2204,7 +2221,7 @@
           <w:p>
             <w:pPr>
               <w:jc w:val="center"/>
-              <w:cnfStyle w:val="100000000000"/>
+              <w:cnfStyle w:val="100000000000" w:firstRow="1" w:lastRow="0" w:firstColumn="0" w:lastColumn="0" w:oddVBand="0" w:evenVBand="0" w:oddHBand="0" w:evenHBand="0" w:firstRowFirstColumn="0" w:firstRowLastColumn="0" w:lastRowFirstColumn="0" w:lastRowLastColumn="0"/>
               <w:rPr>
                 <w:color w:val="000000" w:themeColor="text1"/>
                 <w:rtl/>
@@ -2225,12 +2242,12 @@
       </w:tr>
       <w:tr>
         <w:trPr>
-          <w:cnfStyle w:val="000000100000"/>
+          <w:cnfStyle w:val="000000100000" w:firstRow="0" w:lastRow="0" w:firstColumn="0" w:lastColumn="0" w:oddVBand="0" w:evenVBand="0" w:oddHBand="1" w:evenHBand="0" w:firstRowFirstColumn="0" w:firstRowLastColumn="0" w:lastRowFirstColumn="0" w:lastRowLastColumn="0"/>
           <w:trHeight w:val="866"/>
         </w:trPr>
         <w:tc>
           <w:tcPr>
-            <w:cnfStyle w:val="001000000000"/>
+            <w:cnfStyle w:val="001000000000" w:firstRow="0" w:lastRow="0" w:firstColumn="1" w:lastColumn="0" w:oddVBand="0" w:evenVBand="0" w:oddHBand="0" w:evenHBand="0" w:firstRowFirstColumn="0" w:firstRowLastColumn="0" w:lastRowFirstColumn="0" w:lastRowLastColumn="0"/>
             <w:tcW w:w="7581" w:type="dxa"/>
             <w:gridSpan w:val="3"/>
             <w:tcBorders>
@@ -2286,7 +2303,7 @@
           <w:p>
             <w:pPr>
               <w:jc w:val="center"/>
-              <w:cnfStyle w:val="000000100000"/>
+              <w:cnfStyle w:val="000000100000" w:firstRow="0" w:lastRow="0" w:firstColumn="0" w:lastColumn="0" w:oddVBand="0" w:evenVBand="0" w:oddHBand="1" w:evenHBand="0" w:firstRowFirstColumn="0" w:firstRowLastColumn="0" w:lastRowFirstColumn="0" w:lastRowLastColumn="0"/>
               <w:rPr>
                 <w:b/>
                 <w:bCs/>
@@ -2308,12 +2325,12 @@
       </w:tr>
       <w:tr>
         <w:trPr>
-          <w:cnfStyle w:val="000000010000"/>
+          <w:cnfStyle w:val="000000010000" w:firstRow="0" w:lastRow="0" w:firstColumn="0" w:lastColumn="0" w:oddVBand="0" w:evenVBand="0" w:oddHBand="0" w:evenHBand="1" w:firstRowFirstColumn="0" w:firstRowLastColumn="0" w:lastRowFirstColumn="0" w:lastRowLastColumn="0"/>
           <w:trHeight w:val="866"/>
         </w:trPr>
         <w:tc>
           <w:tcPr>
-            <w:cnfStyle w:val="001000000000"/>
+            <w:cnfStyle w:val="001000000000" w:firstRow="0" w:lastRow="0" w:firstColumn="1" w:lastColumn="0" w:oddVBand="0" w:evenVBand="0" w:oddHBand="0" w:evenHBand="0" w:firstRowFirstColumn="0" w:firstRowLastColumn="0" w:lastRowFirstColumn="0" w:lastRowLastColumn="0"/>
             <w:tcW w:w="7581" w:type="dxa"/>
             <w:gridSpan w:val="3"/>
             <w:tcBorders>
@@ -2359,7 +2376,7 @@
           <w:p>
             <w:pPr>
               <w:jc w:val="center"/>
-              <w:cnfStyle w:val="000000010000"/>
+              <w:cnfStyle w:val="000000010000" w:firstRow="0" w:lastRow="0" w:firstColumn="0" w:lastColumn="0" w:oddVBand="0" w:evenVBand="0" w:oddHBand="0" w:evenHBand="1" w:firstRowFirstColumn="0" w:firstRowLastColumn="0" w:lastRowFirstColumn="0" w:lastRowLastColumn="0"/>
               <w:rPr>
                 <w:b/>
                 <w:bCs/>
@@ -2381,12 +2398,12 @@
       </w:tr>
       <w:tr>
         <w:trPr>
-          <w:cnfStyle w:val="000000100000"/>
+          <w:cnfStyle w:val="000000100000" w:firstRow="0" w:lastRow="0" w:firstColumn="0" w:lastColumn="0" w:oddVBand="0" w:evenVBand="0" w:oddHBand="1" w:evenHBand="0" w:firstRowFirstColumn="0" w:firstRowLastColumn="0" w:lastRowFirstColumn="0" w:lastRowLastColumn="0"/>
           <w:trHeight w:val="866"/>
         </w:trPr>
         <w:tc>
           <w:tcPr>
-            <w:cnfStyle w:val="001000000000"/>
+            <w:cnfStyle w:val="001000000000" w:firstRow="0" w:lastRow="0" w:firstColumn="1" w:lastColumn="0" w:oddVBand="0" w:evenVBand="0" w:oddHBand="0" w:evenHBand="0" w:firstRowFirstColumn="0" w:firstRowLastColumn="0" w:lastRowFirstColumn="0" w:lastRowLastColumn="0"/>
             <w:tcW w:w="7581" w:type="dxa"/>
             <w:gridSpan w:val="3"/>
             <w:tcBorders>
@@ -2432,7 +2449,7 @@
           <w:p>
             <w:pPr>
               <w:jc w:val="center"/>
-              <w:cnfStyle w:val="000000100000"/>
+              <w:cnfStyle w:val="000000100000" w:firstRow="0" w:lastRow="0" w:firstColumn="0" w:lastColumn="0" w:oddVBand="0" w:evenVBand="0" w:oddHBand="1" w:evenHBand="0" w:firstRowFirstColumn="0" w:firstRowLastColumn="0" w:lastRowFirstColumn="0" w:lastRowLastColumn="0"/>
               <w:rPr>
                 <w:b/>
                 <w:bCs/>
@@ -2454,12 +2471,12 @@
       </w:tr>
       <w:tr>
         <w:trPr>
-          <w:cnfStyle w:val="000000010000"/>
+          <w:cnfStyle w:val="000000010000" w:firstRow="0" w:lastRow="0" w:firstColumn="0" w:lastColumn="0" w:oddVBand="0" w:evenVBand="0" w:oddHBand="0" w:evenHBand="1" w:firstRowFirstColumn="0" w:firstRowLastColumn="0" w:lastRowFirstColumn="0" w:lastRowLastColumn="0"/>
           <w:trHeight w:val="866"/>
         </w:trPr>
         <w:tc>
           <w:tcPr>
-            <w:cnfStyle w:val="001000000000"/>
+            <w:cnfStyle w:val="001000000000" w:firstRow="0" w:lastRow="0" w:firstColumn="1" w:lastColumn="0" w:oddVBand="0" w:evenVBand="0" w:oddHBand="0" w:evenHBand="0" w:firstRowFirstColumn="0" w:firstRowLastColumn="0" w:lastRowFirstColumn="0" w:lastRowLastColumn="0"/>
             <w:tcW w:w="7581" w:type="dxa"/>
             <w:gridSpan w:val="3"/>
             <w:tcBorders>
@@ -2505,7 +2522,7 @@
           <w:p>
             <w:pPr>
               <w:jc w:val="center"/>
-              <w:cnfStyle w:val="000000010000"/>
+              <w:cnfStyle w:val="000000010000" w:firstRow="0" w:lastRow="0" w:firstColumn="0" w:lastColumn="0" w:oddVBand="0" w:evenVBand="0" w:oddHBand="0" w:evenHBand="1" w:firstRowFirstColumn="0" w:firstRowLastColumn="0" w:lastRowFirstColumn="0" w:lastRowLastColumn="0"/>
               <w:rPr>
                 <w:b/>
                 <w:bCs/>
@@ -2527,12 +2544,12 @@
       </w:tr>
       <w:tr>
         <w:trPr>
-          <w:cnfStyle w:val="000000100000"/>
+          <w:cnfStyle w:val="000000100000" w:firstRow="0" w:lastRow="0" w:firstColumn="0" w:lastColumn="0" w:oddVBand="0" w:evenVBand="0" w:oddHBand="1" w:evenHBand="0" w:firstRowFirstColumn="0" w:firstRowLastColumn="0" w:lastRowFirstColumn="0" w:lastRowLastColumn="0"/>
           <w:trHeight w:val="866"/>
         </w:trPr>
         <w:tc>
           <w:tcPr>
-            <w:cnfStyle w:val="001000000000"/>
+            <w:cnfStyle w:val="001000000000" w:firstRow="0" w:lastRow="0" w:firstColumn="1" w:lastColumn="0" w:oddVBand="0" w:evenVBand="0" w:oddHBand="0" w:evenHBand="0" w:firstRowFirstColumn="0" w:firstRowLastColumn="0" w:lastRowFirstColumn="0" w:lastRowLastColumn="0"/>
             <w:tcW w:w="7581" w:type="dxa"/>
             <w:gridSpan w:val="3"/>
             <w:tcBorders>
@@ -2578,7 +2595,7 @@
           <w:p>
             <w:pPr>
               <w:jc w:val="center"/>
-              <w:cnfStyle w:val="000000100000"/>
+              <w:cnfStyle w:val="000000100000" w:firstRow="0" w:lastRow="0" w:firstColumn="0" w:lastColumn="0" w:oddVBand="0" w:evenVBand="0" w:oddHBand="1" w:evenHBand="0" w:firstRowFirstColumn="0" w:firstRowLastColumn="0" w:lastRowFirstColumn="0" w:lastRowLastColumn="0"/>
               <w:rPr>
                 <w:b/>
                 <w:bCs/>
@@ -2600,12 +2617,12 @@
       </w:tr>
       <w:tr>
         <w:trPr>
-          <w:cnfStyle w:val="000000010000"/>
+          <w:cnfStyle w:val="000000010000" w:firstRow="0" w:lastRow="0" w:firstColumn="0" w:lastColumn="0" w:oddVBand="0" w:evenVBand="0" w:oddHBand="0" w:evenHBand="1" w:firstRowFirstColumn="0" w:firstRowLastColumn="0" w:lastRowFirstColumn="0" w:lastRowLastColumn="0"/>
           <w:trHeight w:val="866"/>
         </w:trPr>
         <w:tc>
           <w:tcPr>
-            <w:cnfStyle w:val="001000000000"/>
+            <w:cnfStyle w:val="001000000000" w:firstRow="0" w:lastRow="0" w:firstColumn="1" w:lastColumn="0" w:oddVBand="0" w:evenVBand="0" w:oddHBand="0" w:evenHBand="0" w:firstRowFirstColumn="0" w:firstRowLastColumn="0" w:lastRowFirstColumn="0" w:lastRowLastColumn="0"/>
             <w:tcW w:w="7581" w:type="dxa"/>
             <w:gridSpan w:val="3"/>
             <w:tcBorders>
@@ -2622,7 +2639,6 @@
               <w:bidi/>
               <w:jc w:val="both"/>
               <w:rPr>
-                <w:rFonts w:hint="cs"/>
                 <w:b w:val="0"/>
                 <w:bCs w:val="0"/>
                 <w:color w:val="000000" w:themeColor="text1"/>
@@ -2693,7 +2709,7 @@
           <w:p>
             <w:pPr>
               <w:jc w:val="center"/>
-              <w:cnfStyle w:val="000000010000"/>
+              <w:cnfStyle w:val="000000010000" w:firstRow="0" w:lastRow="0" w:firstColumn="0" w:lastColumn="0" w:oddVBand="0" w:evenVBand="0" w:oddHBand="0" w:evenHBand="1" w:firstRowFirstColumn="0" w:firstRowLastColumn="0" w:lastRowFirstColumn="0" w:lastRowLastColumn="0"/>
               <w:rPr>
                 <w:b/>
                 <w:bCs/>
@@ -2715,12 +2731,12 @@
       </w:tr>
       <w:tr>
         <w:trPr>
-          <w:cnfStyle w:val="000000100000"/>
+          <w:cnfStyle w:val="000000100000" w:firstRow="0" w:lastRow="0" w:firstColumn="0" w:lastColumn="0" w:oddVBand="0" w:evenVBand="0" w:oddHBand="1" w:evenHBand="0" w:firstRowFirstColumn="0" w:firstRowLastColumn="0" w:lastRowFirstColumn="0" w:lastRowLastColumn="0"/>
           <w:trHeight w:val="866"/>
         </w:trPr>
         <w:tc>
           <w:tcPr>
-            <w:cnfStyle w:val="001000000000"/>
+            <w:cnfStyle w:val="001000000000" w:firstRow="0" w:lastRow="0" w:firstColumn="1" w:lastColumn="0" w:oddVBand="0" w:evenVBand="0" w:oddHBand="0" w:evenHBand="0" w:firstRowFirstColumn="0" w:firstRowLastColumn="0" w:lastRowFirstColumn="0" w:lastRowLastColumn="0"/>
             <w:tcW w:w="7581" w:type="dxa"/>
             <w:gridSpan w:val="3"/>
             <w:tcBorders>
@@ -2767,7 +2783,7 @@
           <w:p>
             <w:pPr>
               <w:jc w:val="center"/>
-              <w:cnfStyle w:val="000000100000"/>
+              <w:cnfStyle w:val="000000100000" w:firstRow="0" w:lastRow="0" w:firstColumn="0" w:lastColumn="0" w:oddVBand="0" w:evenVBand="0" w:oddHBand="1" w:evenHBand="0" w:firstRowFirstColumn="0" w:firstRowLastColumn="0" w:lastRowFirstColumn="0" w:lastRowLastColumn="0"/>
               <w:rPr>
                 <w:b/>
                 <w:bCs/>
@@ -2799,12 +2815,12 @@
           </w:tblBorders>
         </w:tblPrEx>
         <w:trPr>
-          <w:cnfStyle w:val="000000010000"/>
+          <w:cnfStyle w:val="000000010000" w:firstRow="0" w:lastRow="0" w:firstColumn="0" w:lastColumn="0" w:oddVBand="0" w:evenVBand="0" w:oddHBand="0" w:evenHBand="1" w:firstRowFirstColumn="0" w:firstRowLastColumn="0" w:lastRowFirstColumn="0" w:lastRowLastColumn="0"/>
           <w:trHeight w:val="917"/>
         </w:trPr>
         <w:tc>
           <w:tcPr>
-            <w:cnfStyle w:val="001000000000"/>
+            <w:cnfStyle w:val="001000000000" w:firstRow="0" w:lastRow="0" w:firstColumn="1" w:lastColumn="0" w:oddVBand="0" w:evenVBand="0" w:oddHBand="0" w:evenHBand="0" w:firstRowFirstColumn="0" w:firstRowLastColumn="0" w:lastRowFirstColumn="0" w:lastRowLastColumn="0"/>
             <w:tcW w:w="4895" w:type="dxa"/>
             <w:gridSpan w:val="2"/>
             <w:tcBorders>
@@ -2849,7 +2865,7 @@
           <w:p>
             <w:pPr>
               <w:jc w:val="center"/>
-              <w:cnfStyle w:val="000000010000"/>
+              <w:cnfStyle w:val="000000010000" w:firstRow="0" w:lastRow="0" w:firstColumn="0" w:lastColumn="0" w:oddVBand="0" w:evenVBand="0" w:oddHBand="0" w:evenHBand="1" w:firstRowFirstColumn="0" w:firstRowLastColumn="0" w:lastRowFirstColumn="0" w:lastRowLastColumn="0"/>
               <w:rPr>
                 <w:b/>
                 <w:bCs/>
@@ -2883,12 +2899,12 @@
           </w:tblBorders>
         </w:tblPrEx>
         <w:trPr>
-          <w:cnfStyle w:val="000000100000"/>
+          <w:cnfStyle w:val="000000100000" w:firstRow="0" w:lastRow="0" w:firstColumn="0" w:lastColumn="0" w:oddVBand="0" w:evenVBand="0" w:oddHBand="1" w:evenHBand="0" w:firstRowFirstColumn="0" w:firstRowLastColumn="0" w:lastRowFirstColumn="0" w:lastRowLastColumn="0"/>
           <w:trHeight w:val="847"/>
         </w:trPr>
         <w:tc>
           <w:tcPr>
-            <w:cnfStyle w:val="001000000000"/>
+            <w:cnfStyle w:val="001000000000" w:firstRow="0" w:lastRow="0" w:firstColumn="1" w:lastColumn="0" w:oddVBand="0" w:evenVBand="0" w:oddHBand="0" w:evenHBand="0" w:firstRowFirstColumn="0" w:firstRowLastColumn="0" w:lastRowFirstColumn="0" w:lastRowLastColumn="0"/>
             <w:tcW w:w="4895" w:type="dxa"/>
             <w:gridSpan w:val="2"/>
             <w:tcBorders>
@@ -2905,7 +2921,6 @@
               <w:bidi/>
               <w:jc w:val="both"/>
               <w:rPr>
-                <w:rFonts w:hint="cs"/>
                 <w:b w:val="0"/>
                 <w:bCs w:val="0"/>
                 <w:color w:val="000000" w:themeColor="text1"/>
@@ -2962,7 +2977,7 @@
           <w:p>
             <w:pPr>
               <w:bidi/>
-              <w:cnfStyle w:val="000000100000"/>
+              <w:cnfStyle w:val="000000100000" w:firstRow="0" w:lastRow="0" w:firstColumn="0" w:lastColumn="0" w:oddVBand="0" w:evenVBand="0" w:oddHBand="1" w:evenHBand="0" w:firstRowFirstColumn="0" w:firstRowLastColumn="0" w:lastRowFirstColumn="0" w:lastRowLastColumn="0"/>
               <w:rPr>
                 <w:color w:val="000000" w:themeColor="text1"/>
                 <w:lang w:bidi="fa-IR"/>
@@ -3033,12 +3048,12 @@
           </w:tblBorders>
         </w:tblPrEx>
         <w:trPr>
-          <w:cnfStyle w:val="000000010000"/>
+          <w:cnfStyle w:val="000000010000" w:firstRow="0" w:lastRow="0" w:firstColumn="0" w:lastColumn="0" w:oddVBand="0" w:evenVBand="0" w:oddHBand="0" w:evenHBand="1" w:firstRowFirstColumn="0" w:firstRowLastColumn="0" w:lastRowFirstColumn="0" w:lastRowLastColumn="0"/>
           <w:trHeight w:val="833"/>
         </w:trPr>
         <w:tc>
           <w:tcPr>
-            <w:cnfStyle w:val="001000000000"/>
+            <w:cnfStyle w:val="001000000000" w:firstRow="0" w:lastRow="0" w:firstColumn="1" w:lastColumn="0" w:oddVBand="0" w:evenVBand="0" w:oddHBand="0" w:evenHBand="0" w:firstRowFirstColumn="0" w:firstRowLastColumn="0" w:lastRowFirstColumn="0" w:lastRowLastColumn="0"/>
             <w:tcW w:w="4895" w:type="dxa"/>
             <w:gridSpan w:val="2"/>
             <w:tcBorders>
@@ -3055,7 +3070,6 @@
               <w:bidi/>
               <w:jc w:val="both"/>
               <w:rPr>
-                <w:rFonts w:hint="cs"/>
                 <w:b w:val="0"/>
                 <w:bCs w:val="0"/>
                 <w:color w:val="000000" w:themeColor="text1"/>
@@ -3094,9 +3108,8 @@
             <w:pPr>
               <w:bidi/>
               <w:jc w:val="both"/>
-              <w:cnfStyle w:val="000000010000"/>
-              <w:rPr>
-                <w:rFonts w:hint="cs"/>
+              <w:cnfStyle w:val="000000010000" w:firstRow="0" w:lastRow="0" w:firstColumn="0" w:lastColumn="0" w:oddVBand="0" w:evenVBand="0" w:oddHBand="0" w:evenHBand="1" w:firstRowFirstColumn="0" w:firstRowLastColumn="0" w:lastRowFirstColumn="0" w:lastRowLastColumn="0"/>
+              <w:rPr>
                 <w:color w:val="000000" w:themeColor="text1"/>
                 <w:rtl/>
                 <w:lang w:bidi="fa-IR"/>
@@ -3150,13 +3163,15 @@
       </w:tr>
       <w:tr>
         <w:tblPrEx>
-          <w:tblLook w:val="0000"/>
+          <w:tblLook w:val="0000" w:firstRow="0" w:lastRow="0" w:firstColumn="0" w:lastColumn="0" w:noHBand="0" w:noVBand="0"/>
         </w:tblPrEx>
         <w:trPr>
+          <w:cnfStyle w:val="000000100000" w:firstRow="0" w:lastRow="0" w:firstColumn="0" w:lastColumn="0" w:oddVBand="0" w:evenVBand="0" w:oddHBand="1" w:evenHBand="0" w:firstRowFirstColumn="0" w:firstRowLastColumn="0" w:lastRowFirstColumn="0" w:lastRowLastColumn="0"/>
           <w:trHeight w:val="878"/>
         </w:trPr>
         <w:tc>
           <w:tcPr>
+            <w:cnfStyle w:val="000010000000" w:firstRow="0" w:lastRow="0" w:firstColumn="0" w:lastColumn="0" w:oddVBand="1" w:evenVBand="0" w:oddHBand="0" w:evenHBand="0" w:firstRowFirstColumn="0" w:firstRowLastColumn="0" w:lastRowFirstColumn="0" w:lastRowLastColumn="0"/>
             <w:tcW w:w="4889" w:type="dxa"/>
           </w:tcPr>
           <w:p>
@@ -3167,7 +3182,6 @@
               <w:bidi/>
               <w:jc w:val="both"/>
               <w:rPr>
-                <w:rFonts w:hint="cs"/>
                 <w:sz w:val="22"/>
                 <w:szCs w:val="22"/>
                 <w:rtl/>
@@ -3232,8 +3246,8 @@
               </w:tabs>
               <w:bidi/>
               <w:jc w:val="both"/>
-              <w:rPr>
-                <w:rFonts w:hint="cs"/>
+              <w:cnfStyle w:val="000000100000" w:firstRow="0" w:lastRow="0" w:firstColumn="0" w:lastColumn="0" w:oddVBand="0" w:evenVBand="0" w:oddHBand="1" w:evenHBand="0" w:firstRowFirstColumn="0" w:firstRowLastColumn="0" w:lastRowFirstColumn="0" w:lastRowLastColumn="0"/>
+              <w:rPr>
                 <w:sz w:val="22"/>
                 <w:szCs w:val="22"/>
                 <w:rtl/>
@@ -3321,7 +3335,6 @@
     <w:p>
       <w:pPr>
         <w:rPr>
-          <w:rFonts w:hint="cs"/>
           <w:rtl/>
           <w:lang w:bidi="fa-IR"/>
         </w:rPr>
@@ -3343,7 +3356,7 @@
           <w:insideH w:val="single" w:sz="4" w:space="0" w:color="auto"/>
           <w:insideV w:val="single" w:sz="4" w:space="0" w:color="auto"/>
         </w:tblBorders>
-        <w:tblLook w:val="04A0"/>
+        <w:tblLook w:val="04A0" w:firstRow="1" w:lastRow="0" w:firstColumn="1" w:lastColumn="0" w:noHBand="0" w:noVBand="1"/>
       </w:tblPr>
       <w:tblGrid>
         <w:gridCol w:w="4873"/>
@@ -3353,12 +3366,12 @@
       </w:tblGrid>
       <w:tr>
         <w:trPr>
-          <w:cnfStyle w:val="100000000000"/>
+          <w:cnfStyle w:val="100000000000" w:firstRow="1" w:lastRow="0" w:firstColumn="0" w:lastColumn="0" w:oddVBand="0" w:evenVBand="0" w:oddHBand="0" w:evenHBand="0" w:firstRowFirstColumn="0" w:firstRowLastColumn="0" w:lastRowFirstColumn="0" w:lastRowLastColumn="0"/>
           <w:trHeight w:val="777"/>
         </w:trPr>
         <w:tc>
           <w:tcPr>
-            <w:cnfStyle w:val="001000000000"/>
+            <w:cnfStyle w:val="001000000000" w:firstRow="0" w:lastRow="0" w:firstColumn="1" w:lastColumn="0" w:oddVBand="0" w:evenVBand="0" w:oddHBand="0" w:evenHBand="0" w:firstRowFirstColumn="0" w:firstRowLastColumn="0" w:lastRowFirstColumn="0" w:lastRowLastColumn="0"/>
             <w:tcW w:w="7567" w:type="dxa"/>
             <w:gridSpan w:val="3"/>
             <w:tcBorders>
@@ -3409,7 +3422,7 @@
           <w:p>
             <w:pPr>
               <w:jc w:val="center"/>
-              <w:cnfStyle w:val="100000000000"/>
+              <w:cnfStyle w:val="100000000000" w:firstRow="1" w:lastRow="0" w:firstColumn="0" w:lastColumn="0" w:oddVBand="0" w:evenVBand="0" w:oddHBand="0" w:evenHBand="0" w:firstRowFirstColumn="0" w:firstRowLastColumn="0" w:lastRowFirstColumn="0" w:lastRowLastColumn="0"/>
               <w:rPr>
                 <w:color w:val="000000" w:themeColor="text1"/>
                 <w:rtl/>
@@ -3430,12 +3443,12 @@
       </w:tr>
       <w:tr>
         <w:trPr>
-          <w:cnfStyle w:val="000000100000"/>
+          <w:cnfStyle w:val="000000100000" w:firstRow="0" w:lastRow="0" w:firstColumn="0" w:lastColumn="0" w:oddVBand="0" w:evenVBand="0" w:oddHBand="1" w:evenHBand="0" w:firstRowFirstColumn="0" w:firstRowLastColumn="0" w:lastRowFirstColumn="0" w:lastRowLastColumn="0"/>
           <w:trHeight w:val="777"/>
         </w:trPr>
         <w:tc>
           <w:tcPr>
-            <w:cnfStyle w:val="001000000000"/>
+            <w:cnfStyle w:val="001000000000" w:firstRow="0" w:lastRow="0" w:firstColumn="1" w:lastColumn="0" w:oddVBand="0" w:evenVBand="0" w:oddHBand="0" w:evenHBand="0" w:firstRowFirstColumn="0" w:firstRowLastColumn="0" w:lastRowFirstColumn="0" w:lastRowLastColumn="0"/>
             <w:tcW w:w="7567" w:type="dxa"/>
             <w:gridSpan w:val="3"/>
             <w:tcBorders>
@@ -3490,7 +3503,7 @@
           <w:p>
             <w:pPr>
               <w:jc w:val="center"/>
-              <w:cnfStyle w:val="000000100000"/>
+              <w:cnfStyle w:val="000000100000" w:firstRow="0" w:lastRow="0" w:firstColumn="0" w:lastColumn="0" w:oddVBand="0" w:evenVBand="0" w:oddHBand="1" w:evenHBand="0" w:firstRowFirstColumn="0" w:firstRowLastColumn="0" w:lastRowFirstColumn="0" w:lastRowLastColumn="0"/>
               <w:rPr>
                 <w:b/>
                 <w:bCs/>
@@ -3512,12 +3525,12 @@
       </w:tr>
       <w:tr>
         <w:trPr>
-          <w:cnfStyle w:val="000000010000"/>
+          <w:cnfStyle w:val="000000010000" w:firstRow="0" w:lastRow="0" w:firstColumn="0" w:lastColumn="0" w:oddVBand="0" w:evenVBand="0" w:oddHBand="0" w:evenHBand="1" w:firstRowFirstColumn="0" w:firstRowLastColumn="0" w:lastRowFirstColumn="0" w:lastRowLastColumn="0"/>
           <w:trHeight w:val="777"/>
         </w:trPr>
         <w:tc>
           <w:tcPr>
-            <w:cnfStyle w:val="001000000000"/>
+            <w:cnfStyle w:val="001000000000" w:firstRow="0" w:lastRow="0" w:firstColumn="1" w:lastColumn="0" w:oddVBand="0" w:evenVBand="0" w:oddHBand="0" w:evenHBand="0" w:firstRowFirstColumn="0" w:firstRowLastColumn="0" w:lastRowFirstColumn="0" w:lastRowLastColumn="0"/>
             <w:tcW w:w="7567" w:type="dxa"/>
             <w:gridSpan w:val="3"/>
             <w:tcBorders>
@@ -3562,7 +3575,7 @@
           <w:p>
             <w:pPr>
               <w:jc w:val="center"/>
-              <w:cnfStyle w:val="000000010000"/>
+              <w:cnfStyle w:val="000000010000" w:firstRow="0" w:lastRow="0" w:firstColumn="0" w:lastColumn="0" w:oddVBand="0" w:evenVBand="0" w:oddHBand="0" w:evenHBand="1" w:firstRowFirstColumn="0" w:firstRowLastColumn="0" w:lastRowFirstColumn="0" w:lastRowLastColumn="0"/>
               <w:rPr>
                 <w:b/>
                 <w:bCs/>
@@ -3584,12 +3597,12 @@
       </w:tr>
       <w:tr>
         <w:trPr>
-          <w:cnfStyle w:val="000000100000"/>
+          <w:cnfStyle w:val="000000100000" w:firstRow="0" w:lastRow="0" w:firstColumn="0" w:lastColumn="0" w:oddVBand="0" w:evenVBand="0" w:oddHBand="1" w:evenHBand="0" w:firstRowFirstColumn="0" w:firstRowLastColumn="0" w:lastRowFirstColumn="0" w:lastRowLastColumn="0"/>
           <w:trHeight w:val="777"/>
         </w:trPr>
         <w:tc>
           <w:tcPr>
-            <w:cnfStyle w:val="001000000000"/>
+            <w:cnfStyle w:val="001000000000" w:firstRow="0" w:lastRow="0" w:firstColumn="1" w:lastColumn="0" w:oddVBand="0" w:evenVBand="0" w:oddHBand="0" w:evenHBand="0" w:firstRowFirstColumn="0" w:firstRowLastColumn="0" w:lastRowFirstColumn="0" w:lastRowLastColumn="0"/>
             <w:tcW w:w="7567" w:type="dxa"/>
             <w:gridSpan w:val="3"/>
             <w:tcBorders>
@@ -3634,7 +3647,7 @@
           <w:p>
             <w:pPr>
               <w:jc w:val="center"/>
-              <w:cnfStyle w:val="000000100000"/>
+              <w:cnfStyle w:val="000000100000" w:firstRow="0" w:lastRow="0" w:firstColumn="0" w:lastColumn="0" w:oddVBand="0" w:evenVBand="0" w:oddHBand="1" w:evenHBand="0" w:firstRowFirstColumn="0" w:firstRowLastColumn="0" w:lastRowFirstColumn="0" w:lastRowLastColumn="0"/>
               <w:rPr>
                 <w:b/>
                 <w:bCs/>
@@ -3656,12 +3669,12 @@
       </w:tr>
       <w:tr>
         <w:trPr>
-          <w:cnfStyle w:val="000000010000"/>
+          <w:cnfStyle w:val="000000010000" w:firstRow="0" w:lastRow="0" w:firstColumn="0" w:lastColumn="0" w:oddVBand="0" w:evenVBand="0" w:oddHBand="0" w:evenHBand="1" w:firstRowFirstColumn="0" w:firstRowLastColumn="0" w:lastRowFirstColumn="0" w:lastRowLastColumn="0"/>
           <w:trHeight w:val="777"/>
         </w:trPr>
         <w:tc>
           <w:tcPr>
-            <w:cnfStyle w:val="001000000000"/>
+            <w:cnfStyle w:val="001000000000" w:firstRow="0" w:lastRow="0" w:firstColumn="1" w:lastColumn="0" w:oddVBand="0" w:evenVBand="0" w:oddHBand="0" w:evenHBand="0" w:firstRowFirstColumn="0" w:firstRowLastColumn="0" w:lastRowFirstColumn="0" w:lastRowLastColumn="0"/>
             <w:tcW w:w="7567" w:type="dxa"/>
             <w:gridSpan w:val="3"/>
             <w:tcBorders>
@@ -3706,7 +3719,7 @@
           <w:p>
             <w:pPr>
               <w:jc w:val="center"/>
-              <w:cnfStyle w:val="000000010000"/>
+              <w:cnfStyle w:val="000000010000" w:firstRow="0" w:lastRow="0" w:firstColumn="0" w:lastColumn="0" w:oddVBand="0" w:evenVBand="0" w:oddHBand="0" w:evenHBand="1" w:firstRowFirstColumn="0" w:firstRowLastColumn="0" w:lastRowFirstColumn="0" w:lastRowLastColumn="0"/>
               <w:rPr>
                 <w:b/>
                 <w:bCs/>
@@ -3728,12 +3741,12 @@
       </w:tr>
       <w:tr>
         <w:trPr>
-          <w:cnfStyle w:val="000000100000"/>
+          <w:cnfStyle w:val="000000100000" w:firstRow="0" w:lastRow="0" w:firstColumn="0" w:lastColumn="0" w:oddVBand="0" w:evenVBand="0" w:oddHBand="1" w:evenHBand="0" w:firstRowFirstColumn="0" w:firstRowLastColumn="0" w:lastRowFirstColumn="0" w:lastRowLastColumn="0"/>
           <w:trHeight w:val="777"/>
         </w:trPr>
         <w:tc>
           <w:tcPr>
-            <w:cnfStyle w:val="001000000000"/>
+            <w:cnfStyle w:val="001000000000" w:firstRow="0" w:lastRow="0" w:firstColumn="1" w:lastColumn="0" w:oddVBand="0" w:evenVBand="0" w:oddHBand="0" w:evenHBand="0" w:firstRowFirstColumn="0" w:firstRowLastColumn="0" w:lastRowFirstColumn="0" w:lastRowLastColumn="0"/>
             <w:tcW w:w="7567" w:type="dxa"/>
             <w:gridSpan w:val="3"/>
             <w:tcBorders>
@@ -3778,7 +3791,7 @@
           <w:p>
             <w:pPr>
               <w:jc w:val="center"/>
-              <w:cnfStyle w:val="000000100000"/>
+              <w:cnfStyle w:val="000000100000" w:firstRow="0" w:lastRow="0" w:firstColumn="0" w:lastColumn="0" w:oddVBand="0" w:evenVBand="0" w:oddHBand="1" w:evenHBand="0" w:firstRowFirstColumn="0" w:firstRowLastColumn="0" w:lastRowFirstColumn="0" w:lastRowLastColumn="0"/>
               <w:rPr>
                 <w:b/>
                 <w:bCs/>
@@ -3800,12 +3813,12 @@
       </w:tr>
       <w:tr>
         <w:trPr>
-          <w:cnfStyle w:val="000000010000"/>
+          <w:cnfStyle w:val="000000010000" w:firstRow="0" w:lastRow="0" w:firstColumn="0" w:lastColumn="0" w:oddVBand="0" w:evenVBand="0" w:oddHBand="0" w:evenHBand="1" w:firstRowFirstColumn="0" w:firstRowLastColumn="0" w:lastRowFirstColumn="0" w:lastRowLastColumn="0"/>
           <w:trHeight w:val="777"/>
         </w:trPr>
         <w:tc>
           <w:tcPr>
-            <w:cnfStyle w:val="001000000000"/>
+            <w:cnfStyle w:val="001000000000" w:firstRow="0" w:lastRow="0" w:firstColumn="1" w:lastColumn="0" w:oddVBand="0" w:evenVBand="0" w:oddHBand="0" w:evenHBand="0" w:firstRowFirstColumn="0" w:firstRowLastColumn="0" w:lastRowFirstColumn="0" w:lastRowLastColumn="0"/>
             <w:tcW w:w="7567" w:type="dxa"/>
             <w:gridSpan w:val="3"/>
             <w:tcBorders>
@@ -3850,7 +3863,7 @@
           <w:p>
             <w:pPr>
               <w:jc w:val="center"/>
-              <w:cnfStyle w:val="000000010000"/>
+              <w:cnfStyle w:val="000000010000" w:firstRow="0" w:lastRow="0" w:firstColumn="0" w:lastColumn="0" w:oddVBand="0" w:evenVBand="0" w:oddHBand="0" w:evenHBand="1" w:firstRowFirstColumn="0" w:firstRowLastColumn="0" w:lastRowFirstColumn="0" w:lastRowLastColumn="0"/>
               <w:rPr>
                 <w:b/>
                 <w:bCs/>
@@ -3872,12 +3885,12 @@
       </w:tr>
       <w:tr>
         <w:trPr>
-          <w:cnfStyle w:val="000000100000"/>
+          <w:cnfStyle w:val="000000100000" w:firstRow="0" w:lastRow="0" w:firstColumn="0" w:lastColumn="0" w:oddVBand="0" w:evenVBand="0" w:oddHBand="1" w:evenHBand="0" w:firstRowFirstColumn="0" w:firstRowLastColumn="0" w:lastRowFirstColumn="0" w:lastRowLastColumn="0"/>
           <w:trHeight w:val="777"/>
         </w:trPr>
         <w:tc>
           <w:tcPr>
-            <w:cnfStyle w:val="001000000000"/>
+            <w:cnfStyle w:val="001000000000" w:firstRow="0" w:lastRow="0" w:firstColumn="1" w:lastColumn="0" w:oddVBand="0" w:evenVBand="0" w:oddHBand="0" w:evenHBand="0" w:firstRowFirstColumn="0" w:firstRowLastColumn="0" w:lastRowFirstColumn="0" w:lastRowLastColumn="0"/>
             <w:tcW w:w="7567" w:type="dxa"/>
             <w:gridSpan w:val="3"/>
             <w:tcBorders>
@@ -3913,7 +3926,7 @@
           <w:p>
             <w:pPr>
               <w:jc w:val="center"/>
-              <w:cnfStyle w:val="000000100000"/>
+              <w:cnfStyle w:val="000000100000" w:firstRow="0" w:lastRow="0" w:firstColumn="0" w:lastColumn="0" w:oddVBand="0" w:evenVBand="0" w:oddHBand="1" w:evenHBand="0" w:firstRowFirstColumn="0" w:firstRowLastColumn="0" w:lastRowFirstColumn="0" w:lastRowLastColumn="0"/>
               <w:rPr>
                 <w:b/>
                 <w:bCs/>
@@ -3945,12 +3958,12 @@
           </w:tblBorders>
         </w:tblPrEx>
         <w:trPr>
-          <w:cnfStyle w:val="000000010000"/>
+          <w:cnfStyle w:val="000000010000" w:firstRow="0" w:lastRow="0" w:firstColumn="0" w:lastColumn="0" w:oddVBand="0" w:evenVBand="0" w:oddHBand="0" w:evenHBand="1" w:firstRowFirstColumn="0" w:firstRowLastColumn="0" w:lastRowFirstColumn="0" w:lastRowLastColumn="0"/>
           <w:trHeight w:val="823"/>
         </w:trPr>
         <w:tc>
           <w:tcPr>
-            <w:cnfStyle w:val="001000000000"/>
+            <w:cnfStyle w:val="001000000000" w:firstRow="0" w:lastRow="0" w:firstColumn="1" w:lastColumn="0" w:oddVBand="0" w:evenVBand="0" w:oddHBand="0" w:evenHBand="0" w:firstRowFirstColumn="0" w:firstRowLastColumn="0" w:lastRowFirstColumn="0" w:lastRowLastColumn="0"/>
             <w:tcW w:w="4887" w:type="dxa"/>
             <w:gridSpan w:val="2"/>
             <w:tcBorders>
@@ -3995,7 +4008,7 @@
           <w:p>
             <w:pPr>
               <w:jc w:val="center"/>
-              <w:cnfStyle w:val="000000010000"/>
+              <w:cnfStyle w:val="000000010000" w:firstRow="0" w:lastRow="0" w:firstColumn="0" w:lastColumn="0" w:oddVBand="0" w:evenVBand="0" w:oddHBand="0" w:evenHBand="1" w:firstRowFirstColumn="0" w:firstRowLastColumn="0" w:lastRowFirstColumn="0" w:lastRowLastColumn="0"/>
               <w:rPr>
                 <w:b/>
                 <w:bCs/>
@@ -4029,12 +4042,12 @@
           </w:tblBorders>
         </w:tblPrEx>
         <w:trPr>
-          <w:cnfStyle w:val="000000100000"/>
+          <w:cnfStyle w:val="000000100000" w:firstRow="0" w:lastRow="0" w:firstColumn="0" w:lastColumn="0" w:oddVBand="0" w:evenVBand="0" w:oddHBand="1" w:evenHBand="0" w:firstRowFirstColumn="0" w:firstRowLastColumn="0" w:lastRowFirstColumn="0" w:lastRowLastColumn="0"/>
           <w:trHeight w:val="761"/>
         </w:trPr>
         <w:tc>
           <w:tcPr>
-            <w:cnfStyle w:val="001000000000"/>
+            <w:cnfStyle w:val="001000000000" w:firstRow="0" w:lastRow="0" w:firstColumn="1" w:lastColumn="0" w:oddVBand="0" w:evenVBand="0" w:oddHBand="0" w:evenHBand="0" w:firstRowFirstColumn="0" w:firstRowLastColumn="0" w:lastRowFirstColumn="0" w:lastRowLastColumn="0"/>
             <w:tcW w:w="4887" w:type="dxa"/>
             <w:gridSpan w:val="2"/>
             <w:tcBorders>
@@ -4107,7 +4120,7 @@
             <w:pPr>
               <w:bidi/>
               <w:jc w:val="both"/>
-              <w:cnfStyle w:val="000000100000"/>
+              <w:cnfStyle w:val="000000100000" w:firstRow="0" w:lastRow="0" w:firstColumn="0" w:lastColumn="0" w:oddVBand="0" w:evenVBand="0" w:oddHBand="1" w:evenHBand="0" w:firstRowFirstColumn="0" w:firstRowLastColumn="0" w:lastRowFirstColumn="0" w:lastRowLastColumn="0"/>
               <w:rPr>
                 <w:color w:val="000000" w:themeColor="text1"/>
                 <w:lang w:bidi="fa-IR"/>
@@ -4178,12 +4191,12 @@
           </w:tblBorders>
         </w:tblPrEx>
         <w:trPr>
-          <w:cnfStyle w:val="000000010000"/>
+          <w:cnfStyle w:val="000000010000" w:firstRow="0" w:lastRow="0" w:firstColumn="0" w:lastColumn="0" w:oddVBand="0" w:evenVBand="0" w:oddHBand="0" w:evenHBand="1" w:firstRowFirstColumn="0" w:firstRowLastColumn="0" w:lastRowFirstColumn="0" w:lastRowLastColumn="0"/>
           <w:trHeight w:val="761"/>
         </w:trPr>
         <w:tc>
           <w:tcPr>
-            <w:cnfStyle w:val="001000000000"/>
+            <w:cnfStyle w:val="001000000000" w:firstRow="0" w:lastRow="0" w:firstColumn="1" w:lastColumn="0" w:oddVBand="0" w:evenVBand="0" w:oddHBand="0" w:evenHBand="0" w:firstRowFirstColumn="0" w:firstRowLastColumn="0" w:lastRowFirstColumn="0" w:lastRowLastColumn="0"/>
             <w:tcW w:w="4887" w:type="dxa"/>
             <w:gridSpan w:val="2"/>
             <w:tcBorders>
@@ -4199,7 +4212,6 @@
             <w:pPr>
               <w:bidi/>
               <w:rPr>
-                <w:rFonts w:hint="cs"/>
                 <w:b w:val="0"/>
                 <w:bCs w:val="0"/>
                 <w:color w:val="000000" w:themeColor="text1"/>
@@ -4257,9 +4269,8 @@
             <w:pPr>
               <w:bidi/>
               <w:jc w:val="both"/>
-              <w:cnfStyle w:val="000000010000"/>
-              <w:rPr>
-                <w:rFonts w:hint="cs"/>
+              <w:cnfStyle w:val="000000010000" w:firstRow="0" w:lastRow="0" w:firstColumn="0" w:lastColumn="0" w:oddVBand="0" w:evenVBand="0" w:oddHBand="0" w:evenHBand="1" w:firstRowFirstColumn="0" w:firstRowLastColumn="0" w:lastRowFirstColumn="0" w:lastRowLastColumn="0"/>
+              <w:rPr>
                 <w:rtl/>
                 <w:lang w:bidi="fa-IR"/>
               </w:rPr>
@@ -4287,13 +4298,15 @@
       </w:tr>
       <w:tr>
         <w:tblPrEx>
-          <w:tblLook w:val="0000"/>
+          <w:tblLook w:val="0000" w:firstRow="0" w:lastRow="0" w:firstColumn="0" w:lastColumn="0" w:noHBand="0" w:noVBand="0"/>
         </w:tblPrEx>
         <w:trPr>
+          <w:cnfStyle w:val="000000100000" w:firstRow="0" w:lastRow="0" w:firstColumn="0" w:lastColumn="0" w:oddVBand="0" w:evenVBand="0" w:oddHBand="1" w:evenHBand="0" w:firstRowFirstColumn="0" w:firstRowLastColumn="0" w:lastRowFirstColumn="0" w:lastRowLastColumn="0"/>
           <w:trHeight w:val="804"/>
         </w:trPr>
         <w:tc>
           <w:tcPr>
+            <w:cnfStyle w:val="000010000000" w:firstRow="0" w:lastRow="0" w:firstColumn="0" w:lastColumn="0" w:oddVBand="1" w:evenVBand="0" w:oddHBand="0" w:evenHBand="0" w:firstRowFirstColumn="0" w:firstRowLastColumn="0" w:lastRowFirstColumn="0" w:lastRowLastColumn="0"/>
             <w:tcW w:w="4873" w:type="dxa"/>
           </w:tcPr>
           <w:p>
@@ -4301,7 +4314,6 @@
               <w:bidi/>
               <w:jc w:val="both"/>
               <w:rPr>
-                <w:rFonts w:hint="cs"/>
                 <w:rtl/>
                 <w:lang w:bidi="fa-IR"/>
               </w:rPr>
@@ -4335,8 +4347,8 @@
             <w:pPr>
               <w:bidi/>
               <w:jc w:val="both"/>
-              <w:rPr>
-                <w:rFonts w:hint="cs"/>
+              <w:cnfStyle w:val="000000100000" w:firstRow="0" w:lastRow="0" w:firstColumn="0" w:lastColumn="0" w:oddVBand="0" w:evenVBand="0" w:oddHBand="1" w:evenHBand="0" w:firstRowFirstColumn="0" w:firstRowLastColumn="0" w:lastRowFirstColumn="0" w:lastRowLastColumn="0"/>
+              <w:rPr>
                 <w:rtl/>
                 <w:lang w:bidi="fa-IR"/>
               </w:rPr>
@@ -4378,13 +4390,15 @@
       </w:tr>
       <w:tr>
         <w:tblPrEx>
-          <w:tblLook w:val="0000"/>
+          <w:tblLook w:val="0000" w:firstRow="0" w:lastRow="0" w:firstColumn="0" w:lastColumn="0" w:noHBand="0" w:noVBand="0"/>
         </w:tblPrEx>
         <w:trPr>
+          <w:cnfStyle w:val="000000010000" w:firstRow="0" w:lastRow="0" w:firstColumn="0" w:lastColumn="0" w:oddVBand="0" w:evenVBand="0" w:oddHBand="0" w:evenHBand="1" w:firstRowFirstColumn="0" w:firstRowLastColumn="0" w:lastRowFirstColumn="0" w:lastRowLastColumn="0"/>
           <w:trHeight w:val="752"/>
         </w:trPr>
         <w:tc>
           <w:tcPr>
+            <w:cnfStyle w:val="000010000000" w:firstRow="0" w:lastRow="0" w:firstColumn="0" w:lastColumn="0" w:oddVBand="1" w:evenVBand="0" w:oddHBand="0" w:evenHBand="0" w:firstRowFirstColumn="0" w:firstRowLastColumn="0" w:lastRowFirstColumn="0" w:lastRowLastColumn="0"/>
             <w:tcW w:w="4873" w:type="dxa"/>
           </w:tcPr>
           <w:p>
@@ -4392,7 +4406,6 @@
               <w:bidi/>
               <w:jc w:val="both"/>
               <w:rPr>
-                <w:rFonts w:hint="cs"/>
                 <w:rtl/>
                 <w:lang w:bidi="fa-IR"/>
               </w:rPr>
@@ -4439,19 +4452,22 @@
           <w:p>
             <w:pPr>
               <w:jc w:val="right"/>
+              <w:cnfStyle w:val="000000010000" w:firstRow="0" w:lastRow="0" w:firstColumn="0" w:lastColumn="0" w:oddVBand="0" w:evenVBand="0" w:oddHBand="0" w:evenHBand="1" w:firstRowFirstColumn="0" w:firstRowLastColumn="0" w:lastRowFirstColumn="0" w:lastRowLastColumn="0"/>
             </w:pPr>
           </w:p>
         </w:tc>
       </w:tr>
       <w:tr>
         <w:tblPrEx>
-          <w:tblLook w:val="0000"/>
+          <w:tblLook w:val="0000" w:firstRow="0" w:lastRow="0" w:firstColumn="0" w:lastColumn="0" w:noHBand="0" w:noVBand="0"/>
         </w:tblPrEx>
         <w:trPr>
+          <w:cnfStyle w:val="000000100000" w:firstRow="0" w:lastRow="0" w:firstColumn="0" w:lastColumn="0" w:oddVBand="0" w:evenVBand="0" w:oddHBand="1" w:evenHBand="0" w:firstRowFirstColumn="0" w:firstRowLastColumn="0" w:lastRowFirstColumn="0" w:lastRowLastColumn="0"/>
           <w:trHeight w:val="787"/>
         </w:trPr>
         <w:tc>
           <w:tcPr>
+            <w:cnfStyle w:val="000010000000" w:firstRow="0" w:lastRow="0" w:firstColumn="0" w:lastColumn="0" w:oddVBand="1" w:evenVBand="0" w:oddHBand="0" w:evenHBand="0" w:firstRowFirstColumn="0" w:firstRowLastColumn="0" w:lastRowFirstColumn="0" w:lastRowLastColumn="0"/>
             <w:tcW w:w="4873" w:type="dxa"/>
           </w:tcPr>
           <w:p>
@@ -4459,7 +4475,6 @@
               <w:bidi/>
               <w:jc w:val="both"/>
               <w:rPr>
-                <w:rFonts w:hint="cs"/>
                 <w:rtl/>
                 <w:lang w:bidi="fa-IR"/>
               </w:rPr>
@@ -4493,6 +4508,7 @@
             <w:pPr>
               <w:bidi/>
               <w:jc w:val="both"/>
+              <w:cnfStyle w:val="000000100000" w:firstRow="0" w:lastRow="0" w:firstColumn="0" w:lastColumn="0" w:oddVBand="0" w:evenVBand="0" w:oddHBand="1" w:evenHBand="0" w:firstRowFirstColumn="0" w:firstRowLastColumn="0" w:lastRowFirstColumn="0" w:lastRowLastColumn="0"/>
             </w:pPr>
             <w:r>
               <w:rPr>
@@ -4524,7 +4540,6 @@
     <w:p>
       <w:pPr>
         <w:rPr>
-          <w:rFonts w:hint="cs"/>
           <w:rtl/>
         </w:rPr>
       </w:pPr>
@@ -4534,7 +4549,7 @@
         <w:tblStyle w:val="TableGrid"/>
         <w:tblpPr w:leftFromText="180" w:rightFromText="180" w:vertAnchor="text" w:horzAnchor="margin" w:tblpY="-33"/>
         <w:tblW w:w="9586" w:type="dxa"/>
-        <w:tblLook w:val="04A0"/>
+        <w:tblLook w:val="04A0" w:firstRow="1" w:lastRow="0" w:firstColumn="1" w:lastColumn="0" w:noHBand="0" w:noVBand="1"/>
       </w:tblPr>
       <w:tblGrid>
         <w:gridCol w:w="4793"/>
@@ -4611,7 +4626,6 @@
               <w:bidi/>
               <w:jc w:val="both"/>
               <w:rPr>
-                <w:rFonts w:hint="cs"/>
                 <w:rtl/>
                 <w:lang w:bidi="fa-IR"/>
               </w:rPr>
@@ -4690,7 +4704,7 @@
 </file>
 
 <file path=word/styles.xml><?xml version="1.0" encoding="utf-8"?>
-<w:styles xmlns:r="http://schemas.openxmlformats.org/officeDocument/2006/relationships" xmlns:w="http://schemas.openxmlformats.org/wordprocessingml/2006/main">
+<w:styles xmlns:mc="http://schemas.openxmlformats.org/markup-compatibility/2006" xmlns:r="http://schemas.openxmlformats.org/officeDocument/2006/relationships" xmlns:w="http://schemas.openxmlformats.org/wordprocessingml/2006/main" xmlns:w14="http://schemas.microsoft.com/office/word/2010/wordml" mc:Ignorable="w14">
   <w:docDefaults>
     <w:rPrDefault>
       <w:rPr>
@@ -4866,7 +4880,6 @@
     <w:uiPriority w:val="99"/>
     <w:semiHidden/>
     <w:unhideWhenUsed/>
-    <w:qFormat/>
     <w:tblPr>
       <w:tblInd w:w="0" w:type="dxa"/>
       <w:tblCellMar>

</xml_diff>

<commit_message>
Forgot Password & Change Password
</commit_message>
<xml_diff>
--- a/Iteration II/Document/Scenario.docx
+++ b/Iteration II/Document/Scenario.docx
@@ -9,7 +9,7 @@
         </w:tabs>
         <w:jc w:val="right"/>
         <w:rPr>
-          <w:rFonts w:cs="0 Esfehan Bold" w:hint="cs"/>
+          <w:rFonts w:cs="0 Esfehan Bold"/>
           <w:color w:val="365F91" w:themeColor="accent1" w:themeShade="BF"/>
           <w:sz w:val="20"/>
           <w:szCs w:val="20"/>
@@ -1232,8 +1232,6 @@
         <w:lastRenderedPageBreak/>
         <w:t>کار خواست خروج</w:t>
       </w:r>
-      <w:bookmarkStart w:id="0" w:name="_GoBack"/>
-      <w:bookmarkEnd w:id="0"/>
     </w:p>
     <w:tbl>
       <w:tblPr>
@@ -3334,14 +3332,2585 @@
     </w:p>
     <w:p>
       <w:pPr>
+        <w:bidi/>
+      </w:pPr>
+      <w:r>
+        <w:br w:type="page"/>
+      </w:r>
+    </w:p>
+    <w:p>
+      <w:pPr>
+        <w:bidi/>
+      </w:pPr>
+    </w:p>
+    <w:tbl>
+      <w:tblPr>
+        <w:tblStyle w:val="TableGrid"/>
+        <w:bidiVisual/>
+        <w:tblW w:w="0" w:type="auto"/>
+        <w:tblLook w:val="00A0" w:firstRow="1" w:lastRow="0" w:firstColumn="1" w:lastColumn="0" w:noHBand="0" w:noVBand="0"/>
+      </w:tblPr>
+      <w:tblGrid>
+        <w:gridCol w:w="1904"/>
+        <w:gridCol w:w="2694"/>
+        <w:gridCol w:w="4644"/>
+      </w:tblGrid>
+      <w:tr>
+        <w:tc>
+          <w:tcPr>
+            <w:tcW w:w="1904" w:type="dxa"/>
+            <w:tcBorders>
+              <w:top w:val="single" w:sz="4" w:space="0" w:color="auto"/>
+              <w:left w:val="single" w:sz="4" w:space="0" w:color="auto"/>
+              <w:bottom w:val="single" w:sz="4" w:space="0" w:color="auto"/>
+              <w:right w:val="single" w:sz="4" w:space="0" w:color="auto"/>
+            </w:tcBorders>
+            <w:shd w:val="clear" w:color="auto" w:fill="FFCD2D"/>
+            <w:vAlign w:val="center"/>
+            <w:hideMark/>
+          </w:tcPr>
+          <w:p>
+            <w:pPr>
+              <w:bidi/>
+              <w:jc w:val="center"/>
+              <w:rPr>
+                <w:b/>
+                <w:bCs/>
+                <w:sz w:val="28"/>
+                <w:szCs w:val="28"/>
+              </w:rPr>
+            </w:pPr>
+            <w:r>
+              <w:rPr>
+                <w:rFonts w:hint="cs"/>
+                <w:b/>
+                <w:bCs/>
+                <w:sz w:val="28"/>
+                <w:szCs w:val="28"/>
+                <w:rtl/>
+              </w:rPr>
+              <w:t>کارخواست</w:t>
+            </w:r>
+          </w:p>
+        </w:tc>
+        <w:tc>
+          <w:tcPr>
+            <w:tcW w:w="7338" w:type="dxa"/>
+            <w:gridSpan w:val="2"/>
+            <w:tcBorders>
+              <w:top w:val="single" w:sz="4" w:space="0" w:color="auto"/>
+              <w:left w:val="single" w:sz="4" w:space="0" w:color="auto"/>
+              <w:bottom w:val="single" w:sz="4" w:space="0" w:color="auto"/>
+              <w:right w:val="single" w:sz="4" w:space="0" w:color="auto"/>
+            </w:tcBorders>
+          </w:tcPr>
+          <w:p>
+            <w:pPr>
+              <w:bidi/>
+              <w:jc w:val="lowKashida"/>
+              <w:rPr>
+                <w:sz w:val="28"/>
+                <w:szCs w:val="28"/>
+              </w:rPr>
+            </w:pPr>
+            <w:r>
+              <w:rPr>
+                <w:rFonts w:hint="cs"/>
+                <w:color w:val="000000" w:themeColor="text1"/>
+                <w:sz w:val="28"/>
+                <w:szCs w:val="28"/>
+                <w:rtl/>
+              </w:rPr>
+              <w:t>فراموشی رمز عبور</w:t>
+            </w:r>
+          </w:p>
+        </w:tc>
+      </w:tr>
+      <w:tr>
+        <w:trPr>
+          <w:trHeight w:val="478"/>
+        </w:trPr>
+        <w:tc>
+          <w:tcPr>
+            <w:tcW w:w="1904" w:type="dxa"/>
+            <w:tcBorders>
+              <w:top w:val="single" w:sz="4" w:space="0" w:color="auto"/>
+              <w:left w:val="single" w:sz="4" w:space="0" w:color="auto"/>
+              <w:bottom w:val="single" w:sz="4" w:space="0" w:color="auto"/>
+              <w:right w:val="single" w:sz="4" w:space="0" w:color="auto"/>
+            </w:tcBorders>
+            <w:shd w:val="clear" w:color="auto" w:fill="FFCD2D"/>
+            <w:vAlign w:val="center"/>
+            <w:hideMark/>
+          </w:tcPr>
+          <w:p>
+            <w:pPr>
+              <w:bidi/>
+              <w:jc w:val="center"/>
+              <w:rPr>
+                <w:b/>
+                <w:bCs/>
+                <w:sz w:val="28"/>
+                <w:szCs w:val="28"/>
+              </w:rPr>
+            </w:pPr>
+            <w:r>
+              <w:rPr>
+                <w:rFonts w:hint="cs"/>
+                <w:b/>
+                <w:bCs/>
+                <w:sz w:val="28"/>
+                <w:szCs w:val="28"/>
+                <w:rtl/>
+              </w:rPr>
+              <w:t>بازیگر</w:t>
+            </w:r>
+          </w:p>
+        </w:tc>
+        <w:tc>
+          <w:tcPr>
+            <w:tcW w:w="7338" w:type="dxa"/>
+            <w:gridSpan w:val="2"/>
+            <w:tcBorders>
+              <w:top w:val="single" w:sz="4" w:space="0" w:color="auto"/>
+              <w:left w:val="single" w:sz="4" w:space="0" w:color="auto"/>
+              <w:bottom w:val="single" w:sz="4" w:space="0" w:color="auto"/>
+              <w:right w:val="single" w:sz="4" w:space="0" w:color="auto"/>
+            </w:tcBorders>
+          </w:tcPr>
+          <w:p>
+            <w:pPr>
+              <w:bidi/>
+              <w:jc w:val="lowKashida"/>
+              <w:rPr>
+                <w:sz w:val="28"/>
+                <w:szCs w:val="28"/>
+              </w:rPr>
+            </w:pPr>
+            <w:r>
+              <w:rPr>
+                <w:rFonts w:hint="cs"/>
+                <w:sz w:val="28"/>
+                <w:szCs w:val="28"/>
+                <w:rtl/>
+              </w:rPr>
+              <w:t>کاربر دارای حساب کاربری</w:t>
+            </w:r>
+          </w:p>
+        </w:tc>
+      </w:tr>
+      <w:tr>
+        <w:tc>
+          <w:tcPr>
+            <w:tcW w:w="1904" w:type="dxa"/>
+            <w:tcBorders>
+              <w:top w:val="single" w:sz="4" w:space="0" w:color="auto"/>
+              <w:left w:val="single" w:sz="4" w:space="0" w:color="auto"/>
+              <w:bottom w:val="single" w:sz="4" w:space="0" w:color="auto"/>
+              <w:right w:val="single" w:sz="4" w:space="0" w:color="auto"/>
+            </w:tcBorders>
+            <w:shd w:val="clear" w:color="auto" w:fill="FFCD2D"/>
+            <w:vAlign w:val="center"/>
+            <w:hideMark/>
+          </w:tcPr>
+          <w:p>
+            <w:pPr>
+              <w:bidi/>
+              <w:jc w:val="center"/>
+              <w:rPr>
+                <w:b/>
+                <w:bCs/>
+                <w:sz w:val="28"/>
+                <w:szCs w:val="28"/>
+              </w:rPr>
+            </w:pPr>
+            <w:r>
+              <w:rPr>
+                <w:rFonts w:hint="cs"/>
+                <w:b/>
+                <w:bCs/>
+                <w:sz w:val="28"/>
+                <w:szCs w:val="28"/>
+                <w:rtl/>
+              </w:rPr>
+              <w:t>نوع</w:t>
+            </w:r>
+          </w:p>
+        </w:tc>
+        <w:tc>
+          <w:tcPr>
+            <w:tcW w:w="7338" w:type="dxa"/>
+            <w:gridSpan w:val="2"/>
+            <w:tcBorders>
+              <w:top w:val="single" w:sz="4" w:space="0" w:color="auto"/>
+              <w:left w:val="single" w:sz="4" w:space="0" w:color="auto"/>
+              <w:bottom w:val="single" w:sz="4" w:space="0" w:color="auto"/>
+              <w:right w:val="single" w:sz="4" w:space="0" w:color="auto"/>
+            </w:tcBorders>
+          </w:tcPr>
+          <w:p>
+            <w:pPr>
+              <w:bidi/>
+              <w:jc w:val="lowKashida"/>
+              <w:rPr>
+                <w:sz w:val="28"/>
+                <w:szCs w:val="28"/>
+              </w:rPr>
+            </w:pPr>
+            <w:r>
+              <w:rPr>
+                <w:rFonts w:hint="cs"/>
+                <w:sz w:val="28"/>
+                <w:szCs w:val="28"/>
+                <w:rtl/>
+              </w:rPr>
+              <w:t>اصلی</w:t>
+            </w:r>
+          </w:p>
+        </w:tc>
+      </w:tr>
+      <w:tr>
+        <w:tc>
+          <w:tcPr>
+            <w:tcW w:w="1904" w:type="dxa"/>
+            <w:tcBorders>
+              <w:top w:val="single" w:sz="4" w:space="0" w:color="auto"/>
+              <w:left w:val="single" w:sz="4" w:space="0" w:color="auto"/>
+              <w:bottom w:val="single" w:sz="4" w:space="0" w:color="auto"/>
+              <w:right w:val="single" w:sz="4" w:space="0" w:color="auto"/>
+            </w:tcBorders>
+            <w:shd w:val="clear" w:color="auto" w:fill="FFCD2D"/>
+            <w:vAlign w:val="center"/>
+            <w:hideMark/>
+          </w:tcPr>
+          <w:p>
+            <w:pPr>
+              <w:bidi/>
+              <w:jc w:val="center"/>
+              <w:rPr>
+                <w:b/>
+                <w:bCs/>
+                <w:sz w:val="28"/>
+                <w:szCs w:val="28"/>
+              </w:rPr>
+            </w:pPr>
+            <w:r>
+              <w:rPr>
+                <w:rFonts w:hint="cs"/>
+                <w:b/>
+                <w:bCs/>
+                <w:sz w:val="28"/>
+                <w:szCs w:val="28"/>
+                <w:rtl/>
+              </w:rPr>
+              <w:t>هدف</w:t>
+            </w:r>
+          </w:p>
+        </w:tc>
+        <w:tc>
+          <w:tcPr>
+            <w:tcW w:w="7338" w:type="dxa"/>
+            <w:gridSpan w:val="2"/>
+            <w:tcBorders>
+              <w:top w:val="single" w:sz="4" w:space="0" w:color="auto"/>
+              <w:left w:val="single" w:sz="4" w:space="0" w:color="auto"/>
+              <w:bottom w:val="single" w:sz="4" w:space="0" w:color="auto"/>
+              <w:right w:val="single" w:sz="4" w:space="0" w:color="auto"/>
+            </w:tcBorders>
+          </w:tcPr>
+          <w:p>
+            <w:pPr>
+              <w:bidi/>
+              <w:jc w:val="lowKashida"/>
+              <w:rPr>
+                <w:sz w:val="28"/>
+                <w:szCs w:val="28"/>
+              </w:rPr>
+            </w:pPr>
+            <w:r>
+              <w:rPr>
+                <w:rFonts w:hint="cs"/>
+                <w:sz w:val="28"/>
+                <w:szCs w:val="28"/>
+                <w:rtl/>
+              </w:rPr>
+              <w:t>بازیابی رمز جدید</w:t>
+            </w:r>
+          </w:p>
+        </w:tc>
+      </w:tr>
+      <w:tr>
+        <w:tc>
+          <w:tcPr>
+            <w:tcW w:w="1904" w:type="dxa"/>
+            <w:tcBorders>
+              <w:top w:val="single" w:sz="4" w:space="0" w:color="auto"/>
+              <w:left w:val="single" w:sz="4" w:space="0" w:color="auto"/>
+              <w:bottom w:val="single" w:sz="4" w:space="0" w:color="auto"/>
+              <w:right w:val="single" w:sz="4" w:space="0" w:color="auto"/>
+            </w:tcBorders>
+            <w:shd w:val="clear" w:color="auto" w:fill="FFCD2D"/>
+            <w:vAlign w:val="center"/>
+            <w:hideMark/>
+          </w:tcPr>
+          <w:p>
+            <w:pPr>
+              <w:bidi/>
+              <w:jc w:val="center"/>
+              <w:rPr>
+                <w:b/>
+                <w:bCs/>
+                <w:sz w:val="28"/>
+                <w:szCs w:val="28"/>
+              </w:rPr>
+            </w:pPr>
+            <w:r>
+              <w:rPr>
+                <w:rFonts w:hint="cs"/>
+                <w:b/>
+                <w:bCs/>
+                <w:sz w:val="28"/>
+                <w:szCs w:val="28"/>
+                <w:rtl/>
+              </w:rPr>
+              <w:t>پیش فرض</w:t>
+            </w:r>
+          </w:p>
+        </w:tc>
+        <w:tc>
+          <w:tcPr>
+            <w:tcW w:w="7338" w:type="dxa"/>
+            <w:gridSpan w:val="2"/>
+            <w:tcBorders>
+              <w:top w:val="single" w:sz="4" w:space="0" w:color="auto"/>
+              <w:left w:val="single" w:sz="4" w:space="0" w:color="auto"/>
+              <w:bottom w:val="single" w:sz="4" w:space="0" w:color="auto"/>
+              <w:right w:val="single" w:sz="4" w:space="0" w:color="auto"/>
+            </w:tcBorders>
+          </w:tcPr>
+          <w:p>
+            <w:pPr>
+              <w:bidi/>
+              <w:jc w:val="lowKashida"/>
+              <w:rPr>
+                <w:sz w:val="28"/>
+                <w:szCs w:val="28"/>
+              </w:rPr>
+            </w:pPr>
+            <w:r>
+              <w:rPr>
+                <w:rFonts w:hint="cs"/>
+                <w:sz w:val="28"/>
+                <w:szCs w:val="28"/>
+                <w:rtl/>
+              </w:rPr>
+              <w:t>کاربر رمز خود را فراموش کرده است</w:t>
+            </w:r>
+          </w:p>
+        </w:tc>
+      </w:tr>
+      <w:tr>
+        <w:tc>
+          <w:tcPr>
+            <w:tcW w:w="1904" w:type="dxa"/>
+            <w:tcBorders>
+              <w:top w:val="single" w:sz="4" w:space="0" w:color="auto"/>
+              <w:left w:val="single" w:sz="4" w:space="0" w:color="auto"/>
+              <w:bottom w:val="single" w:sz="4" w:space="0" w:color="auto"/>
+              <w:right w:val="single" w:sz="4" w:space="0" w:color="auto"/>
+            </w:tcBorders>
+            <w:shd w:val="clear" w:color="auto" w:fill="FFCD2D"/>
+            <w:vAlign w:val="center"/>
+            <w:hideMark/>
+          </w:tcPr>
+          <w:p>
+            <w:pPr>
+              <w:bidi/>
+              <w:jc w:val="center"/>
+              <w:rPr>
+                <w:b/>
+                <w:bCs/>
+                <w:sz w:val="28"/>
+                <w:szCs w:val="28"/>
+              </w:rPr>
+            </w:pPr>
+            <w:r>
+              <w:rPr>
+                <w:rFonts w:hint="cs"/>
+                <w:b/>
+                <w:bCs/>
+                <w:sz w:val="28"/>
+                <w:szCs w:val="28"/>
+                <w:rtl/>
+              </w:rPr>
+              <w:t>پس فرض</w:t>
+            </w:r>
+          </w:p>
+        </w:tc>
+        <w:tc>
+          <w:tcPr>
+            <w:tcW w:w="7338" w:type="dxa"/>
+            <w:gridSpan w:val="2"/>
+            <w:tcBorders>
+              <w:top w:val="single" w:sz="4" w:space="0" w:color="auto"/>
+              <w:left w:val="single" w:sz="4" w:space="0" w:color="auto"/>
+              <w:bottom w:val="single" w:sz="4" w:space="0" w:color="auto"/>
+              <w:right w:val="single" w:sz="4" w:space="0" w:color="auto"/>
+            </w:tcBorders>
+          </w:tcPr>
+          <w:p>
+            <w:pPr>
+              <w:bidi/>
+              <w:jc w:val="lowKashida"/>
+              <w:rPr>
+                <w:rFonts w:hint="cs"/>
+                <w:sz w:val="28"/>
+                <w:szCs w:val="28"/>
+                <w:rtl/>
+                <w:lang w:bidi="fa-IR"/>
+              </w:rPr>
+            </w:pPr>
+            <w:r>
+              <w:rPr>
+                <w:rFonts w:hint="cs"/>
+                <w:sz w:val="28"/>
+                <w:szCs w:val="28"/>
+                <w:rtl/>
+                <w:lang w:bidi="fa-IR"/>
+              </w:rPr>
+              <w:t>کاربر قصد ورود به سیستم را دارد</w:t>
+            </w:r>
+          </w:p>
+        </w:tc>
+      </w:tr>
+      <w:tr>
+        <w:tc>
+          <w:tcPr>
+            <w:tcW w:w="1904" w:type="dxa"/>
+            <w:tcBorders>
+              <w:top w:val="single" w:sz="4" w:space="0" w:color="auto"/>
+              <w:left w:val="single" w:sz="4" w:space="0" w:color="auto"/>
+              <w:bottom w:val="single" w:sz="4" w:space="0" w:color="auto"/>
+              <w:right w:val="single" w:sz="4" w:space="0" w:color="auto"/>
+            </w:tcBorders>
+            <w:shd w:val="clear" w:color="auto" w:fill="FFCD2D"/>
+            <w:vAlign w:val="center"/>
+            <w:hideMark/>
+          </w:tcPr>
+          <w:p>
+            <w:pPr>
+              <w:bidi/>
+              <w:jc w:val="center"/>
+              <w:rPr>
+                <w:b/>
+                <w:bCs/>
+                <w:sz w:val="28"/>
+                <w:szCs w:val="28"/>
+              </w:rPr>
+            </w:pPr>
+            <w:r>
+              <w:rPr>
+                <w:rFonts w:hint="cs"/>
+                <w:b/>
+                <w:bCs/>
+                <w:sz w:val="28"/>
+                <w:szCs w:val="28"/>
+                <w:rtl/>
+              </w:rPr>
+              <w:t>شرح ها</w:t>
+            </w:r>
+          </w:p>
+        </w:tc>
+        <w:tc>
+          <w:tcPr>
+            <w:tcW w:w="7338" w:type="dxa"/>
+            <w:gridSpan w:val="2"/>
+            <w:tcBorders>
+              <w:top w:val="single" w:sz="4" w:space="0" w:color="auto"/>
+              <w:left w:val="single" w:sz="4" w:space="0" w:color="auto"/>
+              <w:bottom w:val="single" w:sz="4" w:space="0" w:color="auto"/>
+              <w:right w:val="single" w:sz="4" w:space="0" w:color="auto"/>
+            </w:tcBorders>
+            <w:vAlign w:val="center"/>
+          </w:tcPr>
+          <w:p>
+            <w:pPr>
+              <w:bidi/>
+              <w:jc w:val="both"/>
+              <w:rPr>
+                <w:rFonts w:hint="cs"/>
+                <w:color w:val="000000" w:themeColor="text1"/>
+                <w:sz w:val="28"/>
+                <w:szCs w:val="28"/>
+                <w:rtl/>
+                <w:lang w:bidi="fa-IR"/>
+              </w:rPr>
+            </w:pPr>
+            <w:r>
+              <w:rPr>
+                <w:rFonts w:hint="cs"/>
+                <w:color w:val="000000" w:themeColor="text1"/>
+                <w:sz w:val="28"/>
+                <w:szCs w:val="28"/>
+                <w:rtl/>
+              </w:rPr>
+              <w:t xml:space="preserve">کاربر رمز یا نام کاربری خود را فراموش کرده است و گزینه </w:t>
+            </w:r>
+            <w:r>
+              <w:rPr>
+                <w:rStyle w:val="MediumShading1-Accent2"/>
+                <w:color w:val="000000"/>
+                <w:sz w:val="27"/>
+                <w:szCs w:val="27"/>
+              </w:rPr>
+              <w:t xml:space="preserve"> </w:t>
+            </w:r>
+            <w:r>
+              <w:rPr>
+                <w:rStyle w:val="apple-converted-space"/>
+                <w:color w:val="000000"/>
+                <w:sz w:val="27"/>
+                <w:szCs w:val="27"/>
+              </w:rPr>
+              <w:t> </w:t>
+            </w:r>
+            <w:r>
+              <w:rPr>
+                <w:sz w:val="28"/>
+                <w:szCs w:val="28"/>
+              </w:rPr>
+              <w:t>Forgot Username/Password</w:t>
+            </w:r>
+            <w:r>
+              <w:rPr>
+                <w:rFonts w:hint="cs"/>
+                <w:sz w:val="27"/>
+                <w:szCs w:val="27"/>
+                <w:rtl/>
+              </w:rPr>
+              <w:t xml:space="preserve"> </w:t>
+            </w:r>
+            <w:r>
+              <w:rPr>
+                <w:rFonts w:hint="cs"/>
+                <w:sz w:val="28"/>
+                <w:szCs w:val="28"/>
+                <w:rtl/>
+              </w:rPr>
+              <w:t>کلیک کرده و صفحه</w:t>
+            </w:r>
+            <w:r>
+              <w:rPr>
+                <w:rFonts w:hint="cs"/>
+                <w:sz w:val="28"/>
+                <w:szCs w:val="28"/>
+                <w:rtl/>
+              </w:rPr>
+              <w:softHyphen/>
+              <w:t>ی مخصوصی باز می</w:t>
+            </w:r>
+            <w:r>
+              <w:rPr>
+                <w:rFonts w:hint="cs"/>
+                <w:sz w:val="28"/>
+                <w:szCs w:val="28"/>
+                <w:rtl/>
+              </w:rPr>
+              <w:softHyphen/>
+              <w:t>شود و از کاربر درخواست می</w:t>
+            </w:r>
+            <w:r>
+              <w:rPr>
+                <w:rFonts w:hint="cs"/>
+                <w:sz w:val="28"/>
+                <w:szCs w:val="28"/>
+                <w:rtl/>
+              </w:rPr>
+              <w:softHyphen/>
+              <w:t xml:space="preserve">کند آدرس </w:t>
+            </w:r>
+            <w:r>
+              <w:rPr>
+                <w:sz w:val="28"/>
+                <w:szCs w:val="28"/>
+              </w:rPr>
+              <w:t>email</w:t>
+            </w:r>
+            <w:r>
+              <w:rPr>
+                <w:rFonts w:hint="cs"/>
+                <w:sz w:val="28"/>
+                <w:szCs w:val="28"/>
+                <w:rtl/>
+                <w:lang w:bidi="fa-IR"/>
+              </w:rPr>
+              <w:t xml:space="preserve"> که در موقع ثبت نام درسایت استفاده کرده را وارد کند و پس از ثبت در صورت درست بودن آدرس یک پیغام که حاوی یک نام</w:t>
+            </w:r>
+            <w:r>
+              <w:rPr>
+                <w:rFonts w:hint="cs"/>
+                <w:sz w:val="28"/>
+                <w:szCs w:val="28"/>
+                <w:rtl/>
+                <w:lang w:bidi="fa-IR"/>
+              </w:rPr>
+              <w:softHyphen/>
+              <w:t>کاربری و صفحه پیوندی برای دادن رمز جدید است برای کاربر ارسال می</w:t>
+            </w:r>
+            <w:r>
+              <w:rPr>
+                <w:rFonts w:hint="cs"/>
+                <w:sz w:val="28"/>
+                <w:szCs w:val="28"/>
+                <w:rtl/>
+                <w:lang w:bidi="fa-IR"/>
+              </w:rPr>
+              <w:softHyphen/>
+              <w:t>کند.</w:t>
+            </w:r>
+          </w:p>
+        </w:tc>
+      </w:tr>
+      <w:tr>
+        <w:tc>
+          <w:tcPr>
+            <w:tcW w:w="1904" w:type="dxa"/>
+            <w:tcBorders>
+              <w:top w:val="single" w:sz="4" w:space="0" w:color="auto"/>
+              <w:left w:val="single" w:sz="4" w:space="0" w:color="auto"/>
+              <w:bottom w:val="single" w:sz="4" w:space="0" w:color="auto"/>
+              <w:right w:val="single" w:sz="4" w:space="0" w:color="auto"/>
+            </w:tcBorders>
+            <w:shd w:val="clear" w:color="auto" w:fill="FFCD2D"/>
+            <w:vAlign w:val="center"/>
+            <w:hideMark/>
+          </w:tcPr>
+          <w:p>
+            <w:pPr>
+              <w:bidi/>
+              <w:jc w:val="center"/>
+              <w:rPr>
+                <w:b/>
+                <w:bCs/>
+                <w:sz w:val="28"/>
+                <w:szCs w:val="28"/>
+              </w:rPr>
+            </w:pPr>
+            <w:r>
+              <w:rPr>
+                <w:rFonts w:hint="cs"/>
+                <w:b/>
+                <w:bCs/>
+                <w:sz w:val="28"/>
+                <w:szCs w:val="28"/>
+                <w:rtl/>
+              </w:rPr>
+              <w:t>نیازها</w:t>
+            </w:r>
+          </w:p>
+        </w:tc>
+        <w:tc>
+          <w:tcPr>
+            <w:tcW w:w="7338" w:type="dxa"/>
+            <w:gridSpan w:val="2"/>
+            <w:tcBorders>
+              <w:top w:val="single" w:sz="4" w:space="0" w:color="auto"/>
+              <w:left w:val="single" w:sz="4" w:space="0" w:color="auto"/>
+              <w:bottom w:val="single" w:sz="4" w:space="0" w:color="auto"/>
+              <w:right w:val="single" w:sz="4" w:space="0" w:color="auto"/>
+            </w:tcBorders>
+            <w:vAlign w:val="center"/>
+          </w:tcPr>
+          <w:p>
+            <w:pPr>
+              <w:bidi/>
+              <w:jc w:val="both"/>
+              <w:rPr>
+                <w:color w:val="000000" w:themeColor="text1"/>
+              </w:rPr>
+            </w:pPr>
+            <w:r>
+              <w:rPr>
+                <w:rFonts w:hint="cs"/>
+                <w:sz w:val="28"/>
+                <w:szCs w:val="28"/>
+                <w:rtl/>
+              </w:rPr>
+              <w:t>برای ورود کاربر در صورت فراموش کردن رمز</w:t>
+            </w:r>
+          </w:p>
+        </w:tc>
+      </w:tr>
+      <w:tr>
+        <w:tc>
+          <w:tcPr>
+            <w:tcW w:w="4598" w:type="dxa"/>
+            <w:gridSpan w:val="2"/>
+            <w:tcBorders>
+              <w:top w:val="single" w:sz="4" w:space="0" w:color="auto"/>
+              <w:left w:val="single" w:sz="4" w:space="0" w:color="auto"/>
+              <w:bottom w:val="single" w:sz="4" w:space="0" w:color="auto"/>
+              <w:right w:val="single" w:sz="4" w:space="0" w:color="auto"/>
+            </w:tcBorders>
+            <w:shd w:val="clear" w:color="auto" w:fill="F6BB00"/>
+            <w:vAlign w:val="center"/>
+            <w:hideMark/>
+          </w:tcPr>
+          <w:p>
+            <w:pPr>
+              <w:bidi/>
+              <w:jc w:val="center"/>
+              <w:rPr>
+                <w:b/>
+                <w:bCs/>
+                <w:sz w:val="28"/>
+                <w:szCs w:val="28"/>
+              </w:rPr>
+            </w:pPr>
+            <w:r>
+              <w:rPr>
+                <w:rFonts w:hint="cs"/>
+                <w:b/>
+                <w:bCs/>
+                <w:sz w:val="28"/>
+                <w:szCs w:val="28"/>
+                <w:rtl/>
+              </w:rPr>
+              <w:t>عمل بازیگر</w:t>
+            </w:r>
+          </w:p>
+        </w:tc>
+        <w:tc>
+          <w:tcPr>
+            <w:tcW w:w="4644" w:type="dxa"/>
+            <w:tcBorders>
+              <w:top w:val="single" w:sz="4" w:space="0" w:color="auto"/>
+              <w:left w:val="single" w:sz="4" w:space="0" w:color="auto"/>
+              <w:bottom w:val="single" w:sz="4" w:space="0" w:color="auto"/>
+              <w:right w:val="single" w:sz="4" w:space="0" w:color="auto"/>
+            </w:tcBorders>
+            <w:shd w:val="clear" w:color="auto" w:fill="F6BB00"/>
+            <w:vAlign w:val="center"/>
+            <w:hideMark/>
+          </w:tcPr>
+          <w:p>
+            <w:pPr>
+              <w:bidi/>
+              <w:jc w:val="center"/>
+              <w:rPr>
+                <w:b/>
+                <w:bCs/>
+                <w:sz w:val="28"/>
+                <w:szCs w:val="28"/>
+              </w:rPr>
+            </w:pPr>
+            <w:r>
+              <w:rPr>
+                <w:rFonts w:hint="cs"/>
+                <w:b/>
+                <w:bCs/>
+                <w:sz w:val="28"/>
+                <w:szCs w:val="28"/>
+                <w:rtl/>
+              </w:rPr>
+              <w:t>واکنش سیستم</w:t>
+            </w:r>
+          </w:p>
+        </w:tc>
+      </w:tr>
+      <w:tr>
+        <w:tc>
+          <w:tcPr>
+            <w:tcW w:w="4598" w:type="dxa"/>
+            <w:gridSpan w:val="2"/>
+            <w:tcBorders>
+              <w:top w:val="single" w:sz="4" w:space="0" w:color="auto"/>
+              <w:left w:val="single" w:sz="4" w:space="0" w:color="auto"/>
+              <w:bottom w:val="single" w:sz="4" w:space="0" w:color="auto"/>
+              <w:right w:val="single" w:sz="4" w:space="0" w:color="auto"/>
+            </w:tcBorders>
+          </w:tcPr>
+          <w:p>
+            <w:pPr>
+              <w:pStyle w:val="ListParagraph"/>
+              <w:numPr>
+                <w:ilvl w:val="0"/>
+                <w:numId w:val="1"/>
+              </w:numPr>
+              <w:bidi/>
+              <w:jc w:val="lowKashida"/>
+              <w:rPr>
+                <w:sz w:val="28"/>
+                <w:szCs w:val="28"/>
+              </w:rPr>
+            </w:pPr>
+            <w:r>
+              <w:rPr>
+                <w:rFonts w:hint="cs"/>
+                <w:sz w:val="28"/>
+                <w:szCs w:val="28"/>
+                <w:rtl/>
+              </w:rPr>
+              <w:t>کاربر و بر روی گزینه</w:t>
+            </w:r>
+            <w:r>
+              <w:rPr>
+                <w:sz w:val="28"/>
+                <w:szCs w:val="28"/>
+              </w:rPr>
+              <w:t xml:space="preserve">                         </w:t>
+            </w:r>
+            <w:r>
+              <w:rPr>
+                <w:rFonts w:hint="cs"/>
+                <w:sz w:val="28"/>
+                <w:szCs w:val="28"/>
+                <w:rtl/>
+              </w:rPr>
+              <w:t>"</w:t>
+            </w:r>
+            <w:r>
+              <w:rPr>
+                <w:sz w:val="28"/>
+                <w:szCs w:val="28"/>
+              </w:rPr>
+              <w:t xml:space="preserve">Forgot </w:t>
+            </w:r>
+            <w:proofErr w:type="spellStart"/>
+            <w:r>
+              <w:rPr>
+                <w:sz w:val="28"/>
+                <w:szCs w:val="28"/>
+              </w:rPr>
+              <w:t>Userrname</w:t>
+            </w:r>
+            <w:proofErr w:type="spellEnd"/>
+            <w:r>
+              <w:rPr>
+                <w:sz w:val="28"/>
+                <w:szCs w:val="28"/>
+              </w:rPr>
+              <w:t>/Password</w:t>
+            </w:r>
+            <w:r>
+              <w:rPr>
+                <w:rFonts w:hint="cs"/>
+                <w:sz w:val="28"/>
+                <w:szCs w:val="28"/>
+                <w:rtl/>
+              </w:rPr>
+              <w:t>" کلیک می</w:t>
+            </w:r>
+            <w:r>
+              <w:rPr>
+                <w:rFonts w:hint="cs"/>
+                <w:sz w:val="28"/>
+                <w:szCs w:val="28"/>
+                <w:rtl/>
+              </w:rPr>
+              <w:softHyphen/>
+              <w:t>کند.</w:t>
+            </w:r>
+          </w:p>
+        </w:tc>
+        <w:tc>
+          <w:tcPr>
+            <w:tcW w:w="4644" w:type="dxa"/>
+            <w:tcBorders>
+              <w:top w:val="single" w:sz="4" w:space="0" w:color="auto"/>
+              <w:left w:val="single" w:sz="4" w:space="0" w:color="auto"/>
+              <w:bottom w:val="single" w:sz="4" w:space="0" w:color="auto"/>
+              <w:right w:val="single" w:sz="4" w:space="0" w:color="auto"/>
+            </w:tcBorders>
+          </w:tcPr>
+          <w:p>
+            <w:pPr>
+              <w:pStyle w:val="ListParagraph"/>
+              <w:numPr>
+                <w:ilvl w:val="0"/>
+                <w:numId w:val="1"/>
+              </w:numPr>
+              <w:bidi/>
+              <w:jc w:val="lowKashida"/>
+              <w:rPr>
+                <w:sz w:val="28"/>
+                <w:szCs w:val="28"/>
+              </w:rPr>
+            </w:pPr>
+            <w:r>
+              <w:rPr>
+                <w:rFonts w:hint="cs"/>
+                <w:sz w:val="28"/>
+                <w:szCs w:val="28"/>
+                <w:rtl/>
+                <w:lang w:bidi="fa-IR"/>
+              </w:rPr>
+              <w:t xml:space="preserve">سیستم درخواست وارد کردن آدرس </w:t>
+            </w:r>
+            <w:r>
+              <w:rPr>
+                <w:sz w:val="28"/>
+                <w:szCs w:val="28"/>
+                <w:lang w:bidi="fa-IR"/>
+              </w:rPr>
+              <w:t>email</w:t>
+            </w:r>
+            <w:r>
+              <w:rPr>
+                <w:rFonts w:hint="cs"/>
+                <w:sz w:val="28"/>
+                <w:szCs w:val="28"/>
+                <w:rtl/>
+                <w:lang w:bidi="fa-IR"/>
+              </w:rPr>
+              <w:t xml:space="preserve"> را می</w:t>
+            </w:r>
+            <w:r>
+              <w:rPr>
+                <w:rFonts w:hint="cs"/>
+                <w:sz w:val="28"/>
+                <w:szCs w:val="28"/>
+                <w:rtl/>
+                <w:lang w:bidi="fa-IR"/>
+              </w:rPr>
+              <w:softHyphen/>
+              <w:t>کند</w:t>
+            </w:r>
+          </w:p>
+        </w:tc>
+      </w:tr>
+      <w:tr>
+        <w:tc>
+          <w:tcPr>
+            <w:tcW w:w="4598" w:type="dxa"/>
+            <w:gridSpan w:val="2"/>
+            <w:tcBorders>
+              <w:top w:val="single" w:sz="4" w:space="0" w:color="auto"/>
+              <w:left w:val="single" w:sz="4" w:space="0" w:color="auto"/>
+              <w:bottom w:val="single" w:sz="4" w:space="0" w:color="auto"/>
+              <w:right w:val="single" w:sz="4" w:space="0" w:color="auto"/>
+            </w:tcBorders>
+          </w:tcPr>
+          <w:p>
+            <w:pPr>
+              <w:pStyle w:val="ListParagraph"/>
+              <w:numPr>
+                <w:ilvl w:val="0"/>
+                <w:numId w:val="1"/>
+              </w:numPr>
+              <w:bidi/>
+              <w:jc w:val="lowKashida"/>
+              <w:rPr>
+                <w:sz w:val="28"/>
+                <w:szCs w:val="28"/>
+                <w:rtl/>
+              </w:rPr>
+            </w:pPr>
+            <w:r>
+              <w:rPr>
+                <w:rFonts w:hint="cs"/>
+                <w:sz w:val="28"/>
+                <w:szCs w:val="28"/>
+                <w:rtl/>
+              </w:rPr>
+              <w:t xml:space="preserve">کاربر آدرس </w:t>
+            </w:r>
+            <w:r>
+              <w:rPr>
+                <w:sz w:val="28"/>
+                <w:szCs w:val="28"/>
+              </w:rPr>
+              <w:t>email</w:t>
+            </w:r>
+            <w:r>
+              <w:rPr>
+                <w:rFonts w:hint="cs"/>
+                <w:sz w:val="28"/>
+                <w:szCs w:val="28"/>
+                <w:rtl/>
+                <w:lang w:bidi="fa-IR"/>
+              </w:rPr>
+              <w:t xml:space="preserve"> معتبر برای سیستم را وارد می</w:t>
+            </w:r>
+            <w:r>
+              <w:rPr>
+                <w:rFonts w:hint="cs"/>
+                <w:sz w:val="28"/>
+                <w:szCs w:val="28"/>
+                <w:rtl/>
+                <w:lang w:bidi="fa-IR"/>
+              </w:rPr>
+              <w:softHyphen/>
+              <w:t>کند</w:t>
+            </w:r>
+          </w:p>
+        </w:tc>
+        <w:tc>
+          <w:tcPr>
+            <w:tcW w:w="4644" w:type="dxa"/>
+            <w:tcBorders>
+              <w:top w:val="single" w:sz="4" w:space="0" w:color="auto"/>
+              <w:left w:val="single" w:sz="4" w:space="0" w:color="auto"/>
+              <w:bottom w:val="single" w:sz="4" w:space="0" w:color="auto"/>
+              <w:right w:val="single" w:sz="4" w:space="0" w:color="auto"/>
+            </w:tcBorders>
+          </w:tcPr>
+          <w:p>
+            <w:pPr>
+              <w:pStyle w:val="ListParagraph"/>
+              <w:numPr>
+                <w:ilvl w:val="0"/>
+                <w:numId w:val="1"/>
+              </w:numPr>
+              <w:bidi/>
+              <w:jc w:val="lowKashida"/>
+              <w:rPr>
+                <w:sz w:val="28"/>
+                <w:szCs w:val="28"/>
+                <w:rtl/>
+              </w:rPr>
+            </w:pPr>
+            <w:r>
+              <w:rPr>
+                <w:rFonts w:hint="cs"/>
+                <w:sz w:val="28"/>
+                <w:szCs w:val="28"/>
+                <w:rtl/>
+              </w:rPr>
+              <w:t xml:space="preserve">سیستم آدرس را چک کرده و در صورت درست بودن </w:t>
+            </w:r>
+            <w:r>
+              <w:rPr>
+                <w:sz w:val="28"/>
+                <w:szCs w:val="28"/>
+              </w:rPr>
+              <w:t>email</w:t>
+            </w:r>
+            <w:r>
+              <w:rPr>
+                <w:rFonts w:hint="cs"/>
+                <w:sz w:val="28"/>
+                <w:szCs w:val="28"/>
+                <w:rtl/>
+                <w:lang w:bidi="fa-IR"/>
+              </w:rPr>
+              <w:t xml:space="preserve"> با نام کاربری و صفحه پیوندی برای وارد کردن رمز جدید به کاربر ارسال می</w:t>
+            </w:r>
+            <w:r>
+              <w:rPr>
+                <w:rFonts w:hint="cs"/>
+                <w:sz w:val="28"/>
+                <w:szCs w:val="28"/>
+                <w:rtl/>
+                <w:lang w:bidi="fa-IR"/>
+              </w:rPr>
+              <w:softHyphen/>
+              <w:t>کند</w:t>
+            </w:r>
+          </w:p>
+        </w:tc>
+      </w:tr>
+    </w:tbl>
+    <w:p>
+      <w:pPr>
+        <w:bidi/>
+        <w:rPr>
+          <w:rFonts w:hint="cs"/>
+          <w:rtl/>
+        </w:rPr>
+      </w:pPr>
+    </w:p>
+    <w:tbl>
+      <w:tblPr>
+        <w:tblStyle w:val="TableGrid"/>
+        <w:bidiVisual/>
+        <w:tblW w:w="0" w:type="auto"/>
+        <w:tblLook w:val="04A0" w:firstRow="1" w:lastRow="0" w:firstColumn="1" w:lastColumn="0" w:noHBand="0" w:noVBand="1"/>
+      </w:tblPr>
+      <w:tblGrid>
+        <w:gridCol w:w="4621"/>
+        <w:gridCol w:w="4621"/>
+      </w:tblGrid>
+      <w:tr>
+        <w:trPr>
+          <w:gridAfter w:val="1"/>
+          <w:wAfter w:w="4621" w:type="dxa"/>
+        </w:trPr>
+        <w:tc>
+          <w:tcPr>
+            <w:tcW w:w="4621" w:type="dxa"/>
+            <w:tcBorders>
+              <w:top w:val="single" w:sz="4" w:space="0" w:color="auto"/>
+              <w:left w:val="single" w:sz="4" w:space="0" w:color="auto"/>
+              <w:bottom w:val="single" w:sz="4" w:space="0" w:color="auto"/>
+              <w:right w:val="single" w:sz="4" w:space="0" w:color="auto"/>
+            </w:tcBorders>
+            <w:shd w:val="clear" w:color="auto" w:fill="F6BB00"/>
+            <w:vAlign w:val="center"/>
+            <w:hideMark/>
+          </w:tcPr>
+          <w:p>
+            <w:pPr>
+              <w:bidi/>
+              <w:jc w:val="center"/>
+              <w:rPr>
+                <w:b/>
+                <w:bCs/>
+                <w:sz w:val="28"/>
+                <w:szCs w:val="28"/>
+              </w:rPr>
+            </w:pPr>
+            <w:r>
+              <w:rPr>
+                <w:rFonts w:hint="cs"/>
+                <w:b/>
+                <w:bCs/>
+                <w:sz w:val="28"/>
+                <w:szCs w:val="28"/>
+                <w:rtl/>
+              </w:rPr>
+              <w:t>موارد دیگر</w:t>
+            </w:r>
+          </w:p>
+        </w:tc>
+      </w:tr>
+      <w:tr>
+        <w:tc>
+          <w:tcPr>
+            <w:tcW w:w="4621" w:type="dxa"/>
+            <w:tcBorders>
+              <w:top w:val="single" w:sz="4" w:space="0" w:color="auto"/>
+              <w:left w:val="single" w:sz="4" w:space="0" w:color="auto"/>
+              <w:bottom w:val="single" w:sz="4" w:space="0" w:color="auto"/>
+              <w:right w:val="single" w:sz="4" w:space="0" w:color="auto"/>
+            </w:tcBorders>
+            <w:vAlign w:val="center"/>
+          </w:tcPr>
+          <w:p>
+            <w:pPr>
+              <w:bidi/>
+              <w:jc w:val="center"/>
+              <w:rPr>
+                <w:sz w:val="28"/>
+                <w:szCs w:val="28"/>
+              </w:rPr>
+            </w:pPr>
+            <w:r>
+              <w:rPr>
+                <w:rFonts w:hint="cs"/>
+                <w:sz w:val="28"/>
+                <w:szCs w:val="28"/>
+                <w:rtl/>
+              </w:rPr>
+              <w:t>بند1</w:t>
+            </w:r>
+          </w:p>
+        </w:tc>
+        <w:tc>
+          <w:tcPr>
+            <w:tcW w:w="4621" w:type="dxa"/>
+            <w:tcBorders>
+              <w:top w:val="single" w:sz="4" w:space="0" w:color="auto"/>
+              <w:left w:val="single" w:sz="4" w:space="0" w:color="auto"/>
+              <w:bottom w:val="single" w:sz="4" w:space="0" w:color="auto"/>
+              <w:right w:val="single" w:sz="4" w:space="0" w:color="auto"/>
+            </w:tcBorders>
+          </w:tcPr>
+          <w:p>
+            <w:pPr>
+              <w:bidi/>
+              <w:jc w:val="lowKashida"/>
+              <w:rPr>
+                <w:rFonts w:hint="cs"/>
+                <w:sz w:val="28"/>
+                <w:szCs w:val="28"/>
+                <w:rtl/>
+                <w:lang w:bidi="fa-IR"/>
+              </w:rPr>
+            </w:pPr>
+            <w:r>
+              <w:rPr>
+                <w:rFonts w:hint="cs"/>
+                <w:sz w:val="28"/>
+                <w:szCs w:val="28"/>
+                <w:rtl/>
+              </w:rPr>
+              <w:t xml:space="preserve">در صورتی که آدرس </w:t>
+            </w:r>
+            <w:r>
+              <w:rPr>
+                <w:sz w:val="28"/>
+                <w:szCs w:val="28"/>
+              </w:rPr>
+              <w:t>email</w:t>
+            </w:r>
+            <w:r>
+              <w:rPr>
+                <w:rFonts w:hint="cs"/>
+                <w:sz w:val="28"/>
+                <w:szCs w:val="28"/>
+                <w:rtl/>
+                <w:lang w:bidi="fa-IR"/>
+              </w:rPr>
+              <w:t xml:space="preserve"> معتبر نباشد پیغام مناسب را به کاربر نمایش داده و از او می</w:t>
+            </w:r>
+            <w:r>
+              <w:rPr>
+                <w:rFonts w:hint="cs"/>
+                <w:sz w:val="28"/>
+                <w:szCs w:val="28"/>
+                <w:rtl/>
+                <w:lang w:bidi="fa-IR"/>
+              </w:rPr>
+              <w:softHyphen/>
+              <w:t>خواهد دوباره آدرس صحیح را وارد کند</w:t>
+            </w:r>
+          </w:p>
+        </w:tc>
+      </w:tr>
+    </w:tbl>
+    <w:p>
+      <w:pPr>
+        <w:bidi/>
+      </w:pPr>
+    </w:p>
+    <w:p>
+      <w:pPr>
+        <w:tabs>
+          <w:tab w:val="left" w:pos="3645"/>
+        </w:tabs>
+        <w:bidi/>
+        <w:rPr>
+          <w:rFonts w:hint="cs"/>
+          <w:rtl/>
+        </w:rPr>
+      </w:pPr>
+    </w:p>
+    <w:p>
+      <w:pPr>
+        <w:tabs>
+          <w:tab w:val="left" w:pos="3645"/>
+        </w:tabs>
+        <w:bidi/>
+        <w:rPr>
+          <w:rFonts w:hint="cs"/>
+          <w:rtl/>
+        </w:rPr>
+      </w:pPr>
+    </w:p>
+    <w:p>
+      <w:pPr>
+        <w:tabs>
+          <w:tab w:val="left" w:pos="3645"/>
+        </w:tabs>
+        <w:bidi/>
+        <w:rPr>
+          <w:rFonts w:hint="cs"/>
+          <w:rtl/>
+        </w:rPr>
+      </w:pPr>
+    </w:p>
+    <w:tbl>
+      <w:tblPr>
+        <w:tblStyle w:val="TableGrid"/>
+        <w:bidiVisual/>
+        <w:tblW w:w="0" w:type="auto"/>
+        <w:tblLook w:val="00A0" w:firstRow="1" w:lastRow="0" w:firstColumn="1" w:lastColumn="0" w:noHBand="0" w:noVBand="0"/>
+      </w:tblPr>
+      <w:tblGrid>
+        <w:gridCol w:w="1904"/>
+        <w:gridCol w:w="2694"/>
+        <w:gridCol w:w="4644"/>
+      </w:tblGrid>
+      <w:tr>
+        <w:tc>
+          <w:tcPr>
+            <w:tcW w:w="1904" w:type="dxa"/>
+            <w:tcBorders>
+              <w:top w:val="single" w:sz="4" w:space="0" w:color="auto"/>
+              <w:left w:val="single" w:sz="4" w:space="0" w:color="auto"/>
+              <w:bottom w:val="single" w:sz="4" w:space="0" w:color="auto"/>
+              <w:right w:val="single" w:sz="4" w:space="0" w:color="auto"/>
+            </w:tcBorders>
+            <w:shd w:val="clear" w:color="auto" w:fill="FFCD2D"/>
+            <w:vAlign w:val="center"/>
+            <w:hideMark/>
+          </w:tcPr>
+          <w:p>
+            <w:pPr>
+              <w:bidi/>
+              <w:jc w:val="center"/>
+              <w:rPr>
+                <w:b/>
+                <w:bCs/>
+                <w:sz w:val="28"/>
+                <w:szCs w:val="28"/>
+              </w:rPr>
+            </w:pPr>
+            <w:r>
+              <w:rPr>
+                <w:rFonts w:hint="cs"/>
+                <w:b/>
+                <w:bCs/>
+                <w:sz w:val="28"/>
+                <w:szCs w:val="28"/>
+                <w:rtl/>
+              </w:rPr>
+              <w:t>کارخواست</w:t>
+            </w:r>
+          </w:p>
+        </w:tc>
+        <w:tc>
+          <w:tcPr>
+            <w:tcW w:w="7338" w:type="dxa"/>
+            <w:gridSpan w:val="2"/>
+            <w:tcBorders>
+              <w:top w:val="single" w:sz="4" w:space="0" w:color="auto"/>
+              <w:left w:val="single" w:sz="4" w:space="0" w:color="auto"/>
+              <w:bottom w:val="single" w:sz="4" w:space="0" w:color="auto"/>
+              <w:right w:val="single" w:sz="4" w:space="0" w:color="auto"/>
+            </w:tcBorders>
+          </w:tcPr>
+          <w:p>
+            <w:pPr>
+              <w:bidi/>
+              <w:jc w:val="lowKashida"/>
+              <w:rPr>
+                <w:sz w:val="28"/>
+                <w:szCs w:val="28"/>
+              </w:rPr>
+            </w:pPr>
+            <w:r>
+              <w:rPr>
+                <w:rFonts w:hint="cs"/>
+                <w:sz w:val="28"/>
+                <w:szCs w:val="28"/>
+                <w:rtl/>
+              </w:rPr>
+              <w:t>تغییر رمز عبور</w:t>
+            </w:r>
+          </w:p>
+        </w:tc>
+      </w:tr>
+      <w:tr>
+        <w:trPr>
+          <w:trHeight w:val="478"/>
+        </w:trPr>
+        <w:tc>
+          <w:tcPr>
+            <w:tcW w:w="1904" w:type="dxa"/>
+            <w:tcBorders>
+              <w:top w:val="single" w:sz="4" w:space="0" w:color="auto"/>
+              <w:left w:val="single" w:sz="4" w:space="0" w:color="auto"/>
+              <w:bottom w:val="single" w:sz="4" w:space="0" w:color="auto"/>
+              <w:right w:val="single" w:sz="4" w:space="0" w:color="auto"/>
+            </w:tcBorders>
+            <w:shd w:val="clear" w:color="auto" w:fill="FFCD2D"/>
+            <w:vAlign w:val="center"/>
+            <w:hideMark/>
+          </w:tcPr>
+          <w:p>
+            <w:pPr>
+              <w:bidi/>
+              <w:jc w:val="center"/>
+              <w:rPr>
+                <w:b/>
+                <w:bCs/>
+                <w:sz w:val="28"/>
+                <w:szCs w:val="28"/>
+              </w:rPr>
+            </w:pPr>
+            <w:r>
+              <w:rPr>
+                <w:rFonts w:hint="cs"/>
+                <w:b/>
+                <w:bCs/>
+                <w:sz w:val="28"/>
+                <w:szCs w:val="28"/>
+                <w:rtl/>
+              </w:rPr>
+              <w:t>بازیگر</w:t>
+            </w:r>
+          </w:p>
+        </w:tc>
+        <w:tc>
+          <w:tcPr>
+            <w:tcW w:w="7338" w:type="dxa"/>
+            <w:gridSpan w:val="2"/>
+            <w:tcBorders>
+              <w:top w:val="single" w:sz="4" w:space="0" w:color="auto"/>
+              <w:left w:val="single" w:sz="4" w:space="0" w:color="auto"/>
+              <w:bottom w:val="single" w:sz="4" w:space="0" w:color="auto"/>
+              <w:right w:val="single" w:sz="4" w:space="0" w:color="auto"/>
+            </w:tcBorders>
+          </w:tcPr>
+          <w:p>
+            <w:pPr>
+              <w:bidi/>
+              <w:jc w:val="lowKashida"/>
+              <w:rPr>
+                <w:sz w:val="28"/>
+                <w:szCs w:val="28"/>
+              </w:rPr>
+            </w:pPr>
+            <w:r>
+              <w:rPr>
+                <w:rFonts w:hint="cs"/>
+                <w:sz w:val="28"/>
+                <w:szCs w:val="28"/>
+                <w:rtl/>
+              </w:rPr>
+              <w:t>کاربر دارای حساب کاربری</w:t>
+            </w:r>
+          </w:p>
+        </w:tc>
+      </w:tr>
+      <w:tr>
+        <w:tc>
+          <w:tcPr>
+            <w:tcW w:w="1904" w:type="dxa"/>
+            <w:tcBorders>
+              <w:top w:val="single" w:sz="4" w:space="0" w:color="auto"/>
+              <w:left w:val="single" w:sz="4" w:space="0" w:color="auto"/>
+              <w:bottom w:val="single" w:sz="4" w:space="0" w:color="auto"/>
+              <w:right w:val="single" w:sz="4" w:space="0" w:color="auto"/>
+            </w:tcBorders>
+            <w:shd w:val="clear" w:color="auto" w:fill="FFCD2D"/>
+            <w:vAlign w:val="center"/>
+            <w:hideMark/>
+          </w:tcPr>
+          <w:p>
+            <w:pPr>
+              <w:bidi/>
+              <w:jc w:val="center"/>
+              <w:rPr>
+                <w:b/>
+                <w:bCs/>
+                <w:sz w:val="28"/>
+                <w:szCs w:val="28"/>
+              </w:rPr>
+            </w:pPr>
+            <w:r>
+              <w:rPr>
+                <w:rFonts w:hint="cs"/>
+                <w:b/>
+                <w:bCs/>
+                <w:sz w:val="28"/>
+                <w:szCs w:val="28"/>
+                <w:rtl/>
+              </w:rPr>
+              <w:t>نوع</w:t>
+            </w:r>
+          </w:p>
+        </w:tc>
+        <w:tc>
+          <w:tcPr>
+            <w:tcW w:w="7338" w:type="dxa"/>
+            <w:gridSpan w:val="2"/>
+            <w:tcBorders>
+              <w:top w:val="single" w:sz="4" w:space="0" w:color="auto"/>
+              <w:left w:val="single" w:sz="4" w:space="0" w:color="auto"/>
+              <w:bottom w:val="single" w:sz="4" w:space="0" w:color="auto"/>
+              <w:right w:val="single" w:sz="4" w:space="0" w:color="auto"/>
+            </w:tcBorders>
+          </w:tcPr>
+          <w:p>
+            <w:pPr>
+              <w:bidi/>
+              <w:jc w:val="lowKashida"/>
+              <w:rPr>
+                <w:sz w:val="28"/>
+                <w:szCs w:val="28"/>
+              </w:rPr>
+            </w:pPr>
+            <w:r>
+              <w:rPr>
+                <w:rFonts w:hint="cs"/>
+                <w:sz w:val="28"/>
+                <w:szCs w:val="28"/>
+                <w:rtl/>
+              </w:rPr>
+              <w:t>اصلی</w:t>
+            </w:r>
+          </w:p>
+        </w:tc>
+      </w:tr>
+      <w:tr>
+        <w:tc>
+          <w:tcPr>
+            <w:tcW w:w="1904" w:type="dxa"/>
+            <w:tcBorders>
+              <w:top w:val="single" w:sz="4" w:space="0" w:color="auto"/>
+              <w:left w:val="single" w:sz="4" w:space="0" w:color="auto"/>
+              <w:bottom w:val="single" w:sz="4" w:space="0" w:color="auto"/>
+              <w:right w:val="single" w:sz="4" w:space="0" w:color="auto"/>
+            </w:tcBorders>
+            <w:shd w:val="clear" w:color="auto" w:fill="FFCD2D"/>
+            <w:vAlign w:val="center"/>
+            <w:hideMark/>
+          </w:tcPr>
+          <w:p>
+            <w:pPr>
+              <w:bidi/>
+              <w:jc w:val="center"/>
+              <w:rPr>
+                <w:b/>
+                <w:bCs/>
+                <w:sz w:val="28"/>
+                <w:szCs w:val="28"/>
+              </w:rPr>
+            </w:pPr>
+            <w:r>
+              <w:rPr>
+                <w:rFonts w:hint="cs"/>
+                <w:b/>
+                <w:bCs/>
+                <w:sz w:val="28"/>
+                <w:szCs w:val="28"/>
+                <w:rtl/>
+              </w:rPr>
+              <w:t>هدف</w:t>
+            </w:r>
+          </w:p>
+        </w:tc>
+        <w:tc>
+          <w:tcPr>
+            <w:tcW w:w="7338" w:type="dxa"/>
+            <w:gridSpan w:val="2"/>
+            <w:tcBorders>
+              <w:top w:val="single" w:sz="4" w:space="0" w:color="auto"/>
+              <w:left w:val="single" w:sz="4" w:space="0" w:color="auto"/>
+              <w:bottom w:val="single" w:sz="4" w:space="0" w:color="auto"/>
+              <w:right w:val="single" w:sz="4" w:space="0" w:color="auto"/>
+            </w:tcBorders>
+          </w:tcPr>
+          <w:p>
+            <w:pPr>
+              <w:bidi/>
+              <w:jc w:val="lowKashida"/>
+              <w:rPr>
+                <w:sz w:val="28"/>
+                <w:szCs w:val="28"/>
+              </w:rPr>
+            </w:pPr>
+            <w:r>
+              <w:rPr>
+                <w:rFonts w:hint="cs"/>
+                <w:sz w:val="28"/>
+                <w:szCs w:val="28"/>
+                <w:rtl/>
+              </w:rPr>
+              <w:t>بالا بردن امنیت و حفظ اطلاعات شخصی</w:t>
+            </w:r>
+          </w:p>
+        </w:tc>
+      </w:tr>
+      <w:tr>
+        <w:tc>
+          <w:tcPr>
+            <w:tcW w:w="1904" w:type="dxa"/>
+            <w:tcBorders>
+              <w:top w:val="single" w:sz="4" w:space="0" w:color="auto"/>
+              <w:left w:val="single" w:sz="4" w:space="0" w:color="auto"/>
+              <w:bottom w:val="single" w:sz="4" w:space="0" w:color="auto"/>
+              <w:right w:val="single" w:sz="4" w:space="0" w:color="auto"/>
+            </w:tcBorders>
+            <w:shd w:val="clear" w:color="auto" w:fill="FFCD2D"/>
+            <w:vAlign w:val="center"/>
+            <w:hideMark/>
+          </w:tcPr>
+          <w:p>
+            <w:pPr>
+              <w:bidi/>
+              <w:jc w:val="center"/>
+              <w:rPr>
+                <w:b/>
+                <w:bCs/>
+                <w:sz w:val="28"/>
+                <w:szCs w:val="28"/>
+              </w:rPr>
+            </w:pPr>
+            <w:r>
+              <w:rPr>
+                <w:rFonts w:hint="cs"/>
+                <w:b/>
+                <w:bCs/>
+                <w:sz w:val="28"/>
+                <w:szCs w:val="28"/>
+                <w:rtl/>
+              </w:rPr>
+              <w:t>پیش فرض</w:t>
+            </w:r>
+          </w:p>
+        </w:tc>
+        <w:tc>
+          <w:tcPr>
+            <w:tcW w:w="7338" w:type="dxa"/>
+            <w:gridSpan w:val="2"/>
+            <w:tcBorders>
+              <w:top w:val="single" w:sz="4" w:space="0" w:color="auto"/>
+              <w:left w:val="single" w:sz="4" w:space="0" w:color="auto"/>
+              <w:bottom w:val="single" w:sz="4" w:space="0" w:color="auto"/>
+              <w:right w:val="single" w:sz="4" w:space="0" w:color="auto"/>
+            </w:tcBorders>
+          </w:tcPr>
+          <w:p>
+            <w:pPr>
+              <w:bidi/>
+              <w:jc w:val="lowKashida"/>
+              <w:rPr>
+                <w:sz w:val="28"/>
+                <w:szCs w:val="28"/>
+              </w:rPr>
+            </w:pPr>
+            <w:r>
+              <w:rPr>
+                <w:rFonts w:hint="cs"/>
+                <w:sz w:val="28"/>
+                <w:szCs w:val="28"/>
+                <w:rtl/>
+              </w:rPr>
+              <w:t>کابر وارد حساب کاربری خود شده</w:t>
+            </w:r>
+          </w:p>
+        </w:tc>
+      </w:tr>
+      <w:tr>
+        <w:tc>
+          <w:tcPr>
+            <w:tcW w:w="1904" w:type="dxa"/>
+            <w:tcBorders>
+              <w:top w:val="single" w:sz="4" w:space="0" w:color="auto"/>
+              <w:left w:val="single" w:sz="4" w:space="0" w:color="auto"/>
+              <w:bottom w:val="single" w:sz="4" w:space="0" w:color="auto"/>
+              <w:right w:val="single" w:sz="4" w:space="0" w:color="auto"/>
+            </w:tcBorders>
+            <w:shd w:val="clear" w:color="auto" w:fill="FFCD2D"/>
+            <w:vAlign w:val="center"/>
+            <w:hideMark/>
+          </w:tcPr>
+          <w:p>
+            <w:pPr>
+              <w:bidi/>
+              <w:jc w:val="center"/>
+              <w:rPr>
+                <w:b/>
+                <w:bCs/>
+                <w:sz w:val="28"/>
+                <w:szCs w:val="28"/>
+              </w:rPr>
+            </w:pPr>
+            <w:r>
+              <w:rPr>
+                <w:rFonts w:hint="cs"/>
+                <w:b/>
+                <w:bCs/>
+                <w:sz w:val="28"/>
+                <w:szCs w:val="28"/>
+                <w:rtl/>
+              </w:rPr>
+              <w:t>پس فرض</w:t>
+            </w:r>
+          </w:p>
+        </w:tc>
+        <w:tc>
+          <w:tcPr>
+            <w:tcW w:w="7338" w:type="dxa"/>
+            <w:gridSpan w:val="2"/>
+            <w:tcBorders>
+              <w:top w:val="single" w:sz="4" w:space="0" w:color="auto"/>
+              <w:left w:val="single" w:sz="4" w:space="0" w:color="auto"/>
+              <w:bottom w:val="single" w:sz="4" w:space="0" w:color="auto"/>
+              <w:right w:val="single" w:sz="4" w:space="0" w:color="auto"/>
+            </w:tcBorders>
+          </w:tcPr>
+          <w:p>
+            <w:pPr>
+              <w:bidi/>
+              <w:jc w:val="lowKashida"/>
+              <w:rPr>
+                <w:sz w:val="28"/>
+                <w:szCs w:val="28"/>
+              </w:rPr>
+            </w:pPr>
+            <w:r>
+              <w:rPr>
+                <w:rFonts w:hint="cs"/>
+                <w:sz w:val="28"/>
+                <w:szCs w:val="28"/>
+                <w:rtl/>
+              </w:rPr>
+              <w:t>تغییر با موفقیت انجام می</w:t>
+            </w:r>
+            <w:r>
+              <w:rPr>
+                <w:rFonts w:hint="cs"/>
+                <w:sz w:val="28"/>
+                <w:szCs w:val="28"/>
+                <w:rtl/>
+              </w:rPr>
+              <w:softHyphen/>
+              <w:t>شود</w:t>
+            </w:r>
+          </w:p>
+        </w:tc>
+      </w:tr>
+      <w:tr>
+        <w:tc>
+          <w:tcPr>
+            <w:tcW w:w="1904" w:type="dxa"/>
+            <w:tcBorders>
+              <w:top w:val="single" w:sz="4" w:space="0" w:color="auto"/>
+              <w:left w:val="single" w:sz="4" w:space="0" w:color="auto"/>
+              <w:bottom w:val="single" w:sz="4" w:space="0" w:color="auto"/>
+              <w:right w:val="single" w:sz="4" w:space="0" w:color="auto"/>
+            </w:tcBorders>
+            <w:shd w:val="clear" w:color="auto" w:fill="FFCD2D"/>
+            <w:vAlign w:val="center"/>
+            <w:hideMark/>
+          </w:tcPr>
+          <w:p>
+            <w:pPr>
+              <w:bidi/>
+              <w:jc w:val="center"/>
+              <w:rPr>
+                <w:b/>
+                <w:bCs/>
+                <w:sz w:val="28"/>
+                <w:szCs w:val="28"/>
+              </w:rPr>
+            </w:pPr>
+            <w:r>
+              <w:rPr>
+                <w:rFonts w:hint="cs"/>
+                <w:b/>
+                <w:bCs/>
+                <w:sz w:val="28"/>
+                <w:szCs w:val="28"/>
+                <w:rtl/>
+              </w:rPr>
+              <w:t>شرح ها</w:t>
+            </w:r>
+          </w:p>
+        </w:tc>
+        <w:tc>
+          <w:tcPr>
+            <w:tcW w:w="7338" w:type="dxa"/>
+            <w:gridSpan w:val="2"/>
+            <w:tcBorders>
+              <w:top w:val="single" w:sz="4" w:space="0" w:color="auto"/>
+              <w:left w:val="single" w:sz="4" w:space="0" w:color="auto"/>
+              <w:bottom w:val="single" w:sz="4" w:space="0" w:color="auto"/>
+              <w:right w:val="single" w:sz="4" w:space="0" w:color="auto"/>
+            </w:tcBorders>
+          </w:tcPr>
+          <w:p>
+            <w:pPr>
+              <w:bidi/>
+              <w:jc w:val="lowKashida"/>
+              <w:rPr>
+                <w:sz w:val="28"/>
+                <w:szCs w:val="28"/>
+                <w:lang w:bidi="fa-IR"/>
+              </w:rPr>
+            </w:pPr>
+            <w:r>
+              <w:rPr>
+                <w:rFonts w:hint="cs"/>
+                <w:sz w:val="28"/>
+                <w:szCs w:val="28"/>
+                <w:rtl/>
+              </w:rPr>
+              <w:t xml:space="preserve">برای تغییر رمز کاربر به قسمت </w:t>
+            </w:r>
+            <w:r>
+              <w:rPr>
+                <w:sz w:val="28"/>
+                <w:szCs w:val="28"/>
+              </w:rPr>
+              <w:t>setting</w:t>
+            </w:r>
+            <w:r>
+              <w:rPr>
+                <w:rFonts w:hint="cs"/>
+                <w:sz w:val="28"/>
+                <w:szCs w:val="28"/>
+                <w:rtl/>
+                <w:lang w:bidi="fa-IR"/>
+              </w:rPr>
+              <w:t xml:space="preserve"> رفته سپس به </w:t>
+            </w:r>
+            <w:r>
+              <w:rPr>
+                <w:sz w:val="28"/>
+                <w:szCs w:val="28"/>
+                <w:lang w:bidi="fa-IR"/>
+              </w:rPr>
+              <w:t>tab change password</w:t>
+            </w:r>
+            <w:r>
+              <w:rPr>
+                <w:rFonts w:hint="cs"/>
+                <w:sz w:val="28"/>
+                <w:szCs w:val="28"/>
+                <w:rtl/>
+                <w:lang w:bidi="fa-IR"/>
+              </w:rPr>
+              <w:t xml:space="preserve"> رفته رمز قدیمی را وارد کرده سپس رمز جدید را دو بار وارد می</w:t>
+            </w:r>
+            <w:r>
+              <w:rPr>
+                <w:rFonts w:hint="cs"/>
+                <w:sz w:val="28"/>
+                <w:szCs w:val="28"/>
+                <w:rtl/>
+                <w:lang w:bidi="fa-IR"/>
+              </w:rPr>
+              <w:softHyphen/>
+              <w:t xml:space="preserve">کند و برای اعمال شدن تغییرات برروی گزینه </w:t>
+            </w:r>
+            <w:r>
+              <w:rPr>
+                <w:sz w:val="28"/>
+                <w:szCs w:val="28"/>
+                <w:lang w:bidi="fa-IR"/>
+              </w:rPr>
+              <w:t>save change</w:t>
+            </w:r>
+            <w:r>
+              <w:rPr>
+                <w:rFonts w:hint="cs"/>
+                <w:sz w:val="28"/>
+                <w:szCs w:val="28"/>
+                <w:rtl/>
+                <w:lang w:bidi="fa-IR"/>
+              </w:rPr>
+              <w:t xml:space="preserve"> کلیک می</w:t>
+            </w:r>
+            <w:r>
+              <w:rPr>
+                <w:rFonts w:hint="cs"/>
+                <w:sz w:val="28"/>
+                <w:szCs w:val="28"/>
+                <w:rtl/>
+                <w:lang w:bidi="fa-IR"/>
+              </w:rPr>
+              <w:softHyphen/>
+              <w:t>کند سپس سیستم به صورت خودکار</w:t>
+            </w:r>
+            <w:r>
+              <w:rPr>
+                <w:sz w:val="28"/>
+                <w:szCs w:val="28"/>
+                <w:lang w:bidi="fa-IR"/>
+              </w:rPr>
+              <w:t xml:space="preserve"> </w:t>
+            </w:r>
+            <w:r>
+              <w:rPr>
+                <w:rFonts w:hint="cs"/>
+                <w:sz w:val="28"/>
+                <w:szCs w:val="28"/>
+                <w:rtl/>
+                <w:lang w:bidi="fa-IR"/>
+              </w:rPr>
+              <w:t xml:space="preserve"> </w:t>
+            </w:r>
+            <w:r>
+              <w:rPr>
+                <w:sz w:val="28"/>
+                <w:szCs w:val="28"/>
+                <w:lang w:bidi="fa-IR"/>
+              </w:rPr>
+              <w:t>Logout</w:t>
+            </w:r>
+            <w:r>
+              <w:rPr>
+                <w:rFonts w:hint="cs"/>
+                <w:sz w:val="28"/>
+                <w:szCs w:val="28"/>
+                <w:rtl/>
+                <w:lang w:bidi="fa-IR"/>
+              </w:rPr>
+              <w:t xml:space="preserve"> می</w:t>
+            </w:r>
+            <w:r>
+              <w:rPr>
+                <w:rFonts w:hint="cs"/>
+                <w:sz w:val="28"/>
+                <w:szCs w:val="28"/>
+                <w:rtl/>
+                <w:lang w:bidi="fa-IR"/>
+              </w:rPr>
+              <w:softHyphen/>
+              <w:t>شود تاکاربر با رمز جدید وارد سیستم شود.</w:t>
+            </w:r>
+          </w:p>
+        </w:tc>
+      </w:tr>
+      <w:tr>
+        <w:tc>
+          <w:tcPr>
+            <w:tcW w:w="1904" w:type="dxa"/>
+            <w:tcBorders>
+              <w:top w:val="single" w:sz="4" w:space="0" w:color="auto"/>
+              <w:left w:val="single" w:sz="4" w:space="0" w:color="auto"/>
+              <w:bottom w:val="single" w:sz="4" w:space="0" w:color="auto"/>
+              <w:right w:val="single" w:sz="4" w:space="0" w:color="auto"/>
+            </w:tcBorders>
+            <w:shd w:val="clear" w:color="auto" w:fill="FFCD2D"/>
+            <w:vAlign w:val="center"/>
+            <w:hideMark/>
+          </w:tcPr>
+          <w:p>
+            <w:pPr>
+              <w:bidi/>
+              <w:jc w:val="center"/>
+              <w:rPr>
+                <w:b/>
+                <w:bCs/>
+                <w:sz w:val="28"/>
+                <w:szCs w:val="28"/>
+              </w:rPr>
+            </w:pPr>
+            <w:r>
+              <w:rPr>
+                <w:rFonts w:hint="cs"/>
+                <w:b/>
+                <w:bCs/>
+                <w:sz w:val="28"/>
+                <w:szCs w:val="28"/>
+                <w:rtl/>
+              </w:rPr>
+              <w:t>نیازها</w:t>
+            </w:r>
+          </w:p>
+        </w:tc>
+        <w:tc>
+          <w:tcPr>
+            <w:tcW w:w="7338" w:type="dxa"/>
+            <w:gridSpan w:val="2"/>
+            <w:tcBorders>
+              <w:top w:val="single" w:sz="4" w:space="0" w:color="auto"/>
+              <w:left w:val="single" w:sz="4" w:space="0" w:color="auto"/>
+              <w:bottom w:val="single" w:sz="4" w:space="0" w:color="auto"/>
+              <w:right w:val="single" w:sz="4" w:space="0" w:color="auto"/>
+            </w:tcBorders>
+          </w:tcPr>
+          <w:p>
+            <w:pPr>
+              <w:bidi/>
+              <w:jc w:val="lowKashida"/>
+              <w:rPr>
+                <w:sz w:val="28"/>
+                <w:szCs w:val="28"/>
+              </w:rPr>
+            </w:pPr>
+            <w:r>
+              <w:rPr>
+                <w:rFonts w:hint="cs"/>
+                <w:sz w:val="28"/>
+                <w:szCs w:val="28"/>
+                <w:rtl/>
+              </w:rPr>
+              <w:t>برای بالا بردن امنیت</w:t>
+            </w:r>
+          </w:p>
+        </w:tc>
+      </w:tr>
+      <w:tr>
+        <w:tc>
+          <w:tcPr>
+            <w:tcW w:w="4598" w:type="dxa"/>
+            <w:gridSpan w:val="2"/>
+            <w:tcBorders>
+              <w:top w:val="single" w:sz="4" w:space="0" w:color="auto"/>
+              <w:left w:val="single" w:sz="4" w:space="0" w:color="auto"/>
+              <w:bottom w:val="single" w:sz="4" w:space="0" w:color="auto"/>
+              <w:right w:val="single" w:sz="4" w:space="0" w:color="auto"/>
+            </w:tcBorders>
+            <w:shd w:val="clear" w:color="auto" w:fill="F6BB00"/>
+            <w:vAlign w:val="center"/>
+            <w:hideMark/>
+          </w:tcPr>
+          <w:p>
+            <w:pPr>
+              <w:bidi/>
+              <w:jc w:val="center"/>
+              <w:rPr>
+                <w:b/>
+                <w:bCs/>
+                <w:sz w:val="28"/>
+                <w:szCs w:val="28"/>
+              </w:rPr>
+            </w:pPr>
+            <w:r>
+              <w:rPr>
+                <w:rFonts w:hint="cs"/>
+                <w:b/>
+                <w:bCs/>
+                <w:sz w:val="28"/>
+                <w:szCs w:val="28"/>
+                <w:rtl/>
+              </w:rPr>
+              <w:t>عمل بازیگر</w:t>
+            </w:r>
+          </w:p>
+        </w:tc>
+        <w:tc>
+          <w:tcPr>
+            <w:tcW w:w="4644" w:type="dxa"/>
+            <w:tcBorders>
+              <w:top w:val="single" w:sz="4" w:space="0" w:color="auto"/>
+              <w:left w:val="single" w:sz="4" w:space="0" w:color="auto"/>
+              <w:bottom w:val="single" w:sz="4" w:space="0" w:color="auto"/>
+              <w:right w:val="single" w:sz="4" w:space="0" w:color="auto"/>
+            </w:tcBorders>
+            <w:shd w:val="clear" w:color="auto" w:fill="F6BB00"/>
+            <w:vAlign w:val="center"/>
+            <w:hideMark/>
+          </w:tcPr>
+          <w:p>
+            <w:pPr>
+              <w:bidi/>
+              <w:jc w:val="center"/>
+              <w:rPr>
+                <w:b/>
+                <w:bCs/>
+                <w:sz w:val="28"/>
+                <w:szCs w:val="28"/>
+              </w:rPr>
+            </w:pPr>
+            <w:r>
+              <w:rPr>
+                <w:rFonts w:hint="cs"/>
+                <w:b/>
+                <w:bCs/>
+                <w:sz w:val="28"/>
+                <w:szCs w:val="28"/>
+                <w:rtl/>
+              </w:rPr>
+              <w:t>واکنش سیستم</w:t>
+            </w:r>
+          </w:p>
+        </w:tc>
+      </w:tr>
+      <w:tr>
+        <w:tc>
+          <w:tcPr>
+            <w:tcW w:w="4598" w:type="dxa"/>
+            <w:gridSpan w:val="2"/>
+            <w:tcBorders>
+              <w:top w:val="single" w:sz="4" w:space="0" w:color="auto"/>
+              <w:left w:val="single" w:sz="4" w:space="0" w:color="auto"/>
+              <w:bottom w:val="single" w:sz="4" w:space="0" w:color="auto"/>
+              <w:right w:val="single" w:sz="4" w:space="0" w:color="auto"/>
+            </w:tcBorders>
+          </w:tcPr>
+          <w:p>
+            <w:pPr>
+              <w:pStyle w:val="ListParagraph"/>
+              <w:numPr>
+                <w:ilvl w:val="0"/>
+                <w:numId w:val="2"/>
+              </w:numPr>
+              <w:bidi/>
+              <w:jc w:val="lowKashida"/>
+              <w:rPr>
+                <w:sz w:val="28"/>
+                <w:szCs w:val="28"/>
+              </w:rPr>
+            </w:pPr>
+            <w:r>
+              <w:rPr>
+                <w:rFonts w:hint="cs"/>
+                <w:sz w:val="28"/>
+                <w:szCs w:val="28"/>
+                <w:rtl/>
+              </w:rPr>
+              <w:t xml:space="preserve">کاربر به قسمت </w:t>
+            </w:r>
+            <w:r>
+              <w:rPr>
+                <w:sz w:val="28"/>
+                <w:szCs w:val="28"/>
+              </w:rPr>
+              <w:t xml:space="preserve">setting </w:t>
+            </w:r>
+            <w:r>
+              <w:rPr>
+                <w:rFonts w:hint="cs"/>
+                <w:sz w:val="28"/>
+                <w:szCs w:val="28"/>
+                <w:rtl/>
+                <w:lang w:bidi="fa-IR"/>
+              </w:rPr>
+              <w:t xml:space="preserve"> می</w:t>
+            </w:r>
+            <w:r>
+              <w:rPr>
+                <w:rFonts w:hint="cs"/>
+                <w:sz w:val="28"/>
+                <w:szCs w:val="28"/>
+                <w:rtl/>
+                <w:lang w:bidi="fa-IR"/>
+              </w:rPr>
+              <w:softHyphen/>
+              <w:t>رود</w:t>
+            </w:r>
+          </w:p>
+        </w:tc>
+        <w:tc>
+          <w:tcPr>
+            <w:tcW w:w="4644" w:type="dxa"/>
+            <w:tcBorders>
+              <w:top w:val="single" w:sz="4" w:space="0" w:color="auto"/>
+              <w:left w:val="single" w:sz="4" w:space="0" w:color="auto"/>
+              <w:bottom w:val="single" w:sz="4" w:space="0" w:color="auto"/>
+              <w:right w:val="single" w:sz="4" w:space="0" w:color="auto"/>
+            </w:tcBorders>
+          </w:tcPr>
+          <w:p>
+            <w:pPr>
+              <w:pStyle w:val="ListParagraph"/>
+              <w:numPr>
+                <w:ilvl w:val="0"/>
+                <w:numId w:val="2"/>
+              </w:numPr>
+              <w:bidi/>
+              <w:jc w:val="lowKashida"/>
+              <w:rPr>
+                <w:sz w:val="28"/>
+                <w:szCs w:val="28"/>
+              </w:rPr>
+            </w:pPr>
+            <w:r>
+              <w:rPr>
+                <w:rFonts w:hint="cs"/>
+                <w:sz w:val="28"/>
+                <w:szCs w:val="28"/>
+                <w:rtl/>
+              </w:rPr>
+              <w:t>سیستم صفحه مربوط به تنظیمات حساب کاربری را به او نمایش می</w:t>
+            </w:r>
+            <w:r>
+              <w:rPr>
+                <w:rFonts w:hint="cs"/>
+                <w:sz w:val="28"/>
+                <w:szCs w:val="28"/>
+                <w:rtl/>
+              </w:rPr>
+              <w:softHyphen/>
+              <w:t>دهد</w:t>
+            </w:r>
+          </w:p>
+        </w:tc>
+      </w:tr>
+      <w:tr>
+        <w:tc>
+          <w:tcPr>
+            <w:tcW w:w="4598" w:type="dxa"/>
+            <w:gridSpan w:val="2"/>
+            <w:tcBorders>
+              <w:top w:val="single" w:sz="4" w:space="0" w:color="auto"/>
+              <w:left w:val="single" w:sz="4" w:space="0" w:color="auto"/>
+              <w:bottom w:val="single" w:sz="4" w:space="0" w:color="auto"/>
+              <w:right w:val="single" w:sz="4" w:space="0" w:color="auto"/>
+            </w:tcBorders>
+          </w:tcPr>
+          <w:p>
+            <w:pPr>
+              <w:pStyle w:val="ListParagraph"/>
+              <w:numPr>
+                <w:ilvl w:val="0"/>
+                <w:numId w:val="2"/>
+              </w:numPr>
+              <w:bidi/>
+              <w:jc w:val="lowKashida"/>
+              <w:rPr>
+                <w:sz w:val="28"/>
+                <w:szCs w:val="28"/>
+                <w:rtl/>
+              </w:rPr>
+            </w:pPr>
+            <w:r>
+              <w:rPr>
+                <w:rFonts w:hint="cs"/>
+                <w:sz w:val="28"/>
+                <w:szCs w:val="28"/>
+                <w:rtl/>
+              </w:rPr>
+              <w:t xml:space="preserve">کاربر برروی </w:t>
+            </w:r>
+            <w:r>
+              <w:rPr>
+                <w:sz w:val="28"/>
+                <w:szCs w:val="28"/>
+              </w:rPr>
+              <w:t>tab change password</w:t>
+            </w:r>
+            <w:r>
+              <w:rPr>
+                <w:rFonts w:hint="cs"/>
+                <w:sz w:val="28"/>
+                <w:szCs w:val="28"/>
+                <w:rtl/>
+                <w:lang w:bidi="fa-IR"/>
+              </w:rPr>
+              <w:t xml:space="preserve"> کلیک می</w:t>
+            </w:r>
+            <w:r>
+              <w:rPr>
+                <w:rFonts w:hint="cs"/>
+                <w:sz w:val="28"/>
+                <w:szCs w:val="28"/>
+                <w:rtl/>
+                <w:lang w:bidi="fa-IR"/>
+              </w:rPr>
+              <w:softHyphen/>
+              <w:t xml:space="preserve">کند </w:t>
+            </w:r>
+          </w:p>
+        </w:tc>
+        <w:tc>
+          <w:tcPr>
+            <w:tcW w:w="4644" w:type="dxa"/>
+            <w:tcBorders>
+              <w:top w:val="single" w:sz="4" w:space="0" w:color="auto"/>
+              <w:left w:val="single" w:sz="4" w:space="0" w:color="auto"/>
+              <w:bottom w:val="single" w:sz="4" w:space="0" w:color="auto"/>
+              <w:right w:val="single" w:sz="4" w:space="0" w:color="auto"/>
+            </w:tcBorders>
+          </w:tcPr>
+          <w:p>
+            <w:pPr>
+              <w:pStyle w:val="ListParagraph"/>
+              <w:numPr>
+                <w:ilvl w:val="0"/>
+                <w:numId w:val="2"/>
+              </w:numPr>
+              <w:bidi/>
+              <w:jc w:val="lowKashida"/>
+              <w:rPr>
+                <w:sz w:val="28"/>
+                <w:szCs w:val="28"/>
+                <w:rtl/>
+              </w:rPr>
+            </w:pPr>
+            <w:r>
+              <w:rPr>
+                <w:rFonts w:hint="cs"/>
+                <w:sz w:val="28"/>
+                <w:szCs w:val="28"/>
+                <w:rtl/>
+              </w:rPr>
+              <w:t>سیستم صفحه مربوطه را نمایش می</w:t>
+            </w:r>
+            <w:r>
+              <w:rPr>
+                <w:rFonts w:hint="cs"/>
+                <w:sz w:val="28"/>
+                <w:szCs w:val="28"/>
+                <w:rtl/>
+              </w:rPr>
+              <w:softHyphen/>
+              <w:t>دهد</w:t>
+            </w:r>
+          </w:p>
+        </w:tc>
+      </w:tr>
+      <w:tr>
+        <w:tc>
+          <w:tcPr>
+            <w:tcW w:w="4598" w:type="dxa"/>
+            <w:gridSpan w:val="2"/>
+            <w:tcBorders>
+              <w:top w:val="single" w:sz="4" w:space="0" w:color="auto"/>
+              <w:left w:val="single" w:sz="4" w:space="0" w:color="auto"/>
+              <w:bottom w:val="single" w:sz="4" w:space="0" w:color="auto"/>
+              <w:right w:val="single" w:sz="4" w:space="0" w:color="auto"/>
+            </w:tcBorders>
+          </w:tcPr>
+          <w:p>
+            <w:pPr>
+              <w:pStyle w:val="ListParagraph"/>
+              <w:numPr>
+                <w:ilvl w:val="0"/>
+                <w:numId w:val="2"/>
+              </w:numPr>
+              <w:bidi/>
+              <w:jc w:val="lowKashida"/>
+              <w:rPr>
+                <w:rFonts w:hint="cs"/>
+                <w:sz w:val="28"/>
+                <w:szCs w:val="28"/>
+                <w:rtl/>
+              </w:rPr>
+            </w:pPr>
+            <w:r>
+              <w:rPr>
+                <w:rFonts w:hint="cs"/>
+                <w:sz w:val="28"/>
+                <w:szCs w:val="28"/>
+                <w:rtl/>
+              </w:rPr>
+              <w:t>کاربر رمز قدیمی خود را وارد کرده و سپس رمز جدید را دو بار وارد می</w:t>
+            </w:r>
+            <w:r>
+              <w:rPr>
+                <w:rFonts w:hint="cs"/>
+                <w:sz w:val="28"/>
+                <w:szCs w:val="28"/>
+                <w:rtl/>
+              </w:rPr>
+              <w:softHyphen/>
+              <w:t xml:space="preserve">کند سپس بروری گزینه </w:t>
+            </w:r>
+            <w:r>
+              <w:rPr>
+                <w:sz w:val="28"/>
+                <w:szCs w:val="28"/>
+              </w:rPr>
+              <w:t>save change</w:t>
+            </w:r>
+            <w:r>
+              <w:rPr>
+                <w:rFonts w:hint="cs"/>
+                <w:sz w:val="28"/>
+                <w:szCs w:val="28"/>
+                <w:rtl/>
+                <w:lang w:bidi="fa-IR"/>
+              </w:rPr>
+              <w:t xml:space="preserve"> کلیک کرده</w:t>
+            </w:r>
+          </w:p>
+        </w:tc>
+        <w:tc>
+          <w:tcPr>
+            <w:tcW w:w="4644" w:type="dxa"/>
+            <w:tcBorders>
+              <w:top w:val="single" w:sz="4" w:space="0" w:color="auto"/>
+              <w:left w:val="single" w:sz="4" w:space="0" w:color="auto"/>
+              <w:bottom w:val="single" w:sz="4" w:space="0" w:color="auto"/>
+              <w:right w:val="single" w:sz="4" w:space="0" w:color="auto"/>
+            </w:tcBorders>
+          </w:tcPr>
+          <w:p>
+            <w:pPr>
+              <w:pStyle w:val="ListParagraph"/>
+              <w:numPr>
+                <w:ilvl w:val="0"/>
+                <w:numId w:val="2"/>
+              </w:numPr>
+              <w:bidi/>
+              <w:jc w:val="lowKashida"/>
+              <w:rPr>
+                <w:rFonts w:hint="cs"/>
+                <w:sz w:val="28"/>
+                <w:szCs w:val="28"/>
+                <w:rtl/>
+              </w:rPr>
+            </w:pPr>
+            <w:r>
+              <w:rPr>
+                <w:rFonts w:hint="cs"/>
+                <w:sz w:val="28"/>
+                <w:szCs w:val="28"/>
+                <w:rtl/>
+              </w:rPr>
+              <w:t>سیستم تغییرات را اعمال کرده و بعد از آن از حساب کاربری شخص به طور خودکار خارج می</w:t>
+            </w:r>
+            <w:r>
+              <w:rPr>
+                <w:rFonts w:hint="cs"/>
+                <w:sz w:val="28"/>
+                <w:szCs w:val="28"/>
+                <w:rtl/>
+              </w:rPr>
+              <w:softHyphen/>
+              <w:t>شود</w:t>
+            </w:r>
+          </w:p>
+        </w:tc>
+      </w:tr>
+    </w:tbl>
+    <w:p>
+      <w:pPr>
+        <w:tabs>
+          <w:tab w:val="left" w:pos="3645"/>
+        </w:tabs>
+        <w:bidi/>
+        <w:rPr>
+          <w:rFonts w:hint="cs"/>
+          <w:rtl/>
+        </w:rPr>
+      </w:pPr>
+      <w:r>
+        <w:rPr>
+          <w:rFonts w:hint="cs"/>
+          <w:rtl/>
+        </w:rPr>
+        <w:br/>
+      </w:r>
+    </w:p>
+    <w:tbl>
+      <w:tblPr>
+        <w:tblStyle w:val="TableGrid"/>
+        <w:bidiVisual/>
+        <w:tblW w:w="0" w:type="auto"/>
+        <w:tblLook w:val="04A0" w:firstRow="1" w:lastRow="0" w:firstColumn="1" w:lastColumn="0" w:noHBand="0" w:noVBand="1"/>
+      </w:tblPr>
+      <w:tblGrid>
+        <w:gridCol w:w="4621"/>
+        <w:gridCol w:w="4621"/>
+      </w:tblGrid>
+      <w:tr>
+        <w:trPr>
+          <w:gridAfter w:val="1"/>
+          <w:wAfter w:w="4621" w:type="dxa"/>
+        </w:trPr>
+        <w:tc>
+          <w:tcPr>
+            <w:tcW w:w="4621" w:type="dxa"/>
+            <w:tcBorders>
+              <w:top w:val="single" w:sz="4" w:space="0" w:color="auto"/>
+              <w:left w:val="single" w:sz="4" w:space="0" w:color="auto"/>
+              <w:bottom w:val="single" w:sz="4" w:space="0" w:color="auto"/>
+              <w:right w:val="single" w:sz="4" w:space="0" w:color="auto"/>
+            </w:tcBorders>
+            <w:shd w:val="clear" w:color="auto" w:fill="F6BB00"/>
+            <w:vAlign w:val="center"/>
+            <w:hideMark/>
+          </w:tcPr>
+          <w:p>
+            <w:pPr>
+              <w:bidi/>
+              <w:jc w:val="center"/>
+              <w:rPr>
+                <w:b/>
+                <w:bCs/>
+                <w:sz w:val="28"/>
+                <w:szCs w:val="28"/>
+              </w:rPr>
+            </w:pPr>
+            <w:r>
+              <w:rPr>
+                <w:rFonts w:hint="cs"/>
+                <w:b/>
+                <w:bCs/>
+                <w:sz w:val="28"/>
+                <w:szCs w:val="28"/>
+                <w:rtl/>
+              </w:rPr>
+              <w:t>موارد دیگر</w:t>
+            </w:r>
+          </w:p>
+        </w:tc>
+      </w:tr>
+      <w:tr>
+        <w:tc>
+          <w:tcPr>
+            <w:tcW w:w="4621" w:type="dxa"/>
+            <w:tcBorders>
+              <w:top w:val="single" w:sz="4" w:space="0" w:color="auto"/>
+              <w:left w:val="single" w:sz="4" w:space="0" w:color="auto"/>
+              <w:bottom w:val="single" w:sz="4" w:space="0" w:color="auto"/>
+              <w:right w:val="single" w:sz="4" w:space="0" w:color="auto"/>
+            </w:tcBorders>
+            <w:vAlign w:val="center"/>
+          </w:tcPr>
+          <w:p>
+            <w:pPr>
+              <w:bidi/>
+              <w:jc w:val="center"/>
+              <w:rPr>
+                <w:sz w:val="28"/>
+                <w:szCs w:val="28"/>
+              </w:rPr>
+            </w:pPr>
+            <w:r>
+              <w:rPr>
+                <w:rFonts w:hint="cs"/>
+                <w:sz w:val="28"/>
+                <w:szCs w:val="28"/>
+                <w:rtl/>
+              </w:rPr>
+              <w:t>بند</w:t>
+            </w:r>
+            <w:r>
+              <w:rPr>
+                <w:rFonts w:hint="cs"/>
+                <w:sz w:val="28"/>
+                <w:szCs w:val="28"/>
+                <w:rtl/>
+              </w:rPr>
+              <w:t>5</w:t>
+            </w:r>
+          </w:p>
+        </w:tc>
+        <w:tc>
+          <w:tcPr>
+            <w:tcW w:w="4621" w:type="dxa"/>
+            <w:tcBorders>
+              <w:top w:val="single" w:sz="4" w:space="0" w:color="auto"/>
+              <w:left w:val="single" w:sz="4" w:space="0" w:color="auto"/>
+              <w:bottom w:val="single" w:sz="4" w:space="0" w:color="auto"/>
+              <w:right w:val="single" w:sz="4" w:space="0" w:color="auto"/>
+            </w:tcBorders>
+          </w:tcPr>
+          <w:p>
+            <w:pPr>
+              <w:bidi/>
+              <w:jc w:val="lowKashida"/>
+              <w:rPr>
+                <w:rFonts w:hint="cs"/>
+                <w:sz w:val="28"/>
+                <w:szCs w:val="28"/>
+                <w:rtl/>
+                <w:lang w:bidi="fa-IR"/>
+              </w:rPr>
+            </w:pPr>
+            <w:r>
+              <w:rPr>
+                <w:rFonts w:hint="cs"/>
+                <w:sz w:val="28"/>
+                <w:szCs w:val="28"/>
+                <w:rtl/>
+              </w:rPr>
+              <w:t>اگر کاربر رمز قدیم خود را اشتباه وارد کند یا رمز جدید وارد شده در دو جا با هم مطابقت نداشته باشد سیستم پیغام خطا متناسبی به کاربر نشان می</w:t>
+            </w:r>
+            <w:r>
+              <w:rPr>
+                <w:rFonts w:hint="cs"/>
+                <w:sz w:val="28"/>
+                <w:szCs w:val="28"/>
+                <w:rtl/>
+              </w:rPr>
+              <w:softHyphen/>
+              <w:t>دهد.</w:t>
+            </w:r>
+          </w:p>
+        </w:tc>
+      </w:tr>
+    </w:tbl>
+    <w:p>
+      <w:pPr>
+        <w:tabs>
+          <w:tab w:val="left" w:pos="3645"/>
+        </w:tabs>
+        <w:bidi/>
+      </w:pPr>
+    </w:p>
+    <w:p>
+      <w:pPr>
+        <w:bidi/>
         <w:rPr>
           <w:rtl/>
           <w:lang w:bidi="fa-IR"/>
         </w:rPr>
       </w:pPr>
-      <w:r>
-        <w:br w:type="page"/>
-      </w:r>
+      <w:bookmarkStart w:id="0" w:name="_GoBack"/>
+      <w:bookmarkEnd w:id="0"/>
     </w:p>
     <w:tbl>
       <w:tblPr>
@@ -4701,6 +7270,192 @@
     </w:sectPr>
   </w:body>
 </w:document>
+</file>
+
+<file path=word/numbering.xml><?xml version="1.0" encoding="utf-8"?>
+<w:numbering xmlns:wpc="http://schemas.microsoft.com/office/word/2010/wordprocessingCanvas" xmlns:mc="http://schemas.openxmlformats.org/markup-compatibility/2006" xmlns:o="urn:schemas-microsoft-com:office:office" xmlns:r="http://schemas.openxmlformats.org/officeDocument/2006/relationships" xmlns:m="http://schemas.openxmlformats.org/officeDocument/2006/math" xmlns:v="urn:schemas-microsoft-com:vml" xmlns:wp14="http://schemas.microsoft.com/office/word/2010/wordprocessingDrawing" xmlns:wp="http://schemas.openxmlformats.org/drawingml/2006/wordprocessingDrawing" xmlns:w10="urn:schemas-microsoft-com:office:word" xmlns:w="http://schemas.openxmlformats.org/wordprocessingml/2006/main" xmlns:w14="http://schemas.microsoft.com/office/word/2010/wordml" xmlns:wpg="http://schemas.microsoft.com/office/word/2010/wordprocessingGroup" xmlns:wpi="http://schemas.microsoft.com/office/word/2010/wordprocessingInk" xmlns:wne="http://schemas.microsoft.com/office/word/2006/wordml" xmlns:wps="http://schemas.microsoft.com/office/word/2010/wordprocessingShape" mc:Ignorable="w14 wp14">
+  <w:abstractNum w:abstractNumId="0">
+    <w:nsid w:val="2F2F6971"/>
+    <w:multiLevelType w:val="hybridMultilevel"/>
+    <w:tmpl w:val="D3AC0408"/>
+    <w:lvl w:ilvl="0" w:tplc="0409000F">
+      <w:start w:val="1"/>
+      <w:numFmt w:val="decimal"/>
+      <w:lvlText w:val="%1."/>
+      <w:lvlJc w:val="left"/>
+      <w:pPr>
+        <w:ind w:left="720" w:hanging="360"/>
+      </w:pPr>
+      <w:rPr>
+        <w:rFonts w:hint="default"/>
+      </w:rPr>
+    </w:lvl>
+    <w:lvl w:ilvl="1" w:tplc="04090019" w:tentative="1">
+      <w:start w:val="1"/>
+      <w:numFmt w:val="lowerLetter"/>
+      <w:lvlText w:val="%2."/>
+      <w:lvlJc w:val="left"/>
+      <w:pPr>
+        <w:ind w:left="1440" w:hanging="360"/>
+      </w:pPr>
+    </w:lvl>
+    <w:lvl w:ilvl="2" w:tplc="0409001B" w:tentative="1">
+      <w:start w:val="1"/>
+      <w:numFmt w:val="lowerRoman"/>
+      <w:lvlText w:val="%3."/>
+      <w:lvlJc w:val="right"/>
+      <w:pPr>
+        <w:ind w:left="2160" w:hanging="180"/>
+      </w:pPr>
+    </w:lvl>
+    <w:lvl w:ilvl="3" w:tplc="0409000F" w:tentative="1">
+      <w:start w:val="1"/>
+      <w:numFmt w:val="decimal"/>
+      <w:lvlText w:val="%4."/>
+      <w:lvlJc w:val="left"/>
+      <w:pPr>
+        <w:ind w:left="2880" w:hanging="360"/>
+      </w:pPr>
+    </w:lvl>
+    <w:lvl w:ilvl="4" w:tplc="04090019" w:tentative="1">
+      <w:start w:val="1"/>
+      <w:numFmt w:val="lowerLetter"/>
+      <w:lvlText w:val="%5."/>
+      <w:lvlJc w:val="left"/>
+      <w:pPr>
+        <w:ind w:left="3600" w:hanging="360"/>
+      </w:pPr>
+    </w:lvl>
+    <w:lvl w:ilvl="5" w:tplc="0409001B" w:tentative="1">
+      <w:start w:val="1"/>
+      <w:numFmt w:val="lowerRoman"/>
+      <w:lvlText w:val="%6."/>
+      <w:lvlJc w:val="right"/>
+      <w:pPr>
+        <w:ind w:left="4320" w:hanging="180"/>
+      </w:pPr>
+    </w:lvl>
+    <w:lvl w:ilvl="6" w:tplc="0409000F" w:tentative="1">
+      <w:start w:val="1"/>
+      <w:numFmt w:val="decimal"/>
+      <w:lvlText w:val="%7."/>
+      <w:lvlJc w:val="left"/>
+      <w:pPr>
+        <w:ind w:left="5040" w:hanging="360"/>
+      </w:pPr>
+    </w:lvl>
+    <w:lvl w:ilvl="7" w:tplc="04090019" w:tentative="1">
+      <w:start w:val="1"/>
+      <w:numFmt w:val="lowerLetter"/>
+      <w:lvlText w:val="%8."/>
+      <w:lvlJc w:val="left"/>
+      <w:pPr>
+        <w:ind w:left="5760" w:hanging="360"/>
+      </w:pPr>
+    </w:lvl>
+    <w:lvl w:ilvl="8" w:tplc="0409001B" w:tentative="1">
+      <w:start w:val="1"/>
+      <w:numFmt w:val="lowerRoman"/>
+      <w:lvlText w:val="%9."/>
+      <w:lvlJc w:val="right"/>
+      <w:pPr>
+        <w:ind w:left="6480" w:hanging="180"/>
+      </w:pPr>
+    </w:lvl>
+  </w:abstractNum>
+  <w:abstractNum w:abstractNumId="1">
+    <w:nsid w:val="6C53778E"/>
+    <w:multiLevelType w:val="hybridMultilevel"/>
+    <w:tmpl w:val="EA7074E8"/>
+    <w:lvl w:ilvl="0" w:tplc="0409000F">
+      <w:start w:val="1"/>
+      <w:numFmt w:val="decimal"/>
+      <w:lvlText w:val="%1."/>
+      <w:lvlJc w:val="left"/>
+      <w:pPr>
+        <w:ind w:left="720" w:hanging="360"/>
+      </w:pPr>
+    </w:lvl>
+    <w:lvl w:ilvl="1" w:tplc="04090019" w:tentative="1">
+      <w:start w:val="1"/>
+      <w:numFmt w:val="lowerLetter"/>
+      <w:lvlText w:val="%2."/>
+      <w:lvlJc w:val="left"/>
+      <w:pPr>
+        <w:ind w:left="1440" w:hanging="360"/>
+      </w:pPr>
+    </w:lvl>
+    <w:lvl w:ilvl="2" w:tplc="0409001B" w:tentative="1">
+      <w:start w:val="1"/>
+      <w:numFmt w:val="lowerRoman"/>
+      <w:lvlText w:val="%3."/>
+      <w:lvlJc w:val="right"/>
+      <w:pPr>
+        <w:ind w:left="2160" w:hanging="180"/>
+      </w:pPr>
+    </w:lvl>
+    <w:lvl w:ilvl="3" w:tplc="0409000F" w:tentative="1">
+      <w:start w:val="1"/>
+      <w:numFmt w:val="decimal"/>
+      <w:lvlText w:val="%4."/>
+      <w:lvlJc w:val="left"/>
+      <w:pPr>
+        <w:ind w:left="2880" w:hanging="360"/>
+      </w:pPr>
+    </w:lvl>
+    <w:lvl w:ilvl="4" w:tplc="04090019" w:tentative="1">
+      <w:start w:val="1"/>
+      <w:numFmt w:val="lowerLetter"/>
+      <w:lvlText w:val="%5."/>
+      <w:lvlJc w:val="left"/>
+      <w:pPr>
+        <w:ind w:left="3600" w:hanging="360"/>
+      </w:pPr>
+    </w:lvl>
+    <w:lvl w:ilvl="5" w:tplc="0409001B" w:tentative="1">
+      <w:start w:val="1"/>
+      <w:numFmt w:val="lowerRoman"/>
+      <w:lvlText w:val="%6."/>
+      <w:lvlJc w:val="right"/>
+      <w:pPr>
+        <w:ind w:left="4320" w:hanging="180"/>
+      </w:pPr>
+    </w:lvl>
+    <w:lvl w:ilvl="6" w:tplc="0409000F" w:tentative="1">
+      <w:start w:val="1"/>
+      <w:numFmt w:val="decimal"/>
+      <w:lvlText w:val="%7."/>
+      <w:lvlJc w:val="left"/>
+      <w:pPr>
+        <w:ind w:left="5040" w:hanging="360"/>
+      </w:pPr>
+    </w:lvl>
+    <w:lvl w:ilvl="7" w:tplc="04090019" w:tentative="1">
+      <w:start w:val="1"/>
+      <w:numFmt w:val="lowerLetter"/>
+      <w:lvlText w:val="%8."/>
+      <w:lvlJc w:val="left"/>
+      <w:pPr>
+        <w:ind w:left="5760" w:hanging="360"/>
+      </w:pPr>
+    </w:lvl>
+    <w:lvl w:ilvl="8" w:tplc="0409001B" w:tentative="1">
+      <w:start w:val="1"/>
+      <w:numFmt w:val="lowerRoman"/>
+      <w:lvlText w:val="%9."/>
+      <w:lvlJc w:val="right"/>
+      <w:pPr>
+        <w:ind w:left="6480" w:hanging="180"/>
+      </w:pPr>
+    </w:lvl>
+  </w:abstractNum>
+  <w:num w:numId="1">
+    <w:abstractNumId w:val="0"/>
+  </w:num>
+  <w:num w:numId="2">
+    <w:abstractNumId w:val="1"/>
+  </w:num>
+</w:numbering>
 </file>
 
 <file path=word/styles.xml><?xml version="1.0" encoding="utf-8"?>
@@ -5037,6 +7792,22 @@
         <w:right w:w="108" w:type="dxa"/>
       </w:tblCellMar>
     </w:tblPr>
+  </w:style>
+  <w:style w:type="character" w:customStyle="1" w:styleId="apple-converted-space">
+    <w:name w:val="apple-converted-space"/>
+    <w:basedOn w:val="DefaultParagraphFont"/>
+    <w:rsid w:val="00692649"/>
+  </w:style>
+  <w:style w:type="paragraph" w:styleId="ListParagraph">
+    <w:name w:val="List Paragraph"/>
+    <w:basedOn w:val="Normal"/>
+    <w:uiPriority w:val="34"/>
+    <w:qFormat/>
+    <w:rsid w:val="00692649"/>
+    <w:pPr>
+      <w:ind w:left="720"/>
+      <w:contextualSpacing/>
+    </w:pPr>
   </w:style>
 </w:styles>
 </file>

</xml_diff>